<commit_message>
Update the System Design document with sections such as 1. System Overview, 2. Mapping Functional Requirements to Design Patterns and 3. Design and Implementation Details. This makes it easier to understand the spec of the assignment. Though this document will require further modifications to align with the Project Spec.
</commit_message>
<xml_diff>
--- a/Patient Vitals Management System.docx
+++ b/Patient Vitals Management System.docx
@@ -43,6 +43,1271 @@
     <w:p>
       <w:pPr>
         <w:rPr>
+          <w:b/>
+          <w:bCs/>
+          <w:lang w:val="en-GB"/>
+        </w:rPr>
+      </w:pPr>
+    </w:p>
+    <w:p>
+      <w:pPr>
+        <w:pStyle w:val="Subtitle"/>
+        <w:numPr>
+          <w:ilvl w:val="0"/>
+          <w:numId w:val="2"/>
+        </w:numPr>
+        <w:rPr>
+          <w:b/>
+          <w:bCs/>
+          <w:lang w:val="en-GB"/>
+        </w:rPr>
+      </w:pPr>
+      <w:r>
+        <w:rPr>
+          <w:b/>
+          <w:bCs/>
+          <w:lang w:val="en-GB"/>
+        </w:rPr>
+        <w:t>System Overview</w:t>
+      </w:r>
+    </w:p>
+    <w:p>
+      <w:pPr>
+        <w:ind w:left="360"/>
+        <w:rPr>
+          <w:lang w:val="en-GB"/>
+        </w:rPr>
+      </w:pPr>
+      <w:r>
+        <w:rPr>
+          <w:lang w:val="en-GB"/>
+        </w:rPr>
+        <w:t>The Patient Vitals Management System is designed to manage patient information, vital recording, and notifications for healthcare providers with several core components.</w:t>
+      </w:r>
+    </w:p>
+    <w:p>
+      <w:pPr>
+        <w:ind w:left="360"/>
+        <w:rPr>
+          <w:lang w:val="en-GB"/>
+        </w:rPr>
+      </w:pPr>
+    </w:p>
+    <w:p>
+      <w:pPr>
+        <w:ind w:left="360"/>
+        <w:rPr>
+          <w:sz w:val="22"/>
+          <w:szCs w:val="22"/>
+          <w:lang w:val="en-GB"/>
+        </w:rPr>
+      </w:pPr>
+      <w:r>
+        <w:rPr>
+          <w:sz w:val="22"/>
+          <w:szCs w:val="22"/>
+          <w:lang w:val="en-GB"/>
+        </w:rPr>
+        <w:t>[</w:t>
+      </w:r>
+      <w:r>
+        <w:rPr>
+          <w:sz w:val="22"/>
+          <w:szCs w:val="22"/>
+          <w:lang w:val="en-GB"/>
+        </w:rPr>
+        <w:t>The table below only summarizes the current existing UML diagram in the Assignment 2 Spec document</w:t>
+      </w:r>
+      <w:r>
+        <w:rPr>
+          <w:sz w:val="22"/>
+          <w:szCs w:val="22"/>
+          <w:lang w:val="en-GB"/>
+        </w:rPr>
+        <w:t>]</w:t>
+      </w:r>
+    </w:p>
+    <w:tbl>
+      <w:tblPr>
+        <w:tblStyle w:val="TableGrid"/>
+        <w:tblW w:w="9274" w:type="dxa"/>
+        <w:tblInd w:w="360" w:type="dxa"/>
+        <w:tblLook w:val="04A0" w:firstRow="1" w:lastRow="0" w:firstColumn="1" w:lastColumn="0" w:noHBand="0" w:noVBand="1"/>
+      </w:tblPr>
+      <w:tblGrid>
+        <w:gridCol w:w="4738"/>
+        <w:gridCol w:w="4536"/>
+      </w:tblGrid>
+      <w:tr>
+        <w:tc>
+          <w:tcPr>
+            <w:tcW w:w="4738" w:type="dxa"/>
+          </w:tcPr>
+          <w:p>
+            <w:pPr>
+              <w:rPr>
+                <w:b/>
+                <w:bCs/>
+                <w:lang w:val="en-GB"/>
+              </w:rPr>
+            </w:pPr>
+            <w:r>
+              <w:rPr>
+                <w:b/>
+                <w:bCs/>
+                <w:lang w:val="en-GB"/>
+              </w:rPr>
+              <w:t xml:space="preserve">Main </w:t>
+            </w:r>
+            <w:r>
+              <w:rPr>
+                <w:b/>
+                <w:bCs/>
+                <w:lang w:val="en-GB"/>
+              </w:rPr>
+              <w:t>Component</w:t>
+            </w:r>
+          </w:p>
+        </w:tc>
+        <w:tc>
+          <w:tcPr>
+            <w:tcW w:w="4536" w:type="dxa"/>
+          </w:tcPr>
+          <w:p>
+            <w:pPr>
+              <w:rPr>
+                <w:b/>
+                <w:bCs/>
+                <w:lang w:val="en-GB"/>
+              </w:rPr>
+            </w:pPr>
+            <w:r>
+              <w:rPr>
+                <w:b/>
+                <w:bCs/>
+                <w:lang w:val="en-GB"/>
+              </w:rPr>
+              <w:t>Description</w:t>
+            </w:r>
+          </w:p>
+        </w:tc>
+      </w:tr>
+      <w:tr>
+        <w:tc>
+          <w:tcPr>
+            <w:tcW w:w="4738" w:type="dxa"/>
+            <w:shd w:val="clear" w:color="auto" w:fill="auto"/>
+          </w:tcPr>
+          <w:p>
+            <w:pPr>
+              <w:rPr>
+                <w:sz w:val="22"/>
+                <w:szCs w:val="22"/>
+                <w:lang w:val="en-GB"/>
+              </w:rPr>
+            </w:pPr>
+            <w:r>
+              <w:rPr>
+                <w:sz w:val="22"/>
+                <w:szCs w:val="22"/>
+              </w:rPr>
+              <w:t>Main Driver</w:t>
+            </w:r>
+          </w:p>
+        </w:tc>
+        <w:tc>
+          <w:tcPr>
+            <w:tcW w:w="4536" w:type="dxa"/>
+            <w:shd w:val="clear" w:color="auto" w:fill="auto"/>
+          </w:tcPr>
+          <w:p>
+            <w:pPr>
+              <w:pStyle w:val="ListParagraph"/>
+              <w:numPr>
+                <w:ilvl w:val="0"/>
+                <w:numId w:val="5"/>
+              </w:numPr>
+              <w:rPr>
+                <w:lang w:val="en-GB"/>
+              </w:rPr>
+            </w:pPr>
+            <w:proofErr w:type="spellStart"/>
+            <w:r>
+              <w:rPr>
+                <w:color w:val="BF4E14" w:themeColor="accent2" w:themeShade="BF"/>
+                <w:sz w:val="22"/>
+                <w:szCs w:val="22"/>
+              </w:rPr>
+              <w:t>PatientManagementSystem</w:t>
+            </w:r>
+            <w:proofErr w:type="spellEnd"/>
+            <w:r>
+              <w:rPr>
+                <w:color w:val="BF4E14" w:themeColor="accent2" w:themeShade="BF"/>
+                <w:sz w:val="22"/>
+                <w:szCs w:val="22"/>
+              </w:rPr>
+              <w:t xml:space="preserve"> (A)</w:t>
+            </w:r>
+            <w:r>
+              <w:rPr>
+                <w:color w:val="BF4E14" w:themeColor="accent2" w:themeShade="BF"/>
+                <w:sz w:val="22"/>
+                <w:szCs w:val="22"/>
+              </w:rPr>
+              <w:t xml:space="preserve"> </w:t>
+            </w:r>
+            <w:r>
+              <w:rPr>
+                <w:sz w:val="22"/>
+                <w:szCs w:val="22"/>
+              </w:rPr>
+              <w:t>controls the program. It starts and runs the system, adds vitals, shows menus, and tracks patients.</w:t>
+            </w:r>
+          </w:p>
+        </w:tc>
+      </w:tr>
+      <w:tr>
+        <w:tc>
+          <w:tcPr>
+            <w:tcW w:w="4738" w:type="dxa"/>
+            <w:shd w:val="clear" w:color="auto" w:fill="auto"/>
+          </w:tcPr>
+          <w:p>
+            <w:pPr>
+              <w:rPr>
+                <w:sz w:val="22"/>
+                <w:szCs w:val="22"/>
+                <w:lang w:val="en-GB"/>
+              </w:rPr>
+            </w:pPr>
+            <w:r>
+              <w:rPr>
+                <w:sz w:val="22"/>
+                <w:szCs w:val="22"/>
+              </w:rPr>
+              <w:t>Patient Data Loading</w:t>
+            </w:r>
+          </w:p>
+        </w:tc>
+        <w:tc>
+          <w:tcPr>
+            <w:tcW w:w="4536" w:type="dxa"/>
+            <w:shd w:val="clear" w:color="auto" w:fill="auto"/>
+          </w:tcPr>
+          <w:p>
+            <w:pPr>
+              <w:pStyle w:val="ListParagraph"/>
+              <w:numPr>
+                <w:ilvl w:val="0"/>
+                <w:numId w:val="4"/>
+              </w:numPr>
+              <w:rPr>
+                <w:lang w:val="en-GB"/>
+              </w:rPr>
+            </w:pPr>
+            <w:r>
+              <w:rPr>
+                <w:sz w:val="22"/>
+                <w:szCs w:val="22"/>
+                <w:lang w:val="en-GB"/>
+              </w:rPr>
+              <w:t xml:space="preserve">Patient data is loaded using an interface called </w:t>
+            </w:r>
+            <w:proofErr w:type="spellStart"/>
+            <w:r>
+              <w:rPr>
+                <w:color w:val="BF4E14" w:themeColor="accent2" w:themeShade="BF"/>
+                <w:sz w:val="22"/>
+                <w:szCs w:val="22"/>
+              </w:rPr>
+              <w:t>AbstractPatientDatabaseLoader</w:t>
+            </w:r>
+            <w:proofErr w:type="spellEnd"/>
+            <w:r>
+              <w:rPr>
+                <w:color w:val="BF4E14" w:themeColor="accent2" w:themeShade="BF"/>
+                <w:sz w:val="22"/>
+                <w:szCs w:val="22"/>
+              </w:rPr>
+              <w:t xml:space="preserve"> (B)</w:t>
+            </w:r>
+            <w:r>
+              <w:rPr>
+                <w:sz w:val="22"/>
+                <w:szCs w:val="22"/>
+              </w:rPr>
+              <w:t>.</w:t>
+            </w:r>
+          </w:p>
+          <w:p>
+            <w:pPr>
+              <w:pStyle w:val="ListParagraph"/>
+              <w:numPr>
+                <w:ilvl w:val="0"/>
+                <w:numId w:val="4"/>
+              </w:numPr>
+              <w:rPr>
+                <w:lang w:val="en-GB"/>
+              </w:rPr>
+            </w:pPr>
+            <w:r>
+              <w:rPr>
+                <w:sz w:val="22"/>
+                <w:szCs w:val="22"/>
+              </w:rPr>
+              <w:t xml:space="preserve">The concrete implementation </w:t>
+            </w:r>
+            <w:proofErr w:type="spellStart"/>
+            <w:r>
+              <w:rPr>
+                <w:color w:val="BF4E14" w:themeColor="accent2" w:themeShade="BF"/>
+                <w:sz w:val="22"/>
+                <w:szCs w:val="22"/>
+              </w:rPr>
+              <w:t>PatientDatabaseLoader</w:t>
+            </w:r>
+            <w:proofErr w:type="spellEnd"/>
+            <w:r>
+              <w:rPr>
+                <w:sz w:val="22"/>
+                <w:szCs w:val="22"/>
+              </w:rPr>
+              <w:t xml:space="preserve"> simulates database access with a mocked connection.</w:t>
+            </w:r>
+          </w:p>
+        </w:tc>
+      </w:tr>
+      <w:tr>
+        <w:tc>
+          <w:tcPr>
+            <w:tcW w:w="4738" w:type="dxa"/>
+            <w:shd w:val="clear" w:color="auto" w:fill="auto"/>
+          </w:tcPr>
+          <w:p>
+            <w:pPr>
+              <w:rPr>
+                <w:sz w:val="22"/>
+                <w:szCs w:val="22"/>
+                <w:lang w:val="en-GB"/>
+              </w:rPr>
+            </w:pPr>
+            <w:r>
+              <w:rPr>
+                <w:sz w:val="22"/>
+                <w:szCs w:val="22"/>
+              </w:rPr>
+              <w:t>Patient Model</w:t>
+            </w:r>
+          </w:p>
+        </w:tc>
+        <w:tc>
+          <w:tcPr>
+            <w:tcW w:w="4536" w:type="dxa"/>
+            <w:shd w:val="clear" w:color="auto" w:fill="auto"/>
+          </w:tcPr>
+          <w:p>
+            <w:pPr>
+              <w:pStyle w:val="ListParagraph"/>
+              <w:numPr>
+                <w:ilvl w:val="0"/>
+                <w:numId w:val="4"/>
+              </w:numPr>
+              <w:rPr>
+                <w:lang w:val="en-GB"/>
+              </w:rPr>
+            </w:pPr>
+            <w:r>
+              <w:rPr>
+                <w:sz w:val="22"/>
+                <w:szCs w:val="22"/>
+              </w:rPr>
+              <w:t xml:space="preserve">The </w:t>
+            </w:r>
+            <w:r>
+              <w:rPr>
+                <w:color w:val="BF4E14" w:themeColor="accent2" w:themeShade="BF"/>
+                <w:sz w:val="22"/>
+                <w:szCs w:val="22"/>
+              </w:rPr>
+              <w:t xml:space="preserve">Patient class (C) </w:t>
+            </w:r>
+            <w:r>
+              <w:rPr>
+                <w:sz w:val="22"/>
+                <w:szCs w:val="22"/>
+              </w:rPr>
+              <w:t xml:space="preserve">inherits from the Person class, encapsulating personal information such as first name, last name, and birthday. </w:t>
+            </w:r>
+          </w:p>
+          <w:p>
+            <w:pPr>
+              <w:pStyle w:val="ListParagraph"/>
+              <w:numPr>
+                <w:ilvl w:val="0"/>
+                <w:numId w:val="4"/>
+              </w:numPr>
+              <w:rPr>
+                <w:lang w:val="en-GB"/>
+              </w:rPr>
+            </w:pPr>
+            <w:r>
+              <w:rPr>
+                <w:sz w:val="22"/>
+                <w:szCs w:val="22"/>
+              </w:rPr>
+              <w:t xml:space="preserve">Each patient maintains a list of diseases (represented as strings) and can record multiple </w:t>
+            </w:r>
+            <w:r>
+              <w:rPr>
+                <w:color w:val="BF4E14" w:themeColor="accent2" w:themeShade="BF"/>
+                <w:sz w:val="22"/>
+                <w:szCs w:val="22"/>
+              </w:rPr>
+              <w:t>Vitals instances (D)</w:t>
+            </w:r>
+            <w:r>
+              <w:rPr>
+                <w:sz w:val="22"/>
+                <w:szCs w:val="22"/>
+              </w:rPr>
+              <w:t xml:space="preserve">. </w:t>
+            </w:r>
+          </w:p>
+          <w:p>
+            <w:pPr>
+              <w:pStyle w:val="ListParagraph"/>
+              <w:numPr>
+                <w:ilvl w:val="0"/>
+                <w:numId w:val="4"/>
+              </w:numPr>
+              <w:rPr>
+                <w:lang w:val="en-GB"/>
+              </w:rPr>
+            </w:pPr>
+            <w:r>
+              <w:rPr>
+                <w:sz w:val="22"/>
+                <w:szCs w:val="22"/>
+              </w:rPr>
+              <w:t>Vitals include measurements such as body temperature, blood pressure, heart rate, and respiratory rate.</w:t>
+            </w:r>
+          </w:p>
+        </w:tc>
+      </w:tr>
+      <w:tr>
+        <w:tc>
+          <w:tcPr>
+            <w:tcW w:w="4738" w:type="dxa"/>
+            <w:shd w:val="clear" w:color="auto" w:fill="auto"/>
+          </w:tcPr>
+          <w:p>
+            <w:pPr>
+              <w:rPr>
+                <w:sz w:val="22"/>
+                <w:szCs w:val="22"/>
+                <w:lang w:val="en-GB"/>
+              </w:rPr>
+            </w:pPr>
+            <w:r>
+              <w:rPr>
+                <w:sz w:val="22"/>
+                <w:szCs w:val="22"/>
+              </w:rPr>
+              <w:t>Notification System</w:t>
+            </w:r>
+          </w:p>
+        </w:tc>
+        <w:tc>
+          <w:tcPr>
+            <w:tcW w:w="4536" w:type="dxa"/>
+            <w:shd w:val="clear" w:color="auto" w:fill="auto"/>
+          </w:tcPr>
+          <w:p>
+            <w:pPr>
+              <w:pStyle w:val="ListParagraph"/>
+              <w:numPr>
+                <w:ilvl w:val="0"/>
+                <w:numId w:val="4"/>
+              </w:numPr>
+              <w:rPr>
+                <w:lang w:val="en-GB"/>
+              </w:rPr>
+            </w:pPr>
+            <w:r>
+              <w:rPr>
+                <w:sz w:val="22"/>
+                <w:szCs w:val="22"/>
+              </w:rPr>
+              <w:t xml:space="preserve">The system provides two facade interfaces, </w:t>
+            </w:r>
+            <w:proofErr w:type="spellStart"/>
+            <w:r>
+              <w:rPr>
+                <w:color w:val="BF4E14" w:themeColor="accent2" w:themeShade="BF"/>
+                <w:sz w:val="22"/>
+                <w:szCs w:val="22"/>
+              </w:rPr>
+              <w:t>HospitalNotificationSystemFacade</w:t>
+            </w:r>
+            <w:proofErr w:type="spellEnd"/>
+            <w:r>
+              <w:rPr>
+                <w:sz w:val="22"/>
+                <w:szCs w:val="22"/>
+              </w:rPr>
+              <w:t xml:space="preserve"> and </w:t>
+            </w:r>
+            <w:proofErr w:type="spellStart"/>
+            <w:r>
+              <w:rPr>
+                <w:color w:val="BF4E14" w:themeColor="accent2" w:themeShade="BF"/>
+                <w:sz w:val="22"/>
+                <w:szCs w:val="22"/>
+              </w:rPr>
+              <w:t>GPNotificationSystemFacade</w:t>
+            </w:r>
+            <w:proofErr w:type="spellEnd"/>
+            <w:r>
+              <w:rPr>
+                <w:color w:val="BF4E14" w:themeColor="accent2" w:themeShade="BF"/>
+                <w:sz w:val="22"/>
+                <w:szCs w:val="22"/>
+              </w:rPr>
+              <w:t xml:space="preserve"> (E)</w:t>
+            </w:r>
+            <w:r>
+              <w:rPr>
+                <w:color w:val="BF4E14" w:themeColor="accent2" w:themeShade="BF"/>
+                <w:sz w:val="22"/>
+                <w:szCs w:val="22"/>
+              </w:rPr>
+              <w:t>.</w:t>
+            </w:r>
+          </w:p>
+          <w:p>
+            <w:pPr>
+              <w:pStyle w:val="ListParagraph"/>
+              <w:numPr>
+                <w:ilvl w:val="0"/>
+                <w:numId w:val="4"/>
+              </w:numPr>
+              <w:rPr>
+                <w:lang w:val="en-GB"/>
+              </w:rPr>
+            </w:pPr>
+            <w:r>
+              <w:rPr>
+                <w:sz w:val="22"/>
+                <w:szCs w:val="22"/>
+              </w:rPr>
+              <w:t>D</w:t>
+            </w:r>
+            <w:r>
+              <w:rPr>
+                <w:sz w:val="22"/>
+                <w:szCs w:val="22"/>
+              </w:rPr>
+              <w:t>esigned to send alerts about patient conditions to hospitals and general practitioners, respectively.</w:t>
+            </w:r>
+            <w:r>
+              <w:rPr>
+                <w:sz w:val="22"/>
+                <w:szCs w:val="22"/>
+              </w:rPr>
+              <w:t xml:space="preserve"> (Not yet integrated into the main system workflow)</w:t>
+            </w:r>
+          </w:p>
+        </w:tc>
+      </w:tr>
+    </w:tbl>
+    <w:p>
+      <w:pPr>
+        <w:ind w:left="360"/>
+        <w:rPr>
+          <w:lang w:val="en-GB"/>
+        </w:rPr>
+      </w:pPr>
+    </w:p>
+    <w:p>
+      <w:pPr>
+        <w:ind w:left="360"/>
+        <w:rPr>
+          <w:lang w:val="en-GB"/>
+        </w:rPr>
+      </w:pPr>
+    </w:p>
+    <w:p>
+      <w:pPr>
+        <w:ind w:left="360"/>
+        <w:rPr>
+          <w:lang w:val="en-GB"/>
+        </w:rPr>
+      </w:pPr>
+    </w:p>
+    <w:p>
+      <w:pPr>
+        <w:pStyle w:val="Subtitle"/>
+        <w:numPr>
+          <w:ilvl w:val="0"/>
+          <w:numId w:val="2"/>
+        </w:numPr>
+        <w:rPr>
+          <w:b/>
+          <w:bCs/>
+          <w:lang w:val="en-GB"/>
+        </w:rPr>
+      </w:pPr>
+      <w:r>
+        <w:rPr>
+          <w:b/>
+          <w:bCs/>
+          <w:lang w:val="en-GB"/>
+        </w:rPr>
+        <w:t xml:space="preserve">Mapping </w:t>
+      </w:r>
+      <w:r>
+        <w:rPr>
+          <w:b/>
+          <w:bCs/>
+          <w:lang w:val="en-GB"/>
+        </w:rPr>
+        <w:t xml:space="preserve">Functional Requirements </w:t>
+      </w:r>
+      <w:r>
+        <w:rPr>
+          <w:b/>
+          <w:bCs/>
+          <w:lang w:val="en-GB"/>
+        </w:rPr>
+        <w:t>to</w:t>
+      </w:r>
+      <w:r>
+        <w:rPr>
+          <w:b/>
+          <w:bCs/>
+          <w:lang w:val="en-GB"/>
+        </w:rPr>
+        <w:t xml:space="preserve"> Design Patterns</w:t>
+      </w:r>
+    </w:p>
+    <w:tbl>
+      <w:tblPr>
+        <w:tblStyle w:val="TableGrid"/>
+        <w:tblW w:w="9016" w:type="dxa"/>
+        <w:tblInd w:w="360" w:type="dxa"/>
+        <w:tblLook w:val="04A0" w:firstRow="1" w:lastRow="0" w:firstColumn="1" w:lastColumn="0" w:noHBand="0" w:noVBand="1"/>
+      </w:tblPr>
+      <w:tblGrid>
+        <w:gridCol w:w="2254"/>
+        <w:gridCol w:w="2254"/>
+        <w:gridCol w:w="2254"/>
+        <w:gridCol w:w="2254"/>
+      </w:tblGrid>
+      <w:tr>
+        <w:tc>
+          <w:tcPr>
+            <w:tcW w:w="2254" w:type="dxa"/>
+          </w:tcPr>
+          <w:p>
+            <w:pPr>
+              <w:rPr>
+                <w:b/>
+                <w:bCs/>
+                <w:lang w:val="en-GB"/>
+              </w:rPr>
+            </w:pPr>
+            <w:r>
+              <w:rPr>
+                <w:b/>
+                <w:bCs/>
+                <w:lang w:val="en-GB"/>
+              </w:rPr>
+              <w:t>Functional Requirements #</w:t>
+            </w:r>
+          </w:p>
+        </w:tc>
+        <w:tc>
+          <w:tcPr>
+            <w:tcW w:w="2254" w:type="dxa"/>
+          </w:tcPr>
+          <w:p>
+            <w:pPr>
+              <w:rPr>
+                <w:b/>
+                <w:bCs/>
+                <w:lang w:val="en-GB"/>
+              </w:rPr>
+            </w:pPr>
+            <w:r>
+              <w:rPr>
+                <w:b/>
+                <w:bCs/>
+                <w:lang w:val="en-GB"/>
+              </w:rPr>
+              <w:t>Description</w:t>
+            </w:r>
+          </w:p>
+        </w:tc>
+        <w:tc>
+          <w:tcPr>
+            <w:tcW w:w="2254" w:type="dxa"/>
+          </w:tcPr>
+          <w:p>
+            <w:pPr>
+              <w:rPr>
+                <w:b/>
+                <w:bCs/>
+                <w:lang w:val="en-GB"/>
+              </w:rPr>
+            </w:pPr>
+            <w:r>
+              <w:rPr>
+                <w:b/>
+                <w:bCs/>
+                <w:lang w:val="en-GB"/>
+              </w:rPr>
+              <w:t>Design Pattern</w:t>
+            </w:r>
+          </w:p>
+        </w:tc>
+        <w:tc>
+          <w:tcPr>
+            <w:tcW w:w="2254" w:type="dxa"/>
+          </w:tcPr>
+          <w:p>
+            <w:pPr>
+              <w:rPr>
+                <w:b/>
+                <w:bCs/>
+                <w:lang w:val="en-GB"/>
+              </w:rPr>
+            </w:pPr>
+            <w:r>
+              <w:rPr>
+                <w:b/>
+                <w:bCs/>
+                <w:lang w:val="en-GB"/>
+              </w:rPr>
+              <w:t>Progress</w:t>
+            </w:r>
+          </w:p>
+        </w:tc>
+      </w:tr>
+      <w:tr>
+        <w:tc>
+          <w:tcPr>
+            <w:tcW w:w="2254" w:type="dxa"/>
+          </w:tcPr>
+          <w:p>
+            <w:pPr>
+              <w:rPr>
+                <w:sz w:val="22"/>
+                <w:szCs w:val="22"/>
+                <w:lang w:val="en-GB"/>
+              </w:rPr>
+            </w:pPr>
+            <w:r>
+              <w:rPr>
+                <w:sz w:val="22"/>
+                <w:szCs w:val="22"/>
+                <w:lang w:val="en-GB"/>
+              </w:rPr>
+              <w:t>FR1</w:t>
+            </w:r>
+          </w:p>
+        </w:tc>
+        <w:tc>
+          <w:tcPr>
+            <w:tcW w:w="2254" w:type="dxa"/>
+          </w:tcPr>
+          <w:p>
+            <w:pPr>
+              <w:rPr>
+                <w:sz w:val="22"/>
+                <w:szCs w:val="22"/>
+                <w:lang w:val="en-GB"/>
+              </w:rPr>
+            </w:pPr>
+            <w:r>
+              <w:rPr>
+                <w:sz w:val="22"/>
+                <w:szCs w:val="22"/>
+                <w:lang w:val="en-GB"/>
+              </w:rPr>
+              <w:t>Load patients from a file.</w:t>
+            </w:r>
+          </w:p>
+        </w:tc>
+        <w:tc>
+          <w:tcPr>
+            <w:tcW w:w="2254" w:type="dxa"/>
+          </w:tcPr>
+          <w:p>
+            <w:pPr>
+              <w:rPr>
+                <w:sz w:val="22"/>
+                <w:szCs w:val="22"/>
+                <w:lang w:val="en-GB"/>
+              </w:rPr>
+            </w:pPr>
+            <w:r>
+              <w:rPr>
+                <w:sz w:val="22"/>
+                <w:szCs w:val="22"/>
+                <w:lang w:val="en-GB"/>
+              </w:rPr>
+              <w:t>Adapter Pattern</w:t>
+            </w:r>
+          </w:p>
+        </w:tc>
+        <w:tc>
+          <w:tcPr>
+            <w:tcW w:w="2254" w:type="dxa"/>
+          </w:tcPr>
+          <w:p>
+            <w:pPr>
+              <w:rPr>
+                <w:lang w:val="en-GB"/>
+              </w:rPr>
+            </w:pPr>
+          </w:p>
+        </w:tc>
+      </w:tr>
+      <w:tr>
+        <w:tc>
+          <w:tcPr>
+            <w:tcW w:w="2254" w:type="dxa"/>
+          </w:tcPr>
+          <w:p>
+            <w:pPr>
+              <w:rPr>
+                <w:sz w:val="22"/>
+                <w:szCs w:val="22"/>
+                <w:lang w:val="en-GB"/>
+              </w:rPr>
+            </w:pPr>
+            <w:r>
+              <w:rPr>
+                <w:sz w:val="22"/>
+                <w:szCs w:val="22"/>
+                <w:lang w:val="en-GB"/>
+              </w:rPr>
+              <w:t>FR2</w:t>
+            </w:r>
+          </w:p>
+        </w:tc>
+        <w:tc>
+          <w:tcPr>
+            <w:tcW w:w="2254" w:type="dxa"/>
+          </w:tcPr>
+          <w:p>
+            <w:pPr>
+              <w:rPr>
+                <w:sz w:val="22"/>
+                <w:szCs w:val="22"/>
+                <w:lang w:val="en-GB"/>
+              </w:rPr>
+            </w:pPr>
+            <w:r>
+              <w:rPr>
+                <w:sz w:val="22"/>
+                <w:szCs w:val="22"/>
+                <w:lang w:val="en-GB"/>
+              </w:rPr>
+              <w:t>Load patients from both the file and the database.</w:t>
+            </w:r>
+          </w:p>
+        </w:tc>
+        <w:tc>
+          <w:tcPr>
+            <w:tcW w:w="2254" w:type="dxa"/>
+          </w:tcPr>
+          <w:p>
+            <w:pPr>
+              <w:rPr>
+                <w:sz w:val="22"/>
+                <w:szCs w:val="22"/>
+                <w:lang w:val="en-GB"/>
+              </w:rPr>
+            </w:pPr>
+            <w:r>
+              <w:rPr>
+                <w:sz w:val="22"/>
+                <w:szCs w:val="22"/>
+                <w:lang w:val="en-GB"/>
+              </w:rPr>
+              <w:t>Composite Pattern</w:t>
+            </w:r>
+          </w:p>
+        </w:tc>
+        <w:tc>
+          <w:tcPr>
+            <w:tcW w:w="2254" w:type="dxa"/>
+          </w:tcPr>
+          <w:p>
+            <w:pPr>
+              <w:rPr>
+                <w:lang w:val="en-GB"/>
+              </w:rPr>
+            </w:pPr>
+          </w:p>
+        </w:tc>
+      </w:tr>
+      <w:tr>
+        <w:tc>
+          <w:tcPr>
+            <w:tcW w:w="2254" w:type="dxa"/>
+          </w:tcPr>
+          <w:p>
+            <w:pPr>
+              <w:rPr>
+                <w:sz w:val="22"/>
+                <w:szCs w:val="22"/>
+                <w:lang w:val="en-GB"/>
+              </w:rPr>
+            </w:pPr>
+            <w:r>
+              <w:rPr>
+                <w:sz w:val="22"/>
+                <w:szCs w:val="22"/>
+                <w:lang w:val="en-GB"/>
+              </w:rPr>
+              <w:t>FR3</w:t>
+            </w:r>
+          </w:p>
+        </w:tc>
+        <w:tc>
+          <w:tcPr>
+            <w:tcW w:w="2254" w:type="dxa"/>
+          </w:tcPr>
+          <w:p>
+            <w:pPr>
+              <w:rPr>
+                <w:sz w:val="22"/>
+                <w:szCs w:val="22"/>
+                <w:lang w:val="en-GB"/>
+              </w:rPr>
+            </w:pPr>
+            <w:r>
+              <w:rPr>
+                <w:sz w:val="22"/>
+                <w:szCs w:val="22"/>
+                <w:lang w:val="en-GB"/>
+              </w:rPr>
+              <w:t>Implement algorithms to identify patient alert levels when new vitals are recorded.</w:t>
+            </w:r>
+          </w:p>
+        </w:tc>
+        <w:tc>
+          <w:tcPr>
+            <w:tcW w:w="2254" w:type="dxa"/>
+          </w:tcPr>
+          <w:p>
+            <w:pPr>
+              <w:rPr>
+                <w:sz w:val="22"/>
+                <w:szCs w:val="22"/>
+                <w:lang w:val="en-GB"/>
+              </w:rPr>
+            </w:pPr>
+            <w:r>
+              <w:rPr>
+                <w:sz w:val="22"/>
+                <w:szCs w:val="22"/>
+                <w:lang w:val="en-GB"/>
+              </w:rPr>
+              <w:t>Strategy Pattern</w:t>
+            </w:r>
+          </w:p>
+        </w:tc>
+        <w:tc>
+          <w:tcPr>
+            <w:tcW w:w="2254" w:type="dxa"/>
+          </w:tcPr>
+          <w:p>
+            <w:pPr>
+              <w:rPr>
+                <w:lang w:val="en-GB"/>
+              </w:rPr>
+            </w:pPr>
+          </w:p>
+        </w:tc>
+      </w:tr>
+      <w:tr>
+        <w:tc>
+          <w:tcPr>
+            <w:tcW w:w="2254" w:type="dxa"/>
+          </w:tcPr>
+          <w:p>
+            <w:pPr>
+              <w:rPr>
+                <w:sz w:val="22"/>
+                <w:szCs w:val="22"/>
+                <w:lang w:val="en-GB"/>
+              </w:rPr>
+            </w:pPr>
+            <w:r>
+              <w:rPr>
+                <w:sz w:val="22"/>
+                <w:szCs w:val="22"/>
+                <w:lang w:val="en-GB"/>
+              </w:rPr>
+              <w:t>FR4</w:t>
+            </w:r>
+          </w:p>
+        </w:tc>
+        <w:tc>
+          <w:tcPr>
+            <w:tcW w:w="2254" w:type="dxa"/>
+          </w:tcPr>
+          <w:p>
+            <w:pPr>
+              <w:rPr>
+                <w:sz w:val="22"/>
+                <w:szCs w:val="22"/>
+                <w:lang w:val="en-GB"/>
+              </w:rPr>
+            </w:pPr>
+            <w:r>
+              <w:rPr>
+                <w:sz w:val="22"/>
+                <w:szCs w:val="22"/>
+                <w:lang w:val="en-GB"/>
+              </w:rPr>
+              <w:t>Alert hospitals and GPs when the patient alert level is Red.</w:t>
+            </w:r>
+          </w:p>
+        </w:tc>
+        <w:tc>
+          <w:tcPr>
+            <w:tcW w:w="2254" w:type="dxa"/>
+          </w:tcPr>
+          <w:p>
+            <w:pPr>
+              <w:rPr>
+                <w:sz w:val="22"/>
+                <w:szCs w:val="22"/>
+                <w:lang w:val="en-GB"/>
+              </w:rPr>
+            </w:pPr>
+            <w:r>
+              <w:rPr>
+                <w:sz w:val="22"/>
+                <w:szCs w:val="22"/>
+                <w:lang w:val="en-GB"/>
+              </w:rPr>
+              <w:t>Observer Pattern</w:t>
+            </w:r>
+          </w:p>
+        </w:tc>
+        <w:tc>
+          <w:tcPr>
+            <w:tcW w:w="2254" w:type="dxa"/>
+          </w:tcPr>
+          <w:p>
+            <w:pPr>
+              <w:rPr>
+                <w:lang w:val="en-GB"/>
+              </w:rPr>
+            </w:pPr>
+          </w:p>
+        </w:tc>
+      </w:tr>
+    </w:tbl>
+    <w:p>
+      <w:pPr>
+        <w:rPr>
+          <w:lang w:val="en-GB"/>
+        </w:rPr>
+      </w:pPr>
+    </w:p>
+    <w:p>
+      <w:pPr>
+        <w:pStyle w:val="Subtitle"/>
+        <w:numPr>
+          <w:ilvl w:val="0"/>
+          <w:numId w:val="2"/>
+        </w:numPr>
+        <w:rPr>
+          <w:b/>
+          <w:bCs/>
+          <w:lang w:val="en-GB"/>
+        </w:rPr>
+      </w:pPr>
+      <w:r>
+        <w:rPr>
+          <w:b/>
+          <w:bCs/>
+          <w:lang w:val="en-GB"/>
+        </w:rPr>
+        <w:t>Design and Implementation Details</w:t>
+      </w:r>
+    </w:p>
+    <w:p>
+      <w:pPr>
+        <w:rPr>
+          <w:lang w:val="en-GB"/>
+        </w:rPr>
+      </w:pPr>
+    </w:p>
+    <w:p>
+      <w:pPr>
+        <w:rPr>
+          <w:lang w:val="en-GB"/>
+        </w:rPr>
+      </w:pPr>
+    </w:p>
+    <w:p>
+      <w:pPr>
+        <w:rPr>
+          <w:lang w:val="en-GB"/>
+        </w:rPr>
+      </w:pPr>
+    </w:p>
+    <w:p>
+      <w:pPr>
+        <w:rPr>
+          <w:lang w:val="en-GB"/>
+        </w:rPr>
+      </w:pPr>
+    </w:p>
+    <w:p>
+      <w:pPr>
+        <w:rPr>
+          <w:lang w:val="en-GB"/>
+        </w:rPr>
+      </w:pPr>
+    </w:p>
+    <w:p>
+      <w:pPr>
+        <w:rPr>
+          <w:lang w:val="en-GB"/>
+        </w:rPr>
+      </w:pPr>
+    </w:p>
+    <w:p>
+      <w:pPr>
+        <w:rPr>
+          <w:lang w:val="en-GB"/>
+        </w:rPr>
+      </w:pPr>
+    </w:p>
+    <w:p>
+      <w:pPr>
+        <w:rPr>
+          <w:lang w:val="en-GB"/>
+        </w:rPr>
+      </w:pPr>
+    </w:p>
+    <w:p>
+      <w:pPr>
+        <w:rPr>
+          <w:lang w:val="en-GB"/>
+        </w:rPr>
+      </w:pPr>
+    </w:p>
+    <w:p>
+      <w:pPr>
+        <w:rPr>
+          <w:lang w:val="en-GB"/>
+        </w:rPr>
+      </w:pPr>
+    </w:p>
+    <w:p>
+      <w:pPr>
+        <w:rPr>
+          <w:lang w:val="en-GB"/>
+        </w:rPr>
+      </w:pPr>
+    </w:p>
+    <w:p>
+      <w:pPr>
+        <w:rPr>
+          <w:lang w:val="en-GB"/>
+        </w:rPr>
+      </w:pPr>
+    </w:p>
+    <w:p>
+      <w:pPr>
+        <w:rPr>
+          <w:lang w:val="en-GB"/>
+        </w:rPr>
+      </w:pPr>
+    </w:p>
+    <w:p>
+      <w:pPr>
+        <w:rPr>
+          <w:lang w:val="en-GB"/>
+        </w:rPr>
+      </w:pPr>
+    </w:p>
+    <w:p>
+      <w:pPr>
+        <w:rPr>
+          <w:lang w:val="en-GB"/>
+        </w:rPr>
+      </w:pPr>
+    </w:p>
+    <w:p>
+      <w:pPr>
+        <w:rPr>
+          <w:lang w:val="en-GB"/>
+        </w:rPr>
+      </w:pPr>
+    </w:p>
+    <w:p>
+      <w:pPr>
+        <w:rPr>
+          <w:lang w:val="en-GB"/>
+        </w:rPr>
+      </w:pPr>
+    </w:p>
+    <w:p>
+      <w:pPr>
+        <w:rPr>
+          <w:lang w:val="en-GB"/>
+        </w:rPr>
+      </w:pPr>
+    </w:p>
+    <w:p>
+      <w:pPr>
+        <w:rPr>
+          <w:lang w:val="en-GB"/>
+        </w:rPr>
+      </w:pPr>
+    </w:p>
+    <w:p>
+      <w:pPr>
+        <w:rPr>
+          <w:lang w:val="en-GB"/>
+        </w:rPr>
+      </w:pPr>
+    </w:p>
+    <w:p>
+      <w:pPr>
+        <w:rPr>
+          <w:lang w:val="en-GB"/>
+        </w:rPr>
+      </w:pPr>
+    </w:p>
+    <w:p>
+      <w:pPr>
+        <w:rPr>
+          <w:lang w:val="en-GB"/>
+        </w:rPr>
+      </w:pPr>
+    </w:p>
+    <w:p>
+      <w:pPr>
+        <w:rPr>
+          <w:lang w:val="en-GB"/>
+        </w:rPr>
+      </w:pPr>
+    </w:p>
+    <w:p>
+      <w:pPr>
+        <w:rPr>
           <w:lang w:val="en-GB"/>
         </w:rPr>
       </w:pPr>
@@ -55,8 +1320,8 @@
       </w:pPr>
     </w:p>
     <w:sectPr>
-      <w:headerReference w:type="default" r:id="rId6"/>
-      <w:footerReference w:type="default" r:id="rId7"/>
+      <w:headerReference w:type="default" r:id="rId8"/>
+      <w:footerReference w:type="default" r:id="rId9"/>
       <w:pgSz w:w="11906" w:h="16838"/>
       <w:pgMar w:top="1440" w:right="1440" w:bottom="1440" w:left="1440" w:header="708" w:footer="708" w:gutter="0"/>
       <w:cols w:space="708"/>
@@ -192,6 +1457,521 @@
     </w:r>
   </w:p>
 </w:hdr>
+</file>
+
+<file path=word/numbering.xml><?xml version="1.0" encoding="utf-8"?>
+<w:numbering xmlns:wpc="http://schemas.microsoft.com/office/word/2010/wordprocessingCanvas" xmlns:cx="http://schemas.microsoft.com/office/drawing/2014/chartex" xmlns:cx1="http://schemas.microsoft.com/office/drawing/2015/9/8/chartex" xmlns:cx2="http://schemas.microsoft.com/office/drawing/2015/10/21/chartex" xmlns:cx3="http://schemas.microsoft.com/office/drawing/2016/5/9/chartex" xmlns:cx4="http://schemas.microsoft.com/office/drawing/2016/5/10/chartex" xmlns:cx5="http://schemas.microsoft.com/office/drawing/2016/5/11/chartex" xmlns:cx6="http://schemas.microsoft.com/office/drawing/2016/5/12/chartex" xmlns:cx7="http://schemas.microsoft.com/office/drawing/2016/5/13/chartex" xmlns:cx8="http://schemas.microsoft.com/office/drawing/2016/5/14/chartex" xmlns:mc="http://schemas.openxmlformats.org/markup-compatibility/2006" xmlns:aink="http://schemas.microsoft.com/office/drawing/2016/ink" xmlns:am3d="http://schemas.microsoft.com/office/drawing/2017/model3d" xmlns:o="urn:schemas-microsoft-com:office:office" xmlns:oel="http://schemas.microsoft.com/office/2019/extlst" xmlns:r="http://schemas.openxmlformats.org/officeDocument/2006/relationships" xmlns:m="http://schemas.openxmlformats.org/officeDocument/2006/math" xmlns:v="urn:schemas-microsoft-com:vml" xmlns:wp14="http://schemas.microsoft.com/office/word/2010/wordprocessingDrawing" xmlns:wp="http://schemas.openxmlformats.org/drawingml/2006/wordprocessingDrawing" xmlns:w10="urn:schemas-microsoft-com:office:word" xmlns:w="http://schemas.openxmlformats.org/wordprocessingml/2006/main" xmlns:w14="http://schemas.microsoft.com/office/word/2010/wordml" xmlns:w15="http://schemas.microsoft.com/office/word/2012/wordml" xmlns:w16cex="http://schemas.microsoft.com/office/word/2018/wordml/cex" xmlns:w16cid="http://schemas.microsoft.com/office/word/2016/wordml/cid" xmlns:w16="http://schemas.microsoft.com/office/word/2018/wordml" xmlns:w16du="http://schemas.microsoft.com/office/word/2023/wordml/word16du" xmlns:w16sdtdh="http://schemas.microsoft.com/office/word/2020/wordml/sdtdatahash" xmlns:w16sdtfl="http://schemas.microsoft.com/office/word/2024/wordml/sdtformatlock" xmlns:w16se="http://schemas.microsoft.com/office/word/2015/wordml/symex" xmlns:wpg="http://schemas.microsoft.com/office/word/2010/wordprocessingGroup" xmlns:wpi="http://schemas.microsoft.com/office/word/2010/wordprocessingInk" xmlns:wne="http://schemas.microsoft.com/office/word/2006/wordml" xmlns:wps="http://schemas.microsoft.com/office/word/2010/wordprocessingShape" mc:Ignorable="w14 w15 w16se w16cid w16 w16cex w16sdtdh w16sdtfl w16du wp14">
+  <w:abstractNum w:abstractNumId="0" w15:restartNumberingAfterBreak="0">
+    <w:nsid w:val="0C2E6D4C"/>
+    <w:multiLevelType w:val="hybridMultilevel"/>
+    <w:tmpl w:val="24506102"/>
+    <w:lvl w:ilvl="0" w:tplc="0C09000F">
+      <w:start w:val="1"/>
+      <w:numFmt w:val="decimal"/>
+      <w:lvlText w:val="%1."/>
+      <w:lvlJc w:val="left"/>
+      <w:pPr>
+        <w:ind w:left="720" w:hanging="360"/>
+      </w:pPr>
+      <w:rPr>
+        <w:rFonts w:hint="default"/>
+      </w:rPr>
+    </w:lvl>
+    <w:lvl w:ilvl="1" w:tplc="0C090019" w:tentative="1">
+      <w:start w:val="1"/>
+      <w:numFmt w:val="lowerLetter"/>
+      <w:lvlText w:val="%2."/>
+      <w:lvlJc w:val="left"/>
+      <w:pPr>
+        <w:ind w:left="1440" w:hanging="360"/>
+      </w:pPr>
+    </w:lvl>
+    <w:lvl w:ilvl="2" w:tplc="0C09001B" w:tentative="1">
+      <w:start w:val="1"/>
+      <w:numFmt w:val="lowerRoman"/>
+      <w:lvlText w:val="%3."/>
+      <w:lvlJc w:val="right"/>
+      <w:pPr>
+        <w:ind w:left="2160" w:hanging="180"/>
+      </w:pPr>
+    </w:lvl>
+    <w:lvl w:ilvl="3" w:tplc="0C09000F" w:tentative="1">
+      <w:start w:val="1"/>
+      <w:numFmt w:val="decimal"/>
+      <w:lvlText w:val="%4."/>
+      <w:lvlJc w:val="left"/>
+      <w:pPr>
+        <w:ind w:left="2880" w:hanging="360"/>
+      </w:pPr>
+    </w:lvl>
+    <w:lvl w:ilvl="4" w:tplc="0C090019" w:tentative="1">
+      <w:start w:val="1"/>
+      <w:numFmt w:val="lowerLetter"/>
+      <w:lvlText w:val="%5."/>
+      <w:lvlJc w:val="left"/>
+      <w:pPr>
+        <w:ind w:left="3600" w:hanging="360"/>
+      </w:pPr>
+    </w:lvl>
+    <w:lvl w:ilvl="5" w:tplc="0C09001B" w:tentative="1">
+      <w:start w:val="1"/>
+      <w:numFmt w:val="lowerRoman"/>
+      <w:lvlText w:val="%6."/>
+      <w:lvlJc w:val="right"/>
+      <w:pPr>
+        <w:ind w:left="4320" w:hanging="180"/>
+      </w:pPr>
+    </w:lvl>
+    <w:lvl w:ilvl="6" w:tplc="0C09000F" w:tentative="1">
+      <w:start w:val="1"/>
+      <w:numFmt w:val="decimal"/>
+      <w:lvlText w:val="%7."/>
+      <w:lvlJc w:val="left"/>
+      <w:pPr>
+        <w:ind w:left="5040" w:hanging="360"/>
+      </w:pPr>
+    </w:lvl>
+    <w:lvl w:ilvl="7" w:tplc="0C090019" w:tentative="1">
+      <w:start w:val="1"/>
+      <w:numFmt w:val="lowerLetter"/>
+      <w:lvlText w:val="%8."/>
+      <w:lvlJc w:val="left"/>
+      <w:pPr>
+        <w:ind w:left="5760" w:hanging="360"/>
+      </w:pPr>
+    </w:lvl>
+    <w:lvl w:ilvl="8" w:tplc="0C09001B" w:tentative="1">
+      <w:start w:val="1"/>
+      <w:numFmt w:val="lowerRoman"/>
+      <w:lvlText w:val="%9."/>
+      <w:lvlJc w:val="right"/>
+      <w:pPr>
+        <w:ind w:left="6480" w:hanging="180"/>
+      </w:pPr>
+    </w:lvl>
+  </w:abstractNum>
+  <w:abstractNum w:abstractNumId="1" w15:restartNumberingAfterBreak="0">
+    <w:nsid w:val="10DC0556"/>
+    <w:multiLevelType w:val="hybridMultilevel"/>
+    <w:tmpl w:val="4D0AF130"/>
+    <w:lvl w:ilvl="0" w:tplc="0C09000F">
+      <w:start w:val="1"/>
+      <w:numFmt w:val="decimal"/>
+      <w:lvlText w:val="%1."/>
+      <w:lvlJc w:val="left"/>
+      <w:pPr>
+        <w:ind w:left="720" w:hanging="360"/>
+      </w:pPr>
+      <w:rPr>
+        <w:rFonts w:hint="default"/>
+      </w:rPr>
+    </w:lvl>
+    <w:lvl w:ilvl="1" w:tplc="0C090019" w:tentative="1">
+      <w:start w:val="1"/>
+      <w:numFmt w:val="lowerLetter"/>
+      <w:lvlText w:val="%2."/>
+      <w:lvlJc w:val="left"/>
+      <w:pPr>
+        <w:ind w:left="1440" w:hanging="360"/>
+      </w:pPr>
+    </w:lvl>
+    <w:lvl w:ilvl="2" w:tplc="0C09001B" w:tentative="1">
+      <w:start w:val="1"/>
+      <w:numFmt w:val="lowerRoman"/>
+      <w:lvlText w:val="%3."/>
+      <w:lvlJc w:val="right"/>
+      <w:pPr>
+        <w:ind w:left="2160" w:hanging="180"/>
+      </w:pPr>
+    </w:lvl>
+    <w:lvl w:ilvl="3" w:tplc="0C09000F" w:tentative="1">
+      <w:start w:val="1"/>
+      <w:numFmt w:val="decimal"/>
+      <w:lvlText w:val="%4."/>
+      <w:lvlJc w:val="left"/>
+      <w:pPr>
+        <w:ind w:left="2880" w:hanging="360"/>
+      </w:pPr>
+    </w:lvl>
+    <w:lvl w:ilvl="4" w:tplc="0C090019" w:tentative="1">
+      <w:start w:val="1"/>
+      <w:numFmt w:val="lowerLetter"/>
+      <w:lvlText w:val="%5."/>
+      <w:lvlJc w:val="left"/>
+      <w:pPr>
+        <w:ind w:left="3600" w:hanging="360"/>
+      </w:pPr>
+    </w:lvl>
+    <w:lvl w:ilvl="5" w:tplc="0C09001B" w:tentative="1">
+      <w:start w:val="1"/>
+      <w:numFmt w:val="lowerRoman"/>
+      <w:lvlText w:val="%6."/>
+      <w:lvlJc w:val="right"/>
+      <w:pPr>
+        <w:ind w:left="4320" w:hanging="180"/>
+      </w:pPr>
+    </w:lvl>
+    <w:lvl w:ilvl="6" w:tplc="0C09000F" w:tentative="1">
+      <w:start w:val="1"/>
+      <w:numFmt w:val="decimal"/>
+      <w:lvlText w:val="%7."/>
+      <w:lvlJc w:val="left"/>
+      <w:pPr>
+        <w:ind w:left="5040" w:hanging="360"/>
+      </w:pPr>
+    </w:lvl>
+    <w:lvl w:ilvl="7" w:tplc="0C090019" w:tentative="1">
+      <w:start w:val="1"/>
+      <w:numFmt w:val="lowerLetter"/>
+      <w:lvlText w:val="%8."/>
+      <w:lvlJc w:val="left"/>
+      <w:pPr>
+        <w:ind w:left="5760" w:hanging="360"/>
+      </w:pPr>
+    </w:lvl>
+    <w:lvl w:ilvl="8" w:tplc="0C09001B" w:tentative="1">
+      <w:start w:val="1"/>
+      <w:numFmt w:val="lowerRoman"/>
+      <w:lvlText w:val="%9."/>
+      <w:lvlJc w:val="right"/>
+      <w:pPr>
+        <w:ind w:left="6480" w:hanging="180"/>
+      </w:pPr>
+    </w:lvl>
+  </w:abstractNum>
+  <w:abstractNum w:abstractNumId="2" w15:restartNumberingAfterBreak="0">
+    <w:nsid w:val="18D13218"/>
+    <w:multiLevelType w:val="hybridMultilevel"/>
+    <w:tmpl w:val="B2ECA8C6"/>
+    <w:lvl w:ilvl="0" w:tplc="E528CD82">
+      <w:start w:val="2"/>
+      <w:numFmt w:val="bullet"/>
+      <w:lvlText w:val="-"/>
+      <w:lvlJc w:val="left"/>
+      <w:pPr>
+        <w:ind w:left="720" w:hanging="360"/>
+      </w:pPr>
+      <w:rPr>
+        <w:rFonts w:ascii="Aptos" w:eastAsiaTheme="minorHAnsi" w:hAnsi="Aptos" w:cstheme="minorBidi" w:hint="default"/>
+        <w:sz w:val="22"/>
+      </w:rPr>
+    </w:lvl>
+    <w:lvl w:ilvl="1" w:tplc="0C090003" w:tentative="1">
+      <w:start w:val="1"/>
+      <w:numFmt w:val="bullet"/>
+      <w:lvlText w:val="o"/>
+      <w:lvlJc w:val="left"/>
+      <w:pPr>
+        <w:ind w:left="1440" w:hanging="360"/>
+      </w:pPr>
+      <w:rPr>
+        <w:rFonts w:ascii="Courier New" w:hAnsi="Courier New" w:cs="Courier New" w:hint="default"/>
+      </w:rPr>
+    </w:lvl>
+    <w:lvl w:ilvl="2" w:tplc="0C090005" w:tentative="1">
+      <w:start w:val="1"/>
+      <w:numFmt w:val="bullet"/>
+      <w:lvlText w:val=""/>
+      <w:lvlJc w:val="left"/>
+      <w:pPr>
+        <w:ind w:left="2160" w:hanging="360"/>
+      </w:pPr>
+      <w:rPr>
+        <w:rFonts w:ascii="Wingdings" w:hAnsi="Wingdings" w:hint="default"/>
+      </w:rPr>
+    </w:lvl>
+    <w:lvl w:ilvl="3" w:tplc="0C090001" w:tentative="1">
+      <w:start w:val="1"/>
+      <w:numFmt w:val="bullet"/>
+      <w:lvlText w:val=""/>
+      <w:lvlJc w:val="left"/>
+      <w:pPr>
+        <w:ind w:left="2880" w:hanging="360"/>
+      </w:pPr>
+      <w:rPr>
+        <w:rFonts w:ascii="Symbol" w:hAnsi="Symbol" w:hint="default"/>
+      </w:rPr>
+    </w:lvl>
+    <w:lvl w:ilvl="4" w:tplc="0C090003" w:tentative="1">
+      <w:start w:val="1"/>
+      <w:numFmt w:val="bullet"/>
+      <w:lvlText w:val="o"/>
+      <w:lvlJc w:val="left"/>
+      <w:pPr>
+        <w:ind w:left="3600" w:hanging="360"/>
+      </w:pPr>
+      <w:rPr>
+        <w:rFonts w:ascii="Courier New" w:hAnsi="Courier New" w:cs="Courier New" w:hint="default"/>
+      </w:rPr>
+    </w:lvl>
+    <w:lvl w:ilvl="5" w:tplc="0C090005" w:tentative="1">
+      <w:start w:val="1"/>
+      <w:numFmt w:val="bullet"/>
+      <w:lvlText w:val=""/>
+      <w:lvlJc w:val="left"/>
+      <w:pPr>
+        <w:ind w:left="4320" w:hanging="360"/>
+      </w:pPr>
+      <w:rPr>
+        <w:rFonts w:ascii="Wingdings" w:hAnsi="Wingdings" w:hint="default"/>
+      </w:rPr>
+    </w:lvl>
+    <w:lvl w:ilvl="6" w:tplc="0C090001" w:tentative="1">
+      <w:start w:val="1"/>
+      <w:numFmt w:val="bullet"/>
+      <w:lvlText w:val=""/>
+      <w:lvlJc w:val="left"/>
+      <w:pPr>
+        <w:ind w:left="5040" w:hanging="360"/>
+      </w:pPr>
+      <w:rPr>
+        <w:rFonts w:ascii="Symbol" w:hAnsi="Symbol" w:hint="default"/>
+      </w:rPr>
+    </w:lvl>
+    <w:lvl w:ilvl="7" w:tplc="0C090003" w:tentative="1">
+      <w:start w:val="1"/>
+      <w:numFmt w:val="bullet"/>
+      <w:lvlText w:val="o"/>
+      <w:lvlJc w:val="left"/>
+      <w:pPr>
+        <w:ind w:left="5760" w:hanging="360"/>
+      </w:pPr>
+      <w:rPr>
+        <w:rFonts w:ascii="Courier New" w:hAnsi="Courier New" w:cs="Courier New" w:hint="default"/>
+      </w:rPr>
+    </w:lvl>
+    <w:lvl w:ilvl="8" w:tplc="0C090005" w:tentative="1">
+      <w:start w:val="1"/>
+      <w:numFmt w:val="bullet"/>
+      <w:lvlText w:val=""/>
+      <w:lvlJc w:val="left"/>
+      <w:pPr>
+        <w:ind w:left="6480" w:hanging="360"/>
+      </w:pPr>
+      <w:rPr>
+        <w:rFonts w:ascii="Wingdings" w:hAnsi="Wingdings" w:hint="default"/>
+      </w:rPr>
+    </w:lvl>
+  </w:abstractNum>
+  <w:abstractNum w:abstractNumId="3" w15:restartNumberingAfterBreak="0">
+    <w:nsid w:val="278E1C6B"/>
+    <w:multiLevelType w:val="hybridMultilevel"/>
+    <w:tmpl w:val="4D0AF130"/>
+    <w:lvl w:ilvl="0" w:tplc="FFFFFFFF">
+      <w:start w:val="1"/>
+      <w:numFmt w:val="decimal"/>
+      <w:lvlText w:val="%1."/>
+      <w:lvlJc w:val="left"/>
+      <w:pPr>
+        <w:ind w:left="720" w:hanging="360"/>
+      </w:pPr>
+      <w:rPr>
+        <w:rFonts w:hint="default"/>
+      </w:rPr>
+    </w:lvl>
+    <w:lvl w:ilvl="1" w:tplc="FFFFFFFF" w:tentative="1">
+      <w:start w:val="1"/>
+      <w:numFmt w:val="lowerLetter"/>
+      <w:lvlText w:val="%2."/>
+      <w:lvlJc w:val="left"/>
+      <w:pPr>
+        <w:ind w:left="1440" w:hanging="360"/>
+      </w:pPr>
+    </w:lvl>
+    <w:lvl w:ilvl="2" w:tplc="FFFFFFFF" w:tentative="1">
+      <w:start w:val="1"/>
+      <w:numFmt w:val="lowerRoman"/>
+      <w:lvlText w:val="%3."/>
+      <w:lvlJc w:val="right"/>
+      <w:pPr>
+        <w:ind w:left="2160" w:hanging="180"/>
+      </w:pPr>
+    </w:lvl>
+    <w:lvl w:ilvl="3" w:tplc="FFFFFFFF" w:tentative="1">
+      <w:start w:val="1"/>
+      <w:numFmt w:val="decimal"/>
+      <w:lvlText w:val="%4."/>
+      <w:lvlJc w:val="left"/>
+      <w:pPr>
+        <w:ind w:left="2880" w:hanging="360"/>
+      </w:pPr>
+    </w:lvl>
+    <w:lvl w:ilvl="4" w:tplc="FFFFFFFF" w:tentative="1">
+      <w:start w:val="1"/>
+      <w:numFmt w:val="lowerLetter"/>
+      <w:lvlText w:val="%5."/>
+      <w:lvlJc w:val="left"/>
+      <w:pPr>
+        <w:ind w:left="3600" w:hanging="360"/>
+      </w:pPr>
+    </w:lvl>
+    <w:lvl w:ilvl="5" w:tplc="FFFFFFFF" w:tentative="1">
+      <w:start w:val="1"/>
+      <w:numFmt w:val="lowerRoman"/>
+      <w:lvlText w:val="%6."/>
+      <w:lvlJc w:val="right"/>
+      <w:pPr>
+        <w:ind w:left="4320" w:hanging="180"/>
+      </w:pPr>
+    </w:lvl>
+    <w:lvl w:ilvl="6" w:tplc="FFFFFFFF" w:tentative="1">
+      <w:start w:val="1"/>
+      <w:numFmt w:val="decimal"/>
+      <w:lvlText w:val="%7."/>
+      <w:lvlJc w:val="left"/>
+      <w:pPr>
+        <w:ind w:left="5040" w:hanging="360"/>
+      </w:pPr>
+    </w:lvl>
+    <w:lvl w:ilvl="7" w:tplc="FFFFFFFF" w:tentative="1">
+      <w:start w:val="1"/>
+      <w:numFmt w:val="lowerLetter"/>
+      <w:lvlText w:val="%8."/>
+      <w:lvlJc w:val="left"/>
+      <w:pPr>
+        <w:ind w:left="5760" w:hanging="360"/>
+      </w:pPr>
+    </w:lvl>
+    <w:lvl w:ilvl="8" w:tplc="FFFFFFFF" w:tentative="1">
+      <w:start w:val="1"/>
+      <w:numFmt w:val="lowerRoman"/>
+      <w:lvlText w:val="%9."/>
+      <w:lvlJc w:val="right"/>
+      <w:pPr>
+        <w:ind w:left="6480" w:hanging="180"/>
+      </w:pPr>
+    </w:lvl>
+  </w:abstractNum>
+  <w:abstractNum w:abstractNumId="4" w15:restartNumberingAfterBreak="0">
+    <w:nsid w:val="2895165A"/>
+    <w:multiLevelType w:val="hybridMultilevel"/>
+    <w:tmpl w:val="23EA4562"/>
+    <w:lvl w:ilvl="0" w:tplc="EB0CF358">
+      <w:start w:val="2"/>
+      <w:numFmt w:val="bullet"/>
+      <w:lvlText w:val="-"/>
+      <w:lvlJc w:val="left"/>
+      <w:pPr>
+        <w:ind w:left="720" w:hanging="360"/>
+      </w:pPr>
+      <w:rPr>
+        <w:rFonts w:ascii="Aptos" w:eastAsiaTheme="minorHAnsi" w:hAnsi="Aptos" w:cstheme="minorBidi" w:hint="default"/>
+        <w:sz w:val="22"/>
+      </w:rPr>
+    </w:lvl>
+    <w:lvl w:ilvl="1" w:tplc="0C090003" w:tentative="1">
+      <w:start w:val="1"/>
+      <w:numFmt w:val="bullet"/>
+      <w:lvlText w:val="o"/>
+      <w:lvlJc w:val="left"/>
+      <w:pPr>
+        <w:ind w:left="1440" w:hanging="360"/>
+      </w:pPr>
+      <w:rPr>
+        <w:rFonts w:ascii="Courier New" w:hAnsi="Courier New" w:cs="Courier New" w:hint="default"/>
+      </w:rPr>
+    </w:lvl>
+    <w:lvl w:ilvl="2" w:tplc="0C090005" w:tentative="1">
+      <w:start w:val="1"/>
+      <w:numFmt w:val="bullet"/>
+      <w:lvlText w:val=""/>
+      <w:lvlJc w:val="left"/>
+      <w:pPr>
+        <w:ind w:left="2160" w:hanging="360"/>
+      </w:pPr>
+      <w:rPr>
+        <w:rFonts w:ascii="Wingdings" w:hAnsi="Wingdings" w:hint="default"/>
+      </w:rPr>
+    </w:lvl>
+    <w:lvl w:ilvl="3" w:tplc="0C090001" w:tentative="1">
+      <w:start w:val="1"/>
+      <w:numFmt w:val="bullet"/>
+      <w:lvlText w:val=""/>
+      <w:lvlJc w:val="left"/>
+      <w:pPr>
+        <w:ind w:left="2880" w:hanging="360"/>
+      </w:pPr>
+      <w:rPr>
+        <w:rFonts w:ascii="Symbol" w:hAnsi="Symbol" w:hint="default"/>
+      </w:rPr>
+    </w:lvl>
+    <w:lvl w:ilvl="4" w:tplc="0C090003" w:tentative="1">
+      <w:start w:val="1"/>
+      <w:numFmt w:val="bullet"/>
+      <w:lvlText w:val="o"/>
+      <w:lvlJc w:val="left"/>
+      <w:pPr>
+        <w:ind w:left="3600" w:hanging="360"/>
+      </w:pPr>
+      <w:rPr>
+        <w:rFonts w:ascii="Courier New" w:hAnsi="Courier New" w:cs="Courier New" w:hint="default"/>
+      </w:rPr>
+    </w:lvl>
+    <w:lvl w:ilvl="5" w:tplc="0C090005" w:tentative="1">
+      <w:start w:val="1"/>
+      <w:numFmt w:val="bullet"/>
+      <w:lvlText w:val=""/>
+      <w:lvlJc w:val="left"/>
+      <w:pPr>
+        <w:ind w:left="4320" w:hanging="360"/>
+      </w:pPr>
+      <w:rPr>
+        <w:rFonts w:ascii="Wingdings" w:hAnsi="Wingdings" w:hint="default"/>
+      </w:rPr>
+    </w:lvl>
+    <w:lvl w:ilvl="6" w:tplc="0C090001" w:tentative="1">
+      <w:start w:val="1"/>
+      <w:numFmt w:val="bullet"/>
+      <w:lvlText w:val=""/>
+      <w:lvlJc w:val="left"/>
+      <w:pPr>
+        <w:ind w:left="5040" w:hanging="360"/>
+      </w:pPr>
+      <w:rPr>
+        <w:rFonts w:ascii="Symbol" w:hAnsi="Symbol" w:hint="default"/>
+      </w:rPr>
+    </w:lvl>
+    <w:lvl w:ilvl="7" w:tplc="0C090003" w:tentative="1">
+      <w:start w:val="1"/>
+      <w:numFmt w:val="bullet"/>
+      <w:lvlText w:val="o"/>
+      <w:lvlJc w:val="left"/>
+      <w:pPr>
+        <w:ind w:left="5760" w:hanging="360"/>
+      </w:pPr>
+      <w:rPr>
+        <w:rFonts w:ascii="Courier New" w:hAnsi="Courier New" w:cs="Courier New" w:hint="default"/>
+      </w:rPr>
+    </w:lvl>
+    <w:lvl w:ilvl="8" w:tplc="0C090005" w:tentative="1">
+      <w:start w:val="1"/>
+      <w:numFmt w:val="bullet"/>
+      <w:lvlText w:val=""/>
+      <w:lvlJc w:val="left"/>
+      <w:pPr>
+        <w:ind w:left="6480" w:hanging="360"/>
+      </w:pPr>
+      <w:rPr>
+        <w:rFonts w:ascii="Wingdings" w:hAnsi="Wingdings" w:hint="default"/>
+      </w:rPr>
+    </w:lvl>
+  </w:abstractNum>
+  <w:num w:numId="1" w16cid:durableId="2043509588">
+    <w:abstractNumId w:val="0"/>
+  </w:num>
+  <w:num w:numId="2" w16cid:durableId="900867375">
+    <w:abstractNumId w:val="1"/>
+  </w:num>
+  <w:num w:numId="3" w16cid:durableId="2082025798">
+    <w:abstractNumId w:val="3"/>
+  </w:num>
+  <w:num w:numId="4" w16cid:durableId="445586626">
+    <w:abstractNumId w:val="2"/>
+  </w:num>
+  <w:num w:numId="5" w16cid:durableId="1366716102">
+    <w:abstractNumId w:val="4"/>
+  </w:num>
+</w:numbering>
 </file>
 
 <file path=word/styles.xml><?xml version="1.0" encoding="utf-8"?>
@@ -796,7 +2576,6 @@
   <w:style w:type="character" w:default="1" w:styleId="DefaultParagraphFont">
     <w:name w:val="Default Paragraph Font"/>
     <w:uiPriority w:val="1"/>
-    <w:semiHidden/>
     <w:unhideWhenUsed/>
   </w:style>
   <w:style w:type="table" w:default="1" w:styleId="TableNormal">
@@ -1152,6 +2931,25 @@
     <w:link w:val="Footer"/>
     <w:uiPriority w:val="99"/>
     <w:rsid w:val="00E65936"/>
+  </w:style>
+  <w:style w:type="table" w:styleId="TableGrid">
+    <w:name w:val="Table Grid"/>
+    <w:basedOn w:val="TableNormal"/>
+    <w:uiPriority w:val="39"/>
+    <w:rsid w:val="00CB14C6"/>
+    <w:pPr>
+      <w:spacing w:after="0" w:line="240" w:lineRule="auto"/>
+    </w:pPr>
+    <w:tblPr>
+      <w:tblBorders>
+        <w:top w:val="single" w:sz="4" w:space="0" w:color="auto"/>
+        <w:left w:val="single" w:sz="4" w:space="0" w:color="auto"/>
+        <w:bottom w:val="single" w:sz="4" w:space="0" w:color="auto"/>
+        <w:right w:val="single" w:sz="4" w:space="0" w:color="auto"/>
+        <w:insideH w:val="single" w:sz="4" w:space="0" w:color="auto"/>
+        <w:insideV w:val="single" w:sz="4" w:space="0" w:color="auto"/>
+      </w:tblBorders>
+    </w:tblPr>
   </w:style>
 </w:styles>
 </file>
@@ -1469,4 +3267,16 @@
     </a:ext>
   </a:extLst>
 </a:theme>
+</file>
+
+<file path=customXml/item1.xml><?xml version="1.0" encoding="utf-8"?>
+<b:Sources xmlns:b="http://schemas.openxmlformats.org/officeDocument/2006/bibliography" xmlns="http://schemas.openxmlformats.org/officeDocument/2006/bibliography" SelectedStyle="\APASixthEditionOfficeOnline.xsl" StyleName="APA" Version="6"/>
+</file>
+
+<file path=customXml/itemProps1.xml><?xml version="1.0" encoding="utf-8"?>
+<ds:datastoreItem xmlns:ds="http://schemas.openxmlformats.org/officeDocument/2006/customXml" ds:itemID="{D91DEE40-6491-45ED-AA4D-0ADF22A1FD59}">
+  <ds:schemaRefs>
+    <ds:schemaRef ds:uri="http://schemas.openxmlformats.org/officeDocument/2006/bibliography"/>
+  </ds:schemaRefs>
+</ds:datastoreItem>
 </file>
</xml_diff>

<commit_message>
Modified the System Design document with the partial UML diagram which later will go through changes according to future code implementations.
</commit_message>
<xml_diff>
--- a/Patient Vitals Management System.docx
+++ b/Patient Vitals Management System.docx
@@ -92,6 +92,75 @@
           <w:lang w:val="en-GB"/>
         </w:rPr>
       </w:pPr>
+      <w:r>
+        <w:rPr>
+          <w:highlight w:val="yellow"/>
+          <w:lang w:val="en-GB"/>
+        </w:rPr>
+        <w:t>[Figure 1</w:t>
+      </w:r>
+      <w:r>
+        <w:rPr>
+          <w:highlight w:val="yellow"/>
+          <w:lang w:val="en-GB"/>
+        </w:rPr>
+        <w:t>.1</w:t>
+      </w:r>
+      <w:r>
+        <w:rPr>
+          <w:highlight w:val="yellow"/>
+          <w:lang w:val="en-GB"/>
+        </w:rPr>
+        <w:t xml:space="preserve"> – Initial State]</w:t>
+      </w:r>
+    </w:p>
+    <w:p>
+      <w:pPr>
+        <w:ind w:left="360"/>
+        <w:rPr>
+          <w:lang w:val="en-GB"/>
+        </w:rPr>
+      </w:pPr>
+      <w:r>
+        <w:rPr>
+          <w:lang w:val="en-GB"/>
+        </w:rPr>
+        <w:drawing>
+          <wp:inline distT="0" distB="0" distL="0" distR="0" wp14:anchorId="4B6D72A3" wp14:editId="4EB7DEAB">
+            <wp:extent cx="5731510" cy="2806700"/>
+            <wp:effectExtent l="0" t="0" r="2540" b="0"/>
+            <wp:docPr id="102525207" name="Picture 1"/>
+            <wp:cNvGraphicFramePr>
+              <a:graphicFrameLocks xmlns:a="http://schemas.openxmlformats.org/drawingml/2006/main" noChangeAspect="1"/>
+            </wp:cNvGraphicFramePr>
+            <a:graphic xmlns:a="http://schemas.openxmlformats.org/drawingml/2006/main">
+              <a:graphicData uri="http://schemas.openxmlformats.org/drawingml/2006/picture">
+                <pic:pic xmlns:pic="http://schemas.openxmlformats.org/drawingml/2006/picture">
+                  <pic:nvPicPr>
+                    <pic:cNvPr id="102525207" name=""/>
+                    <pic:cNvPicPr/>
+                  </pic:nvPicPr>
+                  <pic:blipFill>
+                    <a:blip r:embed="rId8"/>
+                    <a:stretch>
+                      <a:fillRect/>
+                    </a:stretch>
+                  </pic:blipFill>
+                  <pic:spPr>
+                    <a:xfrm>
+                      <a:off x="0" y="0"/>
+                      <a:ext cx="5731510" cy="2806700"/>
+                    </a:xfrm>
+                    <a:prstGeom prst="rect">
+                      <a:avLst/>
+                    </a:prstGeom>
+                  </pic:spPr>
+                </pic:pic>
+              </a:graphicData>
+            </a:graphic>
+          </wp:inline>
+        </w:drawing>
+      </w:r>
     </w:p>
     <w:p>
       <w:pPr>
@@ -106,22 +175,43 @@
         <w:rPr>
           <w:sz w:val="22"/>
           <w:szCs w:val="22"/>
-          <w:lang w:val="en-GB"/>
-        </w:rPr>
-        <w:t>[</w:t>
+          <w:highlight w:val="yellow"/>
+          <w:lang w:val="en-GB"/>
+        </w:rPr>
+        <w:t xml:space="preserve">[The table below only summarizes the </w:t>
       </w:r>
       <w:r>
         <w:rPr>
           <w:sz w:val="22"/>
           <w:szCs w:val="22"/>
-          <w:lang w:val="en-GB"/>
-        </w:rPr>
-        <w:t>The table below only summarizes the current existing UML diagram in the Assignment 2 Spec document</w:t>
+          <w:highlight w:val="yellow"/>
+          <w:lang w:val="en-GB"/>
+        </w:rPr>
+        <w:t>above</w:t>
       </w:r>
       <w:r>
         <w:rPr>
           <w:sz w:val="22"/>
           <w:szCs w:val="22"/>
+          <w:highlight w:val="yellow"/>
+          <w:lang w:val="en-GB"/>
+        </w:rPr>
+        <w:t xml:space="preserve"> diagram </w:t>
+      </w:r>
+      <w:r>
+        <w:rPr>
+          <w:sz w:val="22"/>
+          <w:szCs w:val="22"/>
+          <w:highlight w:val="yellow"/>
+          <w:lang w:val="en-GB"/>
+        </w:rPr>
+        <w:t>following the partial UML diagram in the Assignment Spec document.</w:t>
+      </w:r>
+      <w:r>
+        <w:rPr>
+          <w:sz w:val="22"/>
+          <w:szCs w:val="22"/>
+          <w:highlight w:val="yellow"/>
           <w:lang w:val="en-GB"/>
         </w:rPr>
         <w:t>]</w:t>
@@ -437,7 +527,15 @@
                 <w:sz w:val="22"/>
                 <w:szCs w:val="22"/>
               </w:rPr>
-              <w:t xml:space="preserve">inherits from the Person class, encapsulating personal information such as first name, last name, and birthday. </w:t>
+              <w:t xml:space="preserve">inherits from the Person class, encapsulating personal </w:t>
+            </w:r>
+            <w:r>
+              <w:rPr>
+                <w:sz w:val="22"/>
+                <w:szCs w:val="22"/>
+              </w:rPr>
+              <w:lastRenderedPageBreak/>
+              <w:t xml:space="preserve">information such as first name, last name, and birthday. </w:t>
             </w:r>
           </w:p>
           <w:p>
@@ -514,6 +612,7 @@
                 <w:sz w:val="22"/>
                 <w:szCs w:val="22"/>
               </w:rPr>
+              <w:lastRenderedPageBreak/>
               <w:t>Notification System</w:t>
             </w:r>
           </w:p>
@@ -1320,8 +1419,8 @@
       </w:pPr>
     </w:p>
     <w:sectPr>
-      <w:headerReference w:type="default" r:id="rId8"/>
-      <w:footerReference w:type="default" r:id="rId9"/>
+      <w:headerReference w:type="default" r:id="rId9"/>
+      <w:footerReference w:type="default" r:id="rId10"/>
       <w:pgSz w:w="11906" w:h="16838"/>
       <w:pgMar w:top="1440" w:right="1440" w:bottom="1440" w:left="1440" w:header="708" w:footer="708" w:gutter="0"/>
       <w:cols w:space="708"/>

</xml_diff>

<commit_message>
Implement FR1: Load patients from file using Adapter Pattern - Created PatientFileAdapter to adapt PatientFileLoader to AbstractPatientDatabaseLoader - Enables PatientManagementSystem to use file-based loader without modifying existing code. - Verified that patient data loads correctly from file through the adapter - Though still need to update the system design document a bit more like the diagram.
</commit_message>
<xml_diff>
--- a/Patient Vitals Management System.docx
+++ b/Patient Vitals Management System.docx
@@ -967,6 +967,96 @@
           <w:p>
             <w:pPr>
               <w:rPr>
+                <w:sz w:val="22"/>
+                <w:szCs w:val="22"/>
+                <w:lang w:val="en-GB"/>
+              </w:rPr>
+            </w:pPr>
+            <w:r>
+              <w:rPr>
+                <w:sz w:val="22"/>
+                <w:szCs w:val="22"/>
+                <w:lang w:val="en-GB"/>
+              </w:rPr>
+              <w:t>In Progress</w:t>
+            </w:r>
+          </w:p>
+        </w:tc>
+      </w:tr>
+      <w:tr>
+        <w:tc>
+          <w:tcPr>
+            <w:tcW w:w="2254" w:type="dxa"/>
+          </w:tcPr>
+          <w:p>
+            <w:pPr>
+              <w:rPr>
+                <w:sz w:val="22"/>
+                <w:szCs w:val="22"/>
+                <w:lang w:val="en-GB"/>
+              </w:rPr>
+            </w:pPr>
+            <w:r>
+              <w:rPr>
+                <w:sz w:val="22"/>
+                <w:szCs w:val="22"/>
+                <w:lang w:val="en-GB"/>
+              </w:rPr>
+              <w:t>FR2</w:t>
+            </w:r>
+          </w:p>
+        </w:tc>
+        <w:tc>
+          <w:tcPr>
+            <w:tcW w:w="2254" w:type="dxa"/>
+          </w:tcPr>
+          <w:p>
+            <w:pPr>
+              <w:rPr>
+                <w:sz w:val="22"/>
+                <w:szCs w:val="22"/>
+                <w:lang w:val="en-GB"/>
+              </w:rPr>
+            </w:pPr>
+            <w:r>
+              <w:rPr>
+                <w:sz w:val="22"/>
+                <w:szCs w:val="22"/>
+                <w:lang w:val="en-GB"/>
+              </w:rPr>
+              <w:t>Load patients from both the file and the database.</w:t>
+            </w:r>
+          </w:p>
+        </w:tc>
+        <w:tc>
+          <w:tcPr>
+            <w:tcW w:w="2254" w:type="dxa"/>
+          </w:tcPr>
+          <w:p>
+            <w:pPr>
+              <w:rPr>
+                <w:sz w:val="22"/>
+                <w:szCs w:val="22"/>
+                <w:lang w:val="en-GB"/>
+              </w:rPr>
+            </w:pPr>
+            <w:r>
+              <w:rPr>
+                <w:sz w:val="22"/>
+                <w:szCs w:val="22"/>
+                <w:lang w:val="en-GB"/>
+              </w:rPr>
+              <w:t>Composite Pattern</w:t>
+            </w:r>
+          </w:p>
+        </w:tc>
+        <w:tc>
+          <w:tcPr>
+            <w:tcW w:w="2254" w:type="dxa"/>
+          </w:tcPr>
+          <w:p>
+            <w:pPr>
+              <w:rPr>
                 <w:lang w:val="en-GB"/>
               </w:rPr>
             </w:pPr>
@@ -992,7 +1082,7 @@
                 <w:szCs w:val="22"/>
                 <w:lang w:val="en-GB"/>
               </w:rPr>
-              <w:t>FR2</w:t>
+              <w:t>FR3</w:t>
             </w:r>
           </w:p>
         </w:tc>
@@ -1014,7 +1104,7 @@
                 <w:szCs w:val="22"/>
                 <w:lang w:val="en-GB"/>
               </w:rPr>
-              <w:t>Load patients from both the file and the database.</w:t>
+              <w:t>Implement algorithms to identify patient alert levels when new vitals are recorded.</w:t>
             </w:r>
           </w:p>
         </w:tc>
@@ -1036,7 +1126,7 @@
                 <w:szCs w:val="22"/>
                 <w:lang w:val="en-GB"/>
               </w:rPr>
-              <w:t>Composite Pattern</w:t>
+              <w:t>Strategy Pattern</w:t>
             </w:r>
           </w:p>
         </w:tc>
@@ -1072,7 +1162,7 @@
                 <w:szCs w:val="22"/>
                 <w:lang w:val="en-GB"/>
               </w:rPr>
-              <w:t>FR3</w:t>
+              <w:t>FR4</w:t>
             </w:r>
           </w:p>
         </w:tc>
@@ -1094,7 +1184,7 @@
                 <w:szCs w:val="22"/>
                 <w:lang w:val="en-GB"/>
               </w:rPr>
-              <w:t>Implement algorithms to identify patient alert levels when new vitals are recorded.</w:t>
+              <w:t>Alert hospitals and GPs when the patient alert level is Red.</w:t>
             </w:r>
           </w:p>
         </w:tc>
@@ -1116,7 +1206,7 @@
                 <w:szCs w:val="22"/>
                 <w:lang w:val="en-GB"/>
               </w:rPr>
-              <w:t>Strategy Pattern</w:t>
+              <w:t>Observer Pattern</w:t>
             </w:r>
           </w:p>
         </w:tc>
@@ -1133,87 +1223,42 @@
           </w:p>
         </w:tc>
       </w:tr>
-      <w:tr>
-        <w:tc>
-          <w:tcPr>
-            <w:tcW w:w="2254" w:type="dxa"/>
-          </w:tcPr>
-          <w:p>
-            <w:pPr>
-              <w:rPr>
-                <w:sz w:val="22"/>
-                <w:szCs w:val="22"/>
-                <w:lang w:val="en-GB"/>
-              </w:rPr>
-            </w:pPr>
-            <w:r>
-              <w:rPr>
-                <w:sz w:val="22"/>
-                <w:szCs w:val="22"/>
-                <w:lang w:val="en-GB"/>
-              </w:rPr>
-              <w:t>FR4</w:t>
-            </w:r>
-          </w:p>
-        </w:tc>
-        <w:tc>
-          <w:tcPr>
-            <w:tcW w:w="2254" w:type="dxa"/>
-          </w:tcPr>
-          <w:p>
-            <w:pPr>
-              <w:rPr>
-                <w:sz w:val="22"/>
-                <w:szCs w:val="22"/>
-                <w:lang w:val="en-GB"/>
-              </w:rPr>
-            </w:pPr>
-            <w:r>
-              <w:rPr>
-                <w:sz w:val="22"/>
-                <w:szCs w:val="22"/>
-                <w:lang w:val="en-GB"/>
-              </w:rPr>
-              <w:t>Alert hospitals and GPs when the patient alert level is Red.</w:t>
-            </w:r>
-          </w:p>
-        </w:tc>
-        <w:tc>
-          <w:tcPr>
-            <w:tcW w:w="2254" w:type="dxa"/>
-          </w:tcPr>
-          <w:p>
-            <w:pPr>
-              <w:rPr>
-                <w:sz w:val="22"/>
-                <w:szCs w:val="22"/>
-                <w:lang w:val="en-GB"/>
-              </w:rPr>
-            </w:pPr>
-            <w:r>
-              <w:rPr>
-                <w:sz w:val="22"/>
-                <w:szCs w:val="22"/>
-                <w:lang w:val="en-GB"/>
-              </w:rPr>
-              <w:t>Observer Pattern</w:t>
-            </w:r>
-          </w:p>
-        </w:tc>
-        <w:tc>
-          <w:tcPr>
-            <w:tcW w:w="2254" w:type="dxa"/>
-          </w:tcPr>
-          <w:p>
-            <w:pPr>
-              <w:rPr>
-                <w:lang w:val="en-GB"/>
-              </w:rPr>
-            </w:pPr>
-          </w:p>
-        </w:tc>
-      </w:tr>
     </w:tbl>
+    <w:p>
+      <w:pPr>
+        <w:rPr>
+          <w:lang w:val="en-GB"/>
+        </w:rPr>
+      </w:pPr>
+    </w:p>
+    <w:p>
+      <w:pPr>
+        <w:rPr>
+          <w:lang w:val="en-GB"/>
+        </w:rPr>
+      </w:pPr>
+    </w:p>
+    <w:p>
+      <w:pPr>
+        <w:rPr>
+          <w:lang w:val="en-GB"/>
+        </w:rPr>
+      </w:pPr>
+    </w:p>
+    <w:p>
+      <w:pPr>
+        <w:rPr>
+          <w:lang w:val="en-GB"/>
+        </w:rPr>
+      </w:pPr>
+    </w:p>
+    <w:p>
+      <w:pPr>
+        <w:rPr>
+          <w:lang w:val="en-GB"/>
+        </w:rPr>
+      </w:pPr>
+    </w:p>
     <w:p>
       <w:pPr>
         <w:rPr>
@@ -1240,8 +1285,265 @@
           <w:bCs/>
           <w:lang w:val="en-GB"/>
         </w:rPr>
+        <w:lastRenderedPageBreak/>
         <w:t>Design and Implementation Details</w:t>
       </w:r>
+    </w:p>
+    <w:p>
+      <w:pPr>
+        <w:pStyle w:val="ListParagraph"/>
+        <w:numPr>
+          <w:ilvl w:val="1"/>
+          <w:numId w:val="2"/>
+        </w:numPr>
+        <w:ind w:left="1440"/>
+        <w:rPr>
+          <w:b/>
+          <w:bCs/>
+          <w:lang w:val="en-GB"/>
+        </w:rPr>
+      </w:pPr>
+      <w:r>
+        <w:rPr>
+          <w:b/>
+          <w:bCs/>
+          <w:lang w:val="en-GB"/>
+        </w:rPr>
+        <w:t>FR1: Load patients from a file using the Adapter Pattern</w:t>
+      </w:r>
+    </w:p>
+    <w:p>
+      <w:pPr>
+        <w:ind w:left="720"/>
+        <w:jc w:val="both"/>
+        <w:rPr>
+          <w:sz w:val="22"/>
+          <w:szCs w:val="22"/>
+          <w:lang w:val="en-GB"/>
+        </w:rPr>
+      </w:pPr>
+      <w:r>
+        <w:rPr>
+          <w:sz w:val="22"/>
+          <w:szCs w:val="22"/>
+          <w:lang w:val="en-GB"/>
+        </w:rPr>
+        <w:t xml:space="preserve">The first functional requirement was to load patient data from a file. This was successfully implemented using the Adapter Pattern. The </w:t>
+      </w:r>
+      <w:proofErr w:type="spellStart"/>
+      <w:r>
+        <w:rPr>
+          <w:sz w:val="22"/>
+          <w:szCs w:val="22"/>
+          <w:lang w:val="en-GB"/>
+        </w:rPr>
+        <w:t>PatientManagementSystem</w:t>
+      </w:r>
+      <w:proofErr w:type="spellEnd"/>
+      <w:r>
+        <w:rPr>
+          <w:sz w:val="22"/>
+          <w:szCs w:val="22"/>
+          <w:lang w:val="en-GB"/>
+        </w:rPr>
+        <w:t xml:space="preserve"> is designed to depend on an abstract interface called </w:t>
+      </w:r>
+      <w:proofErr w:type="spellStart"/>
+      <w:r>
+        <w:rPr>
+          <w:sz w:val="22"/>
+          <w:szCs w:val="22"/>
+          <w:lang w:val="en-GB"/>
+        </w:rPr>
+        <w:t>AbstractPatientDatabaseLoader</w:t>
+      </w:r>
+      <w:proofErr w:type="spellEnd"/>
+      <w:r>
+        <w:rPr>
+          <w:sz w:val="22"/>
+          <w:szCs w:val="22"/>
+          <w:lang w:val="en-GB"/>
+        </w:rPr>
+        <w:t>, which allows flexibility in loading data from different sources.</w:t>
+      </w:r>
+      <w:r>
+        <w:rPr>
+          <w:sz w:val="22"/>
+          <w:szCs w:val="22"/>
+          <w:lang w:val="en-GB"/>
+        </w:rPr>
+        <w:t xml:space="preserve"> </w:t>
+      </w:r>
+      <w:r>
+        <w:rPr>
+          <w:sz w:val="22"/>
+          <w:szCs w:val="22"/>
+          <w:lang w:val="en-GB"/>
+        </w:rPr>
+        <w:t xml:space="preserve">However, the file loader </w:t>
+      </w:r>
+      <w:proofErr w:type="spellStart"/>
+      <w:r>
+        <w:rPr>
+          <w:sz w:val="22"/>
+          <w:szCs w:val="22"/>
+          <w:lang w:val="en-GB"/>
+        </w:rPr>
+        <w:t>PatientFileLoader</w:t>
+      </w:r>
+      <w:proofErr w:type="spellEnd"/>
+      <w:r>
+        <w:rPr>
+          <w:sz w:val="22"/>
+          <w:szCs w:val="22"/>
+          <w:lang w:val="en-GB"/>
+        </w:rPr>
+        <w:t xml:space="preserve"> </w:t>
+      </w:r>
+      <w:r>
+        <w:rPr>
+          <w:sz w:val="22"/>
+          <w:szCs w:val="22"/>
+          <w:lang w:val="en-GB"/>
+        </w:rPr>
+        <w:t xml:space="preserve">did not originally implement this abstract interface. To solve this, I created an adapter class called </w:t>
+      </w:r>
+      <w:proofErr w:type="spellStart"/>
+      <w:r>
+        <w:rPr>
+          <w:sz w:val="22"/>
+          <w:szCs w:val="22"/>
+          <w:lang w:val="en-GB"/>
+        </w:rPr>
+        <w:t>PatientFileAdapter</w:t>
+      </w:r>
+      <w:proofErr w:type="spellEnd"/>
+      <w:r>
+        <w:rPr>
+          <w:sz w:val="22"/>
+          <w:szCs w:val="22"/>
+          <w:lang w:val="en-GB"/>
+        </w:rPr>
+        <w:t xml:space="preserve"> that wraps the </w:t>
+      </w:r>
+      <w:proofErr w:type="spellStart"/>
+      <w:r>
+        <w:rPr>
+          <w:sz w:val="22"/>
+          <w:szCs w:val="22"/>
+          <w:lang w:val="en-GB"/>
+        </w:rPr>
+        <w:t>PatientFileLoader</w:t>
+      </w:r>
+      <w:proofErr w:type="spellEnd"/>
+      <w:r>
+        <w:rPr>
+          <w:sz w:val="22"/>
+          <w:szCs w:val="22"/>
+          <w:lang w:val="en-GB"/>
+        </w:rPr>
+        <w:t xml:space="preserve"> and makes it compatible with </w:t>
+      </w:r>
+      <w:proofErr w:type="spellStart"/>
+      <w:r>
+        <w:rPr>
+          <w:sz w:val="22"/>
+          <w:szCs w:val="22"/>
+          <w:lang w:val="en-GB"/>
+        </w:rPr>
+        <w:t>AbstractPatientDatabaseLoader</w:t>
+      </w:r>
+      <w:proofErr w:type="spellEnd"/>
+      <w:r>
+        <w:rPr>
+          <w:sz w:val="22"/>
+          <w:szCs w:val="22"/>
+          <w:lang w:val="en-GB"/>
+        </w:rPr>
+        <w:t>.</w:t>
+      </w:r>
+      <w:r>
+        <w:rPr>
+          <w:sz w:val="22"/>
+          <w:szCs w:val="22"/>
+          <w:lang w:val="en-GB"/>
+        </w:rPr>
+        <w:t xml:space="preserve"> </w:t>
+      </w:r>
+      <w:r>
+        <w:rPr>
+          <w:sz w:val="22"/>
+          <w:szCs w:val="22"/>
+          <w:lang w:val="en-GB"/>
+        </w:rPr>
+        <w:t xml:space="preserve">By using the adapter, the </w:t>
+      </w:r>
+      <w:proofErr w:type="spellStart"/>
+      <w:r>
+        <w:rPr>
+          <w:sz w:val="22"/>
+          <w:szCs w:val="22"/>
+          <w:lang w:val="en-GB"/>
+        </w:rPr>
+        <w:t>PatientManagementSystem</w:t>
+      </w:r>
+      <w:proofErr w:type="spellEnd"/>
+      <w:r>
+        <w:rPr>
+          <w:sz w:val="22"/>
+          <w:szCs w:val="22"/>
+          <w:lang w:val="en-GB"/>
+        </w:rPr>
+        <w:t xml:space="preserve"> can now load patient data from a file without changing any existing code.</w:t>
+      </w:r>
+      <w:r>
+        <w:rPr>
+          <w:sz w:val="22"/>
+          <w:szCs w:val="22"/>
+          <w:lang w:val="en-GB"/>
+        </w:rPr>
+        <w:t xml:space="preserve"> Following </w:t>
+      </w:r>
+      <w:r>
+        <w:rPr>
+          <w:sz w:val="22"/>
+          <w:szCs w:val="22"/>
+          <w:lang w:val="en-GB"/>
+        </w:rPr>
+        <w:t xml:space="preserve">the Adapter Pattern </w:t>
+      </w:r>
+      <w:r>
+        <w:rPr>
+          <w:sz w:val="22"/>
+          <w:szCs w:val="22"/>
+          <w:lang w:val="en-GB"/>
+        </w:rPr>
+        <w:t>allow</w:t>
+      </w:r>
+      <w:r>
+        <w:rPr>
+          <w:sz w:val="22"/>
+          <w:szCs w:val="22"/>
+          <w:lang w:val="en-GB"/>
+        </w:rPr>
+        <w:t xml:space="preserve"> incompatible interfaces to work together and supports </w:t>
+      </w:r>
+      <w:r>
+        <w:rPr>
+          <w:sz w:val="22"/>
+          <w:szCs w:val="22"/>
+          <w:lang w:val="en-GB"/>
+        </w:rPr>
+        <w:t>any changes in the future.</w:t>
+      </w:r>
+    </w:p>
+    <w:p>
+      <w:pPr>
+        <w:ind w:left="360"/>
+        <w:rPr>
+          <w:lang w:val="en-GB"/>
+        </w:rPr>
+      </w:pPr>
     </w:p>
     <w:p>
       <w:pPr>
@@ -1651,9 +1953,9 @@
   </w:abstractNum>
   <w:abstractNum w:abstractNumId="1" w15:restartNumberingAfterBreak="0">
     <w:nsid w:val="10DC0556"/>
-    <w:multiLevelType w:val="hybridMultilevel"/>
-    <w:tmpl w:val="4D0AF130"/>
-    <w:lvl w:ilvl="0" w:tplc="0C09000F">
+    <w:multiLevelType w:val="multilevel"/>
+    <w:tmpl w:val="32C878B4"/>
+    <w:lvl w:ilvl="0">
       <w:start w:val="1"/>
       <w:numFmt w:val="decimal"/>
       <w:lvlText w:val="%1."/>
@@ -1665,77 +1967,109 @@
         <w:rFonts w:hint="default"/>
       </w:rPr>
     </w:lvl>
-    <w:lvl w:ilvl="1" w:tplc="0C090019" w:tentative="1">
-      <w:start w:val="1"/>
-      <w:numFmt w:val="lowerLetter"/>
-      <w:lvlText w:val="%2."/>
-      <w:lvlJc w:val="left"/>
-      <w:pPr>
-        <w:ind w:left="1440" w:hanging="360"/>
-      </w:pPr>
-    </w:lvl>
-    <w:lvl w:ilvl="2" w:tplc="0C09001B" w:tentative="1">
-      <w:start w:val="1"/>
-      <w:numFmt w:val="lowerRoman"/>
-      <w:lvlText w:val="%3."/>
-      <w:lvlJc w:val="right"/>
-      <w:pPr>
-        <w:ind w:left="2160" w:hanging="180"/>
-      </w:pPr>
-    </w:lvl>
-    <w:lvl w:ilvl="3" w:tplc="0C09000F" w:tentative="1">
+    <w:lvl w:ilvl="1">
       <w:start w:val="1"/>
       <w:numFmt w:val="decimal"/>
-      <w:lvlText w:val="%4."/>
-      <w:lvlJc w:val="left"/>
-      <w:pPr>
-        <w:ind w:left="2880" w:hanging="360"/>
-      </w:pPr>
-    </w:lvl>
-    <w:lvl w:ilvl="4" w:tplc="0C090019" w:tentative="1">
-      <w:start w:val="1"/>
-      <w:numFmt w:val="lowerLetter"/>
-      <w:lvlText w:val="%5."/>
-      <w:lvlJc w:val="left"/>
-      <w:pPr>
-        <w:ind w:left="3600" w:hanging="360"/>
-      </w:pPr>
-    </w:lvl>
-    <w:lvl w:ilvl="5" w:tplc="0C09001B" w:tentative="1">
-      <w:start w:val="1"/>
-      <w:numFmt w:val="lowerRoman"/>
-      <w:lvlText w:val="%6."/>
-      <w:lvlJc w:val="right"/>
-      <w:pPr>
-        <w:ind w:left="4320" w:hanging="180"/>
-      </w:pPr>
-    </w:lvl>
-    <w:lvl w:ilvl="6" w:tplc="0C09000F" w:tentative="1">
+      <w:isLgl/>
+      <w:lvlText w:val="%1.%2."/>
+      <w:lvlJc w:val="left"/>
+      <w:pPr>
+        <w:ind w:left="1080" w:hanging="720"/>
+      </w:pPr>
+      <w:rPr>
+        <w:rFonts w:hint="default"/>
+      </w:rPr>
+    </w:lvl>
+    <w:lvl w:ilvl="2">
       <w:start w:val="1"/>
       <w:numFmt w:val="decimal"/>
-      <w:lvlText w:val="%7."/>
-      <w:lvlJc w:val="left"/>
-      <w:pPr>
-        <w:ind w:left="5040" w:hanging="360"/>
-      </w:pPr>
-    </w:lvl>
-    <w:lvl w:ilvl="7" w:tplc="0C090019" w:tentative="1">
-      <w:start w:val="1"/>
-      <w:numFmt w:val="lowerLetter"/>
-      <w:lvlText w:val="%8."/>
-      <w:lvlJc w:val="left"/>
-      <w:pPr>
-        <w:ind w:left="5760" w:hanging="360"/>
-      </w:pPr>
-    </w:lvl>
-    <w:lvl w:ilvl="8" w:tplc="0C09001B" w:tentative="1">
-      <w:start w:val="1"/>
-      <w:numFmt w:val="lowerRoman"/>
-      <w:lvlText w:val="%9."/>
-      <w:lvlJc w:val="right"/>
-      <w:pPr>
-        <w:ind w:left="6480" w:hanging="180"/>
-      </w:pPr>
+      <w:isLgl/>
+      <w:lvlText w:val="%1.%2.%3."/>
+      <w:lvlJc w:val="left"/>
+      <w:pPr>
+        <w:ind w:left="1080" w:hanging="720"/>
+      </w:pPr>
+      <w:rPr>
+        <w:rFonts w:hint="default"/>
+      </w:rPr>
+    </w:lvl>
+    <w:lvl w:ilvl="3">
+      <w:start w:val="1"/>
+      <w:numFmt w:val="decimal"/>
+      <w:isLgl/>
+      <w:lvlText w:val="%1.%2.%3.%4."/>
+      <w:lvlJc w:val="left"/>
+      <w:pPr>
+        <w:ind w:left="1440" w:hanging="1080"/>
+      </w:pPr>
+      <w:rPr>
+        <w:rFonts w:hint="default"/>
+      </w:rPr>
+    </w:lvl>
+    <w:lvl w:ilvl="4">
+      <w:start w:val="1"/>
+      <w:numFmt w:val="decimal"/>
+      <w:isLgl/>
+      <w:lvlText w:val="%1.%2.%3.%4.%5."/>
+      <w:lvlJc w:val="left"/>
+      <w:pPr>
+        <w:ind w:left="1440" w:hanging="1080"/>
+      </w:pPr>
+      <w:rPr>
+        <w:rFonts w:hint="default"/>
+      </w:rPr>
+    </w:lvl>
+    <w:lvl w:ilvl="5">
+      <w:start w:val="1"/>
+      <w:numFmt w:val="decimal"/>
+      <w:isLgl/>
+      <w:lvlText w:val="%1.%2.%3.%4.%5.%6."/>
+      <w:lvlJc w:val="left"/>
+      <w:pPr>
+        <w:ind w:left="1800" w:hanging="1440"/>
+      </w:pPr>
+      <w:rPr>
+        <w:rFonts w:hint="default"/>
+      </w:rPr>
+    </w:lvl>
+    <w:lvl w:ilvl="6">
+      <w:start w:val="1"/>
+      <w:numFmt w:val="decimal"/>
+      <w:isLgl/>
+      <w:lvlText w:val="%1.%2.%3.%4.%5.%6.%7."/>
+      <w:lvlJc w:val="left"/>
+      <w:pPr>
+        <w:ind w:left="1800" w:hanging="1440"/>
+      </w:pPr>
+      <w:rPr>
+        <w:rFonts w:hint="default"/>
+      </w:rPr>
+    </w:lvl>
+    <w:lvl w:ilvl="7">
+      <w:start w:val="1"/>
+      <w:numFmt w:val="decimal"/>
+      <w:isLgl/>
+      <w:lvlText w:val="%1.%2.%3.%4.%5.%6.%7.%8."/>
+      <w:lvlJc w:val="left"/>
+      <w:pPr>
+        <w:ind w:left="2160" w:hanging="1800"/>
+      </w:pPr>
+      <w:rPr>
+        <w:rFonts w:hint="default"/>
+      </w:rPr>
+    </w:lvl>
+    <w:lvl w:ilvl="8">
+      <w:start w:val="1"/>
+      <w:numFmt w:val="decimal"/>
+      <w:isLgl/>
+      <w:lvlText w:val="%1.%2.%3.%4.%5.%6.%7.%8.%9."/>
+      <w:lvlJc w:val="left"/>
+      <w:pPr>
+        <w:ind w:left="2520" w:hanging="2160"/>
+      </w:pPr>
+      <w:rPr>
+        <w:rFonts w:hint="default"/>
+      </w:rPr>
     </w:lvl>
   </w:abstractNum>
   <w:abstractNum w:abstractNumId="2" w15:restartNumberingAfterBreak="0">

</xml_diff>

<commit_message>
Modified the system design document to include the updated UML diagram after the FR1 code implementation in the previous commit. Though there may be further changes required:)
</commit_message>
<xml_diff>
--- a/Patient Vitals Management System.docx
+++ b/Patient Vitals Management System.docx
@@ -790,6 +790,13 @@
         <w:t xml:space="preserve"> Design Patterns</w:t>
       </w:r>
     </w:p>
+    <w:p>
+      <w:pPr>
+        <w:rPr>
+          <w:lang w:val="en-GB"/>
+        </w:rPr>
+      </w:pPr>
+    </w:p>
     <w:tbl>
       <w:tblPr>
         <w:tblStyle w:val="TableGrid"/>
@@ -974,11 +981,12 @@
             </w:pPr>
             <w:r>
               <w:rPr>
-                <w:sz w:val="22"/>
-                <w:szCs w:val="22"/>
-                <w:lang w:val="en-GB"/>
-              </w:rPr>
-              <w:t>In Progress</w:t>
+                <w:color w:val="4EA72E" w:themeColor="accent6"/>
+                <w:sz w:val="22"/>
+                <w:szCs w:val="22"/>
+                <w:lang w:val="en-GB"/>
+              </w:rPr>
+              <w:t>Complete</w:t>
             </w:r>
           </w:p>
         </w:tc>
@@ -1057,6 +1065,8 @@
           <w:p>
             <w:pPr>
               <w:rPr>
+                <w:sz w:val="22"/>
+                <w:szCs w:val="22"/>
                 <w:lang w:val="en-GB"/>
               </w:rPr>
             </w:pPr>
@@ -1285,7 +1295,6 @@
           <w:bCs/>
           <w:lang w:val="en-GB"/>
         </w:rPr>
-        <w:lastRenderedPageBreak/>
         <w:t>Design and Implementation Details</w:t>
       </w:r>
     </w:p>
@@ -1315,6 +1324,69 @@
     <w:p>
       <w:pPr>
         <w:ind w:left="720"/>
+        <w:rPr>
+          <w:b/>
+          <w:bCs/>
+          <w:lang w:val="en-GB"/>
+        </w:rPr>
+      </w:pPr>
+      <w:r>
+        <w:rPr>
+          <w:noProof/>
+        </w:rPr>
+        <w:drawing>
+          <wp:inline distT="0" distB="0" distL="0" distR="0" wp14:anchorId="38CE56E6" wp14:editId="182EBAB2">
+            <wp:extent cx="5231258" cy="2128205"/>
+            <wp:effectExtent l="0" t="0" r="7620" b="5715"/>
+            <wp:docPr id="1040722629" name="Picture 1"/>
+            <wp:cNvGraphicFramePr>
+              <a:graphicFrameLocks xmlns:a="http://schemas.openxmlformats.org/drawingml/2006/main" noChangeAspect="1"/>
+            </wp:cNvGraphicFramePr>
+            <a:graphic xmlns:a="http://schemas.openxmlformats.org/drawingml/2006/main">
+              <a:graphicData uri="http://schemas.openxmlformats.org/drawingml/2006/picture">
+                <pic:pic xmlns:pic="http://schemas.openxmlformats.org/drawingml/2006/picture">
+                  <pic:nvPicPr>
+                    <pic:cNvPr id="0" name="Picture 1"/>
+                    <pic:cNvPicPr>
+                      <a:picLocks noChangeAspect="1" noChangeArrowheads="1"/>
+                    </pic:cNvPicPr>
+                  </pic:nvPicPr>
+                  <pic:blipFill>
+                    <a:blip r:embed="rId9" cstate="print">
+                      <a:extLst>
+                        <a:ext uri="{28A0092B-C50C-407E-A947-70E740481C1C}">
+                          <a14:useLocalDpi xmlns:a14="http://schemas.microsoft.com/office/drawing/2010/main" val="0"/>
+                        </a:ext>
+                      </a:extLst>
+                    </a:blip>
+                    <a:srcRect/>
+                    <a:stretch>
+                      <a:fillRect/>
+                    </a:stretch>
+                  </pic:blipFill>
+                  <pic:spPr bwMode="auto">
+                    <a:xfrm>
+                      <a:off x="0" y="0"/>
+                      <a:ext cx="5251963" cy="2136628"/>
+                    </a:xfrm>
+                    <a:prstGeom prst="rect">
+                      <a:avLst/>
+                    </a:prstGeom>
+                    <a:noFill/>
+                    <a:ln>
+                      <a:noFill/>
+                    </a:ln>
+                  </pic:spPr>
+                </pic:pic>
+              </a:graphicData>
+            </a:graphic>
+          </wp:inline>
+        </w:drawing>
+      </w:r>
+    </w:p>
+    <w:p>
+      <w:pPr>
+        <w:ind w:left="720"/>
         <w:jc w:val="both"/>
         <w:rPr>
           <w:sz w:val="22"/>
@@ -1539,6 +1611,86 @@
     </w:p>
     <w:p>
       <w:pPr>
+        <w:pStyle w:val="ListParagraph"/>
+        <w:numPr>
+          <w:ilvl w:val="1"/>
+          <w:numId w:val="2"/>
+        </w:numPr>
+        <w:ind w:left="1440"/>
+        <w:rPr>
+          <w:b/>
+          <w:bCs/>
+          <w:lang w:val="en-GB"/>
+        </w:rPr>
+      </w:pPr>
+      <w:r>
+        <w:rPr>
+          <w:b/>
+          <w:bCs/>
+          <w:lang w:val="en-GB"/>
+        </w:rPr>
+        <w:t>FR1: Load patients from a file using the Adapter Pattern</w:t>
+      </w:r>
+    </w:p>
+    <w:p>
+      <w:pPr>
+        <w:pStyle w:val="ListParagraph"/>
+        <w:numPr>
+          <w:ilvl w:val="1"/>
+          <w:numId w:val="2"/>
+        </w:numPr>
+        <w:ind w:left="1440"/>
+        <w:rPr>
+          <w:b/>
+          <w:bCs/>
+          <w:lang w:val="en-GB"/>
+        </w:rPr>
+      </w:pPr>
+      <w:r>
+        <w:rPr>
+          <w:b/>
+          <w:bCs/>
+          <w:lang w:val="en-GB"/>
+        </w:rPr>
+        <w:t>FR1: Load patients from a file using the Adapter Pattern</w:t>
+      </w:r>
+    </w:p>
+    <w:p>
+      <w:pPr>
+        <w:pStyle w:val="ListParagraph"/>
+        <w:numPr>
+          <w:ilvl w:val="1"/>
+          <w:numId w:val="2"/>
+        </w:numPr>
+        <w:ind w:left="1440"/>
+        <w:rPr>
+          <w:b/>
+          <w:bCs/>
+          <w:lang w:val="en-GB"/>
+        </w:rPr>
+      </w:pPr>
+      <w:r>
+        <w:rPr>
+          <w:b/>
+          <w:bCs/>
+          <w:lang w:val="en-GB"/>
+        </w:rPr>
+        <w:t>FR1: Load patients from a file using the Adapter Pattern</w:t>
+      </w:r>
+    </w:p>
+    <w:p>
+      <w:pPr>
+        <w:ind w:left="720"/>
+        <w:jc w:val="both"/>
+        <w:rPr>
+          <w:sz w:val="22"/>
+          <w:szCs w:val="22"/>
+          <w:lang w:val="en-GB"/>
+        </w:rPr>
+      </w:pPr>
+    </w:p>
+    <w:p>
+      <w:pPr>
         <w:ind w:left="360"/>
         <w:rPr>
           <w:lang w:val="en-GB"/>
@@ -1721,8 +1873,8 @@
       </w:pPr>
     </w:p>
     <w:sectPr>
-      <w:headerReference w:type="default" r:id="rId9"/>
-      <w:footerReference w:type="default" r:id="rId10"/>
+      <w:headerReference w:type="default" r:id="rId10"/>
+      <w:footerReference w:type="default" r:id="rId11"/>
       <w:pgSz w:w="11906" w:h="16838"/>
       <w:pgMar w:top="1440" w:right="1440" w:bottom="1440" w:left="1440" w:header="708" w:footer="708" w:gutter="0"/>
       <w:cols w:space="708"/>

</xml_diff>

<commit_message>
Changes made in the system design document according to FR2 code implementation. Explanation of the code implementation using the Composite Pattern attached with a screenshot of the updated diagram. Though this is still in progress.
</commit_message>
<xml_diff>
--- a/Patient Vitals Management System.docx
+++ b/Patient Vitals Management System.docx
@@ -1070,6 +1070,14 @@
                 <w:lang w:val="en-GB"/>
               </w:rPr>
             </w:pPr>
+            <w:r>
+              <w:rPr>
+                <w:sz w:val="22"/>
+                <w:szCs w:val="22"/>
+                <w:lang w:val="en-GB"/>
+              </w:rPr>
+              <w:t>In Progress</w:t>
+            </w:r>
           </w:p>
         </w:tc>
       </w:tr>
@@ -1271,13 +1279,6 @@
     </w:p>
     <w:p>
       <w:pPr>
-        <w:rPr>
-          <w:lang w:val="en-GB"/>
-        </w:rPr>
-      </w:pPr>
-    </w:p>
-    <w:p>
-      <w:pPr>
         <w:pStyle w:val="Subtitle"/>
         <w:numPr>
           <w:ilvl w:val="0"/>
@@ -1295,6 +1296,7 @@
           <w:bCs/>
           <w:lang w:val="en-GB"/>
         </w:rPr>
+        <w:lastRenderedPageBreak/>
         <w:t>Design and Implementation Details</w:t>
       </w:r>
     </w:p>
@@ -1611,6 +1613,26 @@
     </w:p>
     <w:p>
       <w:pPr>
+        <w:jc w:val="both"/>
+        <w:rPr>
+          <w:sz w:val="2"/>
+          <w:szCs w:val="2"/>
+          <w:lang w:val="en-GB"/>
+        </w:rPr>
+      </w:pPr>
+    </w:p>
+    <w:p>
+      <w:pPr>
+        <w:jc w:val="both"/>
+        <w:rPr>
+          <w:sz w:val="2"/>
+          <w:szCs w:val="2"/>
+          <w:lang w:val="en-GB"/>
+        </w:rPr>
+      </w:pPr>
+    </w:p>
+    <w:p>
+      <w:pPr>
         <w:pStyle w:val="ListParagraph"/>
         <w:numPr>
           <w:ilvl w:val="1"/>
@@ -1629,8 +1651,434 @@
           <w:bCs/>
           <w:lang w:val="en-GB"/>
         </w:rPr>
-        <w:t>FR1: Load patients from a file using the Adapter Pattern</w:t>
-      </w:r>
+        <w:t xml:space="preserve">FR1: </w:t>
+      </w:r>
+      <w:r>
+        <w:rPr>
+          <w:b/>
+          <w:bCs/>
+          <w:lang w:val="en-GB"/>
+        </w:rPr>
+        <w:t xml:space="preserve">Load </w:t>
+      </w:r>
+      <w:r>
+        <w:rPr>
+          <w:b/>
+          <w:bCs/>
+          <w:lang w:val="en-GB"/>
+        </w:rPr>
+        <w:t>P</w:t>
+      </w:r>
+      <w:r>
+        <w:rPr>
+          <w:b/>
+          <w:bCs/>
+          <w:lang w:val="en-GB"/>
+        </w:rPr>
+        <w:t xml:space="preserve">atients from </w:t>
+      </w:r>
+      <w:r>
+        <w:rPr>
+          <w:b/>
+          <w:bCs/>
+          <w:lang w:val="en-GB"/>
+        </w:rPr>
+        <w:t>B</w:t>
+      </w:r>
+      <w:r>
+        <w:rPr>
+          <w:b/>
+          <w:bCs/>
+          <w:lang w:val="en-GB"/>
+        </w:rPr>
+        <w:t xml:space="preserve">oth the </w:t>
+      </w:r>
+      <w:r>
+        <w:rPr>
+          <w:b/>
+          <w:bCs/>
+          <w:lang w:val="en-GB"/>
+        </w:rPr>
+        <w:t>F</w:t>
+      </w:r>
+      <w:r>
+        <w:rPr>
+          <w:b/>
+          <w:bCs/>
+          <w:lang w:val="en-GB"/>
+        </w:rPr>
+        <w:t xml:space="preserve">ile and the </w:t>
+      </w:r>
+      <w:r>
+        <w:rPr>
+          <w:b/>
+          <w:bCs/>
+          <w:lang w:val="en-GB"/>
+        </w:rPr>
+        <w:t>D</w:t>
+      </w:r>
+      <w:r>
+        <w:rPr>
+          <w:b/>
+          <w:bCs/>
+          <w:lang w:val="en-GB"/>
+        </w:rPr>
+        <w:t>atabase</w:t>
+      </w:r>
+      <w:r>
+        <w:rPr>
+          <w:b/>
+          <w:bCs/>
+          <w:sz w:val="28"/>
+          <w:szCs w:val="28"/>
+          <w:lang w:val="en-GB"/>
+        </w:rPr>
+        <w:t xml:space="preserve"> </w:t>
+      </w:r>
+      <w:r>
+        <w:rPr>
+          <w:b/>
+          <w:bCs/>
+          <w:lang w:val="en-GB"/>
+        </w:rPr>
+        <w:t xml:space="preserve">using the </w:t>
+      </w:r>
+      <w:r>
+        <w:rPr>
+          <w:b/>
+          <w:bCs/>
+          <w:lang w:val="en-GB"/>
+        </w:rPr>
+        <w:t>Composite</w:t>
+      </w:r>
+      <w:r>
+        <w:rPr>
+          <w:b/>
+          <w:bCs/>
+          <w:lang w:val="en-GB"/>
+        </w:rPr>
+        <w:t xml:space="preserve"> Pattern</w:t>
+      </w:r>
+    </w:p>
+    <w:p>
+      <w:pPr>
+        <w:ind w:left="720"/>
+        <w:rPr>
+          <w:b/>
+          <w:bCs/>
+          <w:lang w:val="en-GB"/>
+        </w:rPr>
+      </w:pPr>
+      <w:r>
+        <w:rPr>
+          <w:b/>
+          <w:bCs/>
+          <w:lang w:val="en-GB"/>
+        </w:rPr>
+        <w:drawing>
+          <wp:inline distT="0" distB="0" distL="0" distR="0" wp14:anchorId="6F732E01" wp14:editId="3FE9D0E0">
+            <wp:extent cx="5276418" cy="2493818"/>
+            <wp:effectExtent l="0" t="0" r="635" b="1905"/>
+            <wp:docPr id="683569926" name="Picture 1"/>
+            <wp:cNvGraphicFramePr>
+              <a:graphicFrameLocks xmlns:a="http://schemas.openxmlformats.org/drawingml/2006/main" noChangeAspect="1"/>
+            </wp:cNvGraphicFramePr>
+            <a:graphic xmlns:a="http://schemas.openxmlformats.org/drawingml/2006/main">
+              <a:graphicData uri="http://schemas.openxmlformats.org/drawingml/2006/picture">
+                <pic:pic xmlns:pic="http://schemas.openxmlformats.org/drawingml/2006/picture">
+                  <pic:nvPicPr>
+                    <pic:cNvPr id="683569926" name=""/>
+                    <pic:cNvPicPr/>
+                  </pic:nvPicPr>
+                  <pic:blipFill>
+                    <a:blip r:embed="rId10"/>
+                    <a:stretch>
+                      <a:fillRect/>
+                    </a:stretch>
+                  </pic:blipFill>
+                  <pic:spPr>
+                    <a:xfrm>
+                      <a:off x="0" y="0"/>
+                      <a:ext cx="5313195" cy="2511200"/>
+                    </a:xfrm>
+                    <a:prstGeom prst="rect">
+                      <a:avLst/>
+                    </a:prstGeom>
+                  </pic:spPr>
+                </pic:pic>
+              </a:graphicData>
+            </a:graphic>
+          </wp:inline>
+        </w:drawing>
+      </w:r>
+    </w:p>
+    <w:p>
+      <w:pPr>
+        <w:pStyle w:val="ListParagraph"/>
+        <w:ind w:left="1440"/>
+        <w:rPr>
+          <w:b/>
+          <w:bCs/>
+          <w:lang w:val="en-GB"/>
+        </w:rPr>
+      </w:pPr>
+    </w:p>
+    <w:p>
+      <w:pPr>
+        <w:pStyle w:val="ListParagraph"/>
+        <w:jc w:val="both"/>
+        <w:rPr>
+          <w:sz w:val="22"/>
+          <w:szCs w:val="22"/>
+          <w:lang w:val="en-GB"/>
+        </w:rPr>
+      </w:pPr>
+      <w:r>
+        <w:rPr>
+          <w:sz w:val="22"/>
+          <w:szCs w:val="22"/>
+          <w:lang w:val="en-GB"/>
+        </w:rPr>
+        <w:lastRenderedPageBreak/>
+        <w:t xml:space="preserve">The second functional requirement was to load patient data from both the database and a file source. This was successfully implemented using the Composite Pattern. The </w:t>
+      </w:r>
+      <w:proofErr w:type="spellStart"/>
+      <w:r>
+        <w:rPr>
+          <w:sz w:val="22"/>
+          <w:szCs w:val="22"/>
+          <w:lang w:val="en-GB"/>
+        </w:rPr>
+        <w:t>PatientManagementSystem</w:t>
+      </w:r>
+      <w:proofErr w:type="spellEnd"/>
+      <w:r>
+        <w:rPr>
+          <w:sz w:val="22"/>
+          <w:szCs w:val="22"/>
+          <w:lang w:val="en-GB"/>
+        </w:rPr>
+        <w:t xml:space="preserve"> is designed to depend on the abstract interface </w:t>
+      </w:r>
+      <w:proofErr w:type="spellStart"/>
+      <w:r>
+        <w:rPr>
+          <w:sz w:val="22"/>
+          <w:szCs w:val="22"/>
+          <w:lang w:val="en-GB"/>
+        </w:rPr>
+        <w:t>AbstractPatientDatabaseLoader</w:t>
+      </w:r>
+      <w:proofErr w:type="spellEnd"/>
+      <w:r>
+        <w:rPr>
+          <w:sz w:val="22"/>
+          <w:szCs w:val="22"/>
+          <w:lang w:val="en-GB"/>
+        </w:rPr>
+        <w:t xml:space="preserve">, which allows for flexible loading from different data sources. To meet this requirement, I created a new class called </w:t>
+      </w:r>
+      <w:proofErr w:type="spellStart"/>
+      <w:r>
+        <w:rPr>
+          <w:sz w:val="22"/>
+          <w:szCs w:val="22"/>
+          <w:lang w:val="en-GB"/>
+        </w:rPr>
+        <w:t>CompositePatientLoader</w:t>
+      </w:r>
+      <w:proofErr w:type="spellEnd"/>
+      <w:r>
+        <w:rPr>
+          <w:sz w:val="22"/>
+          <w:szCs w:val="22"/>
+          <w:lang w:val="en-GB"/>
+        </w:rPr>
+        <w:t xml:space="preserve"> that also implements the </w:t>
+      </w:r>
+      <w:proofErr w:type="spellStart"/>
+      <w:r>
+        <w:rPr>
+          <w:sz w:val="22"/>
+          <w:szCs w:val="22"/>
+          <w:lang w:val="en-GB"/>
+        </w:rPr>
+        <w:t>AbstractPatientDatabaseLoader</w:t>
+      </w:r>
+      <w:proofErr w:type="spellEnd"/>
+      <w:r>
+        <w:rPr>
+          <w:sz w:val="22"/>
+          <w:szCs w:val="22"/>
+          <w:lang w:val="en-GB"/>
+        </w:rPr>
+        <w:t xml:space="preserve"> interface.</w:t>
+      </w:r>
+      <w:r>
+        <w:rPr>
+          <w:sz w:val="22"/>
+          <w:szCs w:val="22"/>
+          <w:lang w:val="en-GB"/>
+        </w:rPr>
+        <w:t xml:space="preserve"> </w:t>
+      </w:r>
+      <w:r>
+        <w:rPr>
+          <w:sz w:val="22"/>
+          <w:szCs w:val="22"/>
+          <w:lang w:val="en-GB"/>
+        </w:rPr>
+        <w:t xml:space="preserve">The </w:t>
+      </w:r>
+      <w:proofErr w:type="spellStart"/>
+      <w:r>
+        <w:rPr>
+          <w:sz w:val="22"/>
+          <w:szCs w:val="22"/>
+          <w:lang w:val="en-GB"/>
+        </w:rPr>
+        <w:t>CompositePatientLoader</w:t>
+      </w:r>
+      <w:proofErr w:type="spellEnd"/>
+      <w:r>
+        <w:rPr>
+          <w:sz w:val="22"/>
+          <w:szCs w:val="22"/>
+          <w:lang w:val="en-GB"/>
+        </w:rPr>
+        <w:t xml:space="preserve"> acts as a container that holds multiple loader components (in </w:t>
+      </w:r>
+      <w:r>
+        <w:rPr>
+          <w:sz w:val="22"/>
+          <w:szCs w:val="22"/>
+          <w:lang w:val="en-GB"/>
+        </w:rPr>
+        <w:t>our</w:t>
+      </w:r>
+      <w:r>
+        <w:rPr>
+          <w:sz w:val="22"/>
+          <w:szCs w:val="22"/>
+          <w:lang w:val="en-GB"/>
+        </w:rPr>
+        <w:t xml:space="preserve"> case, </w:t>
+      </w:r>
+      <w:r>
+        <w:rPr>
+          <w:sz w:val="22"/>
+          <w:szCs w:val="22"/>
+          <w:lang w:val="en-GB"/>
+        </w:rPr>
+        <w:t>we got</w:t>
+      </w:r>
+      <w:r>
+        <w:rPr>
+          <w:sz w:val="22"/>
+          <w:szCs w:val="22"/>
+          <w:lang w:val="en-GB"/>
+        </w:rPr>
+        <w:t xml:space="preserve"> </w:t>
+      </w:r>
+      <w:proofErr w:type="spellStart"/>
+      <w:r>
+        <w:rPr>
+          <w:sz w:val="22"/>
+          <w:szCs w:val="22"/>
+          <w:lang w:val="en-GB"/>
+        </w:rPr>
+        <w:t>PatientDatabaseLoader</w:t>
+      </w:r>
+      <w:proofErr w:type="spellEnd"/>
+      <w:r>
+        <w:rPr>
+          <w:sz w:val="22"/>
+          <w:szCs w:val="22"/>
+          <w:lang w:val="en-GB"/>
+        </w:rPr>
+        <w:t xml:space="preserve"> and </w:t>
+      </w:r>
+      <w:proofErr w:type="spellStart"/>
+      <w:r>
+        <w:rPr>
+          <w:sz w:val="22"/>
+          <w:szCs w:val="22"/>
+          <w:lang w:val="en-GB"/>
+        </w:rPr>
+        <w:t>PatientFileAdapter</w:t>
+      </w:r>
+      <w:proofErr w:type="spellEnd"/>
+      <w:r>
+        <w:rPr>
+          <w:sz w:val="22"/>
+          <w:szCs w:val="22"/>
+          <w:lang w:val="en-GB"/>
+        </w:rPr>
+        <w:t>). When the system runs, the composite loader calls each of its child loaders in sequence</w:t>
+      </w:r>
+      <w:r>
+        <w:rPr>
+          <w:sz w:val="22"/>
+          <w:szCs w:val="22"/>
+          <w:lang w:val="en-GB"/>
+        </w:rPr>
+        <w:t>-</w:t>
+      </w:r>
+      <w:r>
+        <w:rPr>
+          <w:sz w:val="22"/>
+          <w:szCs w:val="22"/>
+          <w:lang w:val="en-GB"/>
+        </w:rPr>
+        <w:t xml:space="preserve">ensuring that patients from the database are loaded first, followed by patients from the file. Both </w:t>
+      </w:r>
+      <w:proofErr w:type="spellStart"/>
+      <w:r>
+        <w:rPr>
+          <w:sz w:val="22"/>
+          <w:szCs w:val="22"/>
+          <w:lang w:val="en-GB"/>
+        </w:rPr>
+        <w:t>PatientDatabaseLoader</w:t>
+      </w:r>
+      <w:proofErr w:type="spellEnd"/>
+      <w:r>
+        <w:rPr>
+          <w:sz w:val="22"/>
+          <w:szCs w:val="22"/>
+          <w:lang w:val="en-GB"/>
+        </w:rPr>
+        <w:t xml:space="preserve"> and </w:t>
+      </w:r>
+      <w:proofErr w:type="spellStart"/>
+      <w:r>
+        <w:rPr>
+          <w:sz w:val="22"/>
+          <w:szCs w:val="22"/>
+          <w:lang w:val="en-GB"/>
+        </w:rPr>
+        <w:t>PatientFileAdapter</w:t>
+      </w:r>
+      <w:proofErr w:type="spellEnd"/>
+      <w:r>
+        <w:rPr>
+          <w:sz w:val="22"/>
+          <w:szCs w:val="22"/>
+          <w:lang w:val="en-GB"/>
+        </w:rPr>
+        <w:t xml:space="preserve"> serve as leaf classes in this design, performing the actual data loading.</w:t>
+      </w:r>
+    </w:p>
+    <w:p>
+      <w:pPr>
+        <w:pStyle w:val="ListParagraph"/>
+        <w:ind w:left="1440"/>
+        <w:rPr>
+          <w:b/>
+          <w:bCs/>
+          <w:lang w:val="en-GB"/>
+        </w:rPr>
+      </w:pPr>
     </w:p>
     <w:p>
       <w:pPr>
@@ -1763,16 +2211,50 @@
     <w:p>
       <w:pPr>
         <w:rPr>
-          <w:lang w:val="en-GB"/>
-        </w:rPr>
-      </w:pPr>
-    </w:p>
-    <w:p>
-      <w:pPr>
-        <w:rPr>
-          <w:lang w:val="en-GB"/>
-        </w:rPr>
-      </w:pPr>
+          <w:b/>
+          <w:bCs/>
+          <w:lang w:val="en-GB"/>
+        </w:rPr>
+      </w:pPr>
+      <w:r>
+        <w:rPr>
+          <w:b/>
+          <w:bCs/>
+          <w:lang w:val="en-GB"/>
+        </w:rPr>
+        <w:t>Supporting resources:</w:t>
+      </w:r>
+    </w:p>
+    <w:p>
+      <w:pPr>
+        <w:pStyle w:val="ListParagraph"/>
+        <w:numPr>
+          <w:ilvl w:val="0"/>
+          <w:numId w:val="6"/>
+        </w:numPr>
+        <w:rPr>
+          <w:sz w:val="22"/>
+          <w:szCs w:val="22"/>
+          <w:lang w:val="en-GB"/>
+        </w:rPr>
+      </w:pPr>
+      <w:r>
+        <w:rPr>
+          <w:sz w:val="22"/>
+          <w:szCs w:val="22"/>
+        </w:rPr>
+        <w:t xml:space="preserve">Refactoring Guru - </w:t>
+      </w:r>
+      <w:hyperlink r:id="rId11" w:history="1">
+        <w:r>
+          <w:rPr>
+            <w:rStyle w:val="Hyperlink"/>
+            <w:sz w:val="22"/>
+            <w:szCs w:val="22"/>
+          </w:rPr>
+          <w:t>Design Patterns</w:t>
+        </w:r>
+      </w:hyperlink>
     </w:p>
     <w:p>
       <w:pPr>
@@ -1873,8 +2355,8 @@
       </w:pPr>
     </w:p>
     <w:sectPr>
-      <w:headerReference w:type="default" r:id="rId10"/>
-      <w:footerReference w:type="default" r:id="rId11"/>
+      <w:headerReference w:type="default" r:id="rId12"/>
+      <w:footerReference w:type="default" r:id="rId13"/>
       <w:pgSz w:w="11906" w:h="16838"/>
       <w:pgMar w:top="1440" w:right="1440" w:bottom="1440" w:left="1440" w:header="708" w:footer="708" w:gutter="0"/>
       <w:cols w:space="708"/>
@@ -2541,6 +3023,95 @@
       </w:rPr>
     </w:lvl>
   </w:abstractNum>
+  <w:abstractNum w:abstractNumId="5" w15:restartNumberingAfterBreak="0">
+    <w:nsid w:val="4C57593C"/>
+    <w:multiLevelType w:val="hybridMultilevel"/>
+    <w:tmpl w:val="D2DA6D22"/>
+    <w:lvl w:ilvl="0" w:tplc="A41E97EC">
+      <w:start w:val="1"/>
+      <w:numFmt w:val="decimal"/>
+      <w:lvlText w:val="%1."/>
+      <w:lvlJc w:val="left"/>
+      <w:pPr>
+        <w:ind w:left="1080" w:hanging="360"/>
+      </w:pPr>
+      <w:rPr>
+        <w:rFonts w:hint="default"/>
+      </w:rPr>
+    </w:lvl>
+    <w:lvl w:ilvl="1" w:tplc="0C090019" w:tentative="1">
+      <w:start w:val="1"/>
+      <w:numFmt w:val="lowerLetter"/>
+      <w:lvlText w:val="%2."/>
+      <w:lvlJc w:val="left"/>
+      <w:pPr>
+        <w:ind w:left="1800" w:hanging="360"/>
+      </w:pPr>
+    </w:lvl>
+    <w:lvl w:ilvl="2" w:tplc="0C09001B" w:tentative="1">
+      <w:start w:val="1"/>
+      <w:numFmt w:val="lowerRoman"/>
+      <w:lvlText w:val="%3."/>
+      <w:lvlJc w:val="right"/>
+      <w:pPr>
+        <w:ind w:left="2520" w:hanging="180"/>
+      </w:pPr>
+    </w:lvl>
+    <w:lvl w:ilvl="3" w:tplc="0C09000F" w:tentative="1">
+      <w:start w:val="1"/>
+      <w:numFmt w:val="decimal"/>
+      <w:lvlText w:val="%4."/>
+      <w:lvlJc w:val="left"/>
+      <w:pPr>
+        <w:ind w:left="3240" w:hanging="360"/>
+      </w:pPr>
+    </w:lvl>
+    <w:lvl w:ilvl="4" w:tplc="0C090019" w:tentative="1">
+      <w:start w:val="1"/>
+      <w:numFmt w:val="lowerLetter"/>
+      <w:lvlText w:val="%5."/>
+      <w:lvlJc w:val="left"/>
+      <w:pPr>
+        <w:ind w:left="3960" w:hanging="360"/>
+      </w:pPr>
+    </w:lvl>
+    <w:lvl w:ilvl="5" w:tplc="0C09001B" w:tentative="1">
+      <w:start w:val="1"/>
+      <w:numFmt w:val="lowerRoman"/>
+      <w:lvlText w:val="%6."/>
+      <w:lvlJc w:val="right"/>
+      <w:pPr>
+        <w:ind w:left="4680" w:hanging="180"/>
+      </w:pPr>
+    </w:lvl>
+    <w:lvl w:ilvl="6" w:tplc="0C09000F" w:tentative="1">
+      <w:start w:val="1"/>
+      <w:numFmt w:val="decimal"/>
+      <w:lvlText w:val="%7."/>
+      <w:lvlJc w:val="left"/>
+      <w:pPr>
+        <w:ind w:left="5400" w:hanging="360"/>
+      </w:pPr>
+    </w:lvl>
+    <w:lvl w:ilvl="7" w:tplc="0C090019" w:tentative="1">
+      <w:start w:val="1"/>
+      <w:numFmt w:val="lowerLetter"/>
+      <w:lvlText w:val="%8."/>
+      <w:lvlJc w:val="left"/>
+      <w:pPr>
+        <w:ind w:left="6120" w:hanging="360"/>
+      </w:pPr>
+    </w:lvl>
+    <w:lvl w:ilvl="8" w:tplc="0C09001B" w:tentative="1">
+      <w:start w:val="1"/>
+      <w:numFmt w:val="lowerRoman"/>
+      <w:lvlText w:val="%9."/>
+      <w:lvlJc w:val="right"/>
+      <w:pPr>
+        <w:ind w:left="6840" w:hanging="180"/>
+      </w:pPr>
+    </w:lvl>
+  </w:abstractNum>
   <w:num w:numId="1" w16cid:durableId="2043509588">
     <w:abstractNumId w:val="0"/>
   </w:num>
@@ -2555,6 +3126,9 @@
   </w:num>
   <w:num w:numId="5" w16cid:durableId="1366716102">
     <w:abstractNumId w:val="4"/>
+  </w:num>
+  <w:num w:numId="6" w16cid:durableId="691613413">
+    <w:abstractNumId w:val="5"/>
   </w:num>
 </w:numbering>
 </file>
@@ -3536,6 +4110,29 @@
       </w:tblBorders>
     </w:tblPr>
   </w:style>
+  <w:style w:type="character" w:styleId="Hyperlink">
+    <w:name w:val="Hyperlink"/>
+    <w:basedOn w:val="DefaultParagraphFont"/>
+    <w:uiPriority w:val="99"/>
+    <w:unhideWhenUsed/>
+    <w:rsid w:val="00136CCB"/>
+    <w:rPr>
+      <w:color w:val="467886" w:themeColor="hyperlink"/>
+      <w:u w:val="single"/>
+    </w:rPr>
+  </w:style>
+  <w:style w:type="character" w:styleId="UnresolvedMention">
+    <w:name w:val="Unresolved Mention"/>
+    <w:basedOn w:val="DefaultParagraphFont"/>
+    <w:uiPriority w:val="99"/>
+    <w:semiHidden/>
+    <w:unhideWhenUsed/>
+    <w:rsid w:val="00136CCB"/>
+    <w:rPr>
+      <w:color w:val="605E5C"/>
+      <w:shd w:val="clear" w:color="auto" w:fill="E1DFDD"/>
+    </w:rPr>
+  </w:style>
 </w:styles>
 </file>
 

</xml_diff>

<commit_message>
Added an AlertLevel interface and concrete strategies for each diagnosis to implement the strategy pattern FR3 which suits what is required. Updated the UML diagram with the changes just a screenshot though it will be updated later after the code implementation.
</commit_message>
<xml_diff>
--- a/Patient Vitals Management System.docx
+++ b/Patient Vitals Management System.docx
@@ -123,6 +123,7 @@
       </w:pPr>
       <w:r>
         <w:rPr>
+          <w:noProof/>
           <w:lang w:val="en-GB"/>
         </w:rPr>
         <w:drawing>
@@ -337,15 +338,7 @@
                 <w:sz w:val="22"/>
                 <w:szCs w:val="22"/>
               </w:rPr>
-              <w:t xml:space="preserve"> (A)</w:t>
-            </w:r>
-            <w:r>
-              <w:rPr>
-                <w:color w:val="BF4E14" w:themeColor="accent2" w:themeShade="BF"/>
-                <w:sz w:val="22"/>
-                <w:szCs w:val="22"/>
-              </w:rPr>
-              <w:t xml:space="preserve"> </w:t>
+              <w:t xml:space="preserve"> (A) </w:t>
             </w:r>
             <w:r>
               <w:rPr>
@@ -673,15 +666,7 @@
                 <w:sz w:val="22"/>
                 <w:szCs w:val="22"/>
               </w:rPr>
-              <w:t xml:space="preserve"> (E)</w:t>
-            </w:r>
-            <w:r>
-              <w:rPr>
-                <w:color w:val="BF4E14" w:themeColor="accent2" w:themeShade="BF"/>
-                <w:sz w:val="22"/>
-                <w:szCs w:val="22"/>
-              </w:rPr>
-              <w:t>.</w:t>
+              <w:t xml:space="preserve"> (E).</w:t>
             </w:r>
           </w:p>
           <w:p>
@@ -1072,11 +1057,12 @@
             </w:pPr>
             <w:r>
               <w:rPr>
-                <w:sz w:val="22"/>
-                <w:szCs w:val="22"/>
-                <w:lang w:val="en-GB"/>
-              </w:rPr>
-              <w:t>In Progress</w:t>
+                <w:color w:val="4EA72E" w:themeColor="accent6"/>
+                <w:sz w:val="22"/>
+                <w:szCs w:val="22"/>
+                <w:lang w:val="en-GB"/>
+              </w:rPr>
+              <w:t>Complete</w:t>
             </w:r>
           </w:p>
         </w:tc>
@@ -1158,6 +1144,14 @@
                 <w:lang w:val="en-GB"/>
               </w:rPr>
             </w:pPr>
+            <w:r>
+              <w:rPr>
+                <w:sz w:val="22"/>
+                <w:szCs w:val="22"/>
+                <w:lang w:val="en-GB"/>
+              </w:rPr>
+              <w:t>In progress</w:t>
+            </w:r>
           </w:p>
         </w:tc>
       </w:tr>
@@ -1651,7 +1645,7 @@
           <w:bCs/>
           <w:lang w:val="en-GB"/>
         </w:rPr>
-        <w:t xml:space="preserve">FR1: </w:t>
+        <w:t>FR</w:t>
       </w:r>
       <w:r>
         <w:rPr>
@@ -1659,7 +1653,7 @@
           <w:bCs/>
           <w:lang w:val="en-GB"/>
         </w:rPr>
-        <w:t xml:space="preserve">Load </w:t>
+        <w:t>2</w:t>
       </w:r>
       <w:r>
         <w:rPr>
@@ -1667,7 +1661,7 @@
           <w:bCs/>
           <w:lang w:val="en-GB"/>
         </w:rPr>
-        <w:t>P</w:t>
+        <w:t xml:space="preserve">: </w:t>
       </w:r>
       <w:r>
         <w:rPr>
@@ -1675,55 +1669,7 @@
           <w:bCs/>
           <w:lang w:val="en-GB"/>
         </w:rPr>
-        <w:t xml:space="preserve">atients from </w:t>
-      </w:r>
-      <w:r>
-        <w:rPr>
-          <w:b/>
-          <w:bCs/>
-          <w:lang w:val="en-GB"/>
-        </w:rPr>
-        <w:t>B</w:t>
-      </w:r>
-      <w:r>
-        <w:rPr>
-          <w:b/>
-          <w:bCs/>
-          <w:lang w:val="en-GB"/>
-        </w:rPr>
-        <w:t xml:space="preserve">oth the </w:t>
-      </w:r>
-      <w:r>
-        <w:rPr>
-          <w:b/>
-          <w:bCs/>
-          <w:lang w:val="en-GB"/>
-        </w:rPr>
-        <w:t>F</w:t>
-      </w:r>
-      <w:r>
-        <w:rPr>
-          <w:b/>
-          <w:bCs/>
-          <w:lang w:val="en-GB"/>
-        </w:rPr>
-        <w:t xml:space="preserve">ile and the </w:t>
-      </w:r>
-      <w:r>
-        <w:rPr>
-          <w:b/>
-          <w:bCs/>
-          <w:lang w:val="en-GB"/>
-        </w:rPr>
-        <w:t>D</w:t>
-      </w:r>
-      <w:r>
-        <w:rPr>
-          <w:b/>
-          <w:bCs/>
-          <w:lang w:val="en-GB"/>
-        </w:rPr>
-        <w:t>atabase</w:t>
+        <w:t>Load Patients from Both the File and the Database</w:t>
       </w:r>
       <w:r>
         <w:rPr>
@@ -1773,6 +1719,7 @@
         <w:rPr>
           <w:b/>
           <w:bCs/>
+          <w:noProof/>
           <w:lang w:val="en-GB"/>
         </w:rPr>
         <w:drawing>
@@ -2100,8 +2047,102 @@
           <w:bCs/>
           <w:lang w:val="en-GB"/>
         </w:rPr>
-        <w:t>FR1: Load patients from a file using the Adapter Pattern</w:t>
-      </w:r>
+        <w:t>FR</w:t>
+      </w:r>
+      <w:r>
+        <w:rPr>
+          <w:b/>
+          <w:bCs/>
+          <w:lang w:val="en-GB"/>
+        </w:rPr>
+        <w:t>3</w:t>
+      </w:r>
+      <w:r>
+        <w:rPr>
+          <w:b/>
+          <w:bCs/>
+          <w:lang w:val="en-GB"/>
+        </w:rPr>
+        <w:t>:</w:t>
+      </w:r>
+      <w:r>
+        <w:rPr>
+          <w:b/>
+          <w:bCs/>
+          <w:lang w:val="en-GB"/>
+        </w:rPr>
+        <w:t xml:space="preserve"> Implement algorithms to identify patient alert levels when new vitals are recorded using the Strategy Pattern</w:t>
+      </w:r>
+      <w:r>
+        <w:rPr>
+          <w:sz w:val="22"/>
+          <w:szCs w:val="22"/>
+          <w:lang w:val="en-GB"/>
+        </w:rPr>
+        <w:t xml:space="preserve"> </w:t>
+      </w:r>
+    </w:p>
+    <w:p>
+      <w:pPr>
+        <w:ind w:left="720"/>
+        <w:rPr>
+          <w:b/>
+          <w:bCs/>
+          <w:lang w:val="en-GB"/>
+        </w:rPr>
+      </w:pPr>
+      <w:r>
+        <w:rPr>
+          <w:b/>
+          <w:bCs/>
+          <w:lang w:val="en-GB"/>
+        </w:rPr>
+        <w:drawing>
+          <wp:inline distT="0" distB="0" distL="0" distR="0" wp14:anchorId="6E3B3E00" wp14:editId="021617C3">
+            <wp:extent cx="5251731" cy="2443166"/>
+            <wp:effectExtent l="0" t="0" r="6350" b="0"/>
+            <wp:docPr id="107331554" name="Picture 1" descr="A screenshot of a diagram&#10;&#10;AI-generated content may be incorrect."/>
+            <wp:cNvGraphicFramePr>
+              <a:graphicFrameLocks xmlns:a="http://schemas.openxmlformats.org/drawingml/2006/main" noChangeAspect="1"/>
+            </wp:cNvGraphicFramePr>
+            <a:graphic xmlns:a="http://schemas.openxmlformats.org/drawingml/2006/main">
+              <a:graphicData uri="http://schemas.openxmlformats.org/drawingml/2006/picture">
+                <pic:pic xmlns:pic="http://schemas.openxmlformats.org/drawingml/2006/picture">
+                  <pic:nvPicPr>
+                    <pic:cNvPr id="107331554" name="Picture 1" descr="A screenshot of a diagram&#10;&#10;AI-generated content may be incorrect."/>
+                    <pic:cNvPicPr/>
+                  </pic:nvPicPr>
+                  <pic:blipFill>
+                    <a:blip r:embed="rId11"/>
+                    <a:stretch>
+                      <a:fillRect/>
+                    </a:stretch>
+                  </pic:blipFill>
+                  <pic:spPr>
+                    <a:xfrm>
+                      <a:off x="0" y="0"/>
+                      <a:ext cx="5268154" cy="2450806"/>
+                    </a:xfrm>
+                    <a:prstGeom prst="rect">
+                      <a:avLst/>
+                    </a:prstGeom>
+                  </pic:spPr>
+                </pic:pic>
+              </a:graphicData>
+            </a:graphic>
+          </wp:inline>
+        </w:drawing>
+      </w:r>
+    </w:p>
+    <w:p>
+      <w:pPr>
+        <w:ind w:left="720"/>
+        <w:rPr>
+          <w:b/>
+          <w:bCs/>
+          <w:lang w:val="en-GB"/>
+        </w:rPr>
+      </w:pPr>
     </w:p>
     <w:p>
       <w:pPr>
@@ -2245,7 +2286,7 @@
         </w:rPr>
         <w:t xml:space="preserve">Refactoring Guru - </w:t>
       </w:r>
-      <w:hyperlink r:id="rId11" w:history="1">
+      <w:hyperlink r:id="rId12" w:history="1">
         <w:r>
           <w:rPr>
             <w:rStyle w:val="Hyperlink"/>
@@ -2355,8 +2396,8 @@
       </w:pPr>
     </w:p>
     <w:sectPr>
-      <w:headerReference w:type="default" r:id="rId12"/>
-      <w:footerReference w:type="default" r:id="rId13"/>
+      <w:headerReference w:type="default" r:id="rId13"/>
+      <w:footerReference w:type="default" r:id="rId14"/>
       <w:pgSz w:w="11906" w:h="16838"/>
       <w:pgMar w:top="1440" w:right="1440" w:bottom="1440" w:left="1440" w:header="708" w:footer="708" w:gutter="0"/>
       <w:cols w:space="708"/>
@@ -3735,6 +3776,7 @@
   <w:style w:type="character" w:default="1" w:styleId="DefaultParagraphFont">
     <w:name w:val="Default Paragraph Font"/>
     <w:uiPriority w:val="1"/>
+    <w:semiHidden/>
     <w:unhideWhenUsed/>
   </w:style>
   <w:style w:type="table" w:default="1" w:styleId="TableNormal">

</xml_diff>

<commit_message>
- While testing FR3, I initially forgot that each patient must be diagnosed with a specific disease for the alert level strategy to work correctly. As a result, the test patient I used only triggered a Green alert level, so no warning message was printed. After switching to the example data provided in the assignment (which includes varied diagnoses and vitals), the system correctly selected the appropriate strategy and calculated the expected alert levels. This confirms that the Strategy Pattern and disease-specific logic are working as intended. - Moreover, updated the design document with a new screenshot and explaination of the design pattern used in FR3 though the structure of the description of each functional requirement will be changed to use the required structure in the Assignment document which I didn't pay attention but for now just trying to get the code implementation done first.
</commit_message>
<xml_diff>
--- a/Patient Vitals Management System.docx
+++ b/Patient Vitals Management System.docx
@@ -1961,23 +1961,23 @@
           <w:szCs w:val="22"/>
           <w:lang w:val="en-GB"/>
         </w:rPr>
-        <w:t>). When the system runs, the composite loader calls each of its child loaders in sequence</w:t>
-      </w:r>
-      <w:r>
-        <w:rPr>
-          <w:sz w:val="22"/>
-          <w:szCs w:val="22"/>
-          <w:lang w:val="en-GB"/>
-        </w:rPr>
-        <w:t>-</w:t>
-      </w:r>
-      <w:r>
-        <w:rPr>
-          <w:sz w:val="22"/>
-          <w:szCs w:val="22"/>
-          <w:lang w:val="en-GB"/>
-        </w:rPr>
-        <w:t xml:space="preserve">ensuring that patients from the database are loaded first, followed by patients from the file. Both </w:t>
+        <w:t xml:space="preserve">). When the system runs, the composite loader calls each </w:t>
+      </w:r>
+      <w:r>
+        <w:rPr>
+          <w:sz w:val="22"/>
+          <w:szCs w:val="22"/>
+          <w:lang w:val="en-GB"/>
+        </w:rPr>
+        <w:t>child loader in sequence, ensuring</w:t>
+      </w:r>
+      <w:r>
+        <w:rPr>
+          <w:sz w:val="22"/>
+          <w:szCs w:val="22"/>
+          <w:lang w:val="en-GB"/>
+        </w:rPr>
+        <w:t xml:space="preserve"> that patients from the database are loaded first, followed by patients from the file. Both </w:t>
       </w:r>
       <w:proofErr w:type="spellStart"/>
       <w:r>
@@ -2098,10 +2098,10 @@
           <w:lang w:val="en-GB"/>
         </w:rPr>
         <w:drawing>
-          <wp:inline distT="0" distB="0" distL="0" distR="0" wp14:anchorId="6E3B3E00" wp14:editId="021617C3">
-            <wp:extent cx="5251731" cy="2443166"/>
-            <wp:effectExtent l="0" t="0" r="6350" b="0"/>
-            <wp:docPr id="107331554" name="Picture 1" descr="A screenshot of a diagram&#10;&#10;AI-generated content may be incorrect."/>
+          <wp:inline distT="0" distB="0" distL="0" distR="0" wp14:anchorId="46DCDE10" wp14:editId="67D9EAF2">
+            <wp:extent cx="5242848" cy="4843462"/>
+            <wp:effectExtent l="0" t="0" r="0" b="0"/>
+            <wp:docPr id="803092293" name="Picture 1"/>
             <wp:cNvGraphicFramePr>
               <a:graphicFrameLocks xmlns:a="http://schemas.openxmlformats.org/drawingml/2006/main" noChangeAspect="1"/>
             </wp:cNvGraphicFramePr>
@@ -2109,7 +2109,7 @@
               <a:graphicData uri="http://schemas.openxmlformats.org/drawingml/2006/picture">
                 <pic:pic xmlns:pic="http://schemas.openxmlformats.org/drawingml/2006/picture">
                   <pic:nvPicPr>
-                    <pic:cNvPr id="107331554" name="Picture 1" descr="A screenshot of a diagram&#10;&#10;AI-generated content may be incorrect."/>
+                    <pic:cNvPr id="803092293" name=""/>
                     <pic:cNvPicPr/>
                   </pic:nvPicPr>
                   <pic:blipFill>
@@ -2121,7 +2121,7 @@
                   <pic:spPr>
                     <a:xfrm>
                       <a:off x="0" y="0"/>
-                      <a:ext cx="5268154" cy="2450806"/>
+                      <a:ext cx="5276768" cy="4874798"/>
                     </a:xfrm>
                     <a:prstGeom prst="rect">
                       <a:avLst/>
@@ -2137,12 +2137,146 @@
     <w:p>
       <w:pPr>
         <w:ind w:left="720"/>
-        <w:rPr>
-          <w:b/>
-          <w:bCs/>
-          <w:lang w:val="en-GB"/>
-        </w:rPr>
-      </w:pPr>
+        <w:jc w:val="both"/>
+        <w:rPr>
+          <w:sz w:val="22"/>
+          <w:szCs w:val="22"/>
+          <w:lang w:val="en-GB"/>
+        </w:rPr>
+      </w:pPr>
+      <w:r>
+        <w:rPr>
+          <w:sz w:val="22"/>
+          <w:szCs w:val="22"/>
+          <w:lang w:val="en-GB"/>
+        </w:rPr>
+        <w:t xml:space="preserve">The </w:t>
+      </w:r>
+      <w:r>
+        <w:rPr>
+          <w:sz w:val="22"/>
+          <w:szCs w:val="22"/>
+          <w:lang w:val="en-GB"/>
+        </w:rPr>
+        <w:t>third functional requirement focused on determining a patient’s alert level based on their diagnosis and most recent vital signs. To make this flexible and easy to extend, I used the Strategy Pattern. Each diagnosis</w:t>
+      </w:r>
+      <w:r>
+        <w:rPr>
+          <w:sz w:val="22"/>
+          <w:szCs w:val="22"/>
+          <w:lang w:val="en-GB"/>
+        </w:rPr>
+        <w:t>,</w:t>
+      </w:r>
+      <w:r>
+        <w:rPr>
+          <w:sz w:val="22"/>
+          <w:szCs w:val="22"/>
+          <w:lang w:val="en-GB"/>
+        </w:rPr>
+        <w:t xml:space="preserve"> like </w:t>
+      </w:r>
+      <w:proofErr w:type="spellStart"/>
+      <w:r>
+        <w:rPr>
+          <w:sz w:val="22"/>
+          <w:szCs w:val="22"/>
+          <w:lang w:val="en-GB"/>
+        </w:rPr>
+        <w:t>Kepral’s</w:t>
+      </w:r>
+      <w:proofErr w:type="spellEnd"/>
+      <w:r>
+        <w:rPr>
+          <w:sz w:val="22"/>
+          <w:szCs w:val="22"/>
+          <w:lang w:val="en-GB"/>
+        </w:rPr>
+        <w:t xml:space="preserve"> Syndrome, Cordyceps Brain Infection</w:t>
+      </w:r>
+      <w:r>
+        <w:rPr>
+          <w:sz w:val="22"/>
+          <w:szCs w:val="22"/>
+          <w:lang w:val="en-GB"/>
+        </w:rPr>
+        <w:t>,</w:t>
+      </w:r>
+      <w:r>
+        <w:rPr>
+          <w:sz w:val="22"/>
+          <w:szCs w:val="22"/>
+          <w:lang w:val="en-GB"/>
+        </w:rPr>
+        <w:t xml:space="preserve"> and Andromeda Strain</w:t>
+      </w:r>
+      <w:r>
+        <w:rPr>
+          <w:sz w:val="22"/>
+          <w:szCs w:val="22"/>
+          <w:lang w:val="en-GB"/>
+        </w:rPr>
+        <w:t>,</w:t>
+      </w:r>
+      <w:r>
+        <w:rPr>
+          <w:sz w:val="22"/>
+          <w:szCs w:val="22"/>
+          <w:lang w:val="en-GB"/>
+        </w:rPr>
+        <w:t xml:space="preserve"> has </w:t>
+      </w:r>
+      <w:r>
+        <w:rPr>
+          <w:sz w:val="22"/>
+          <w:szCs w:val="22"/>
+          <w:lang w:val="en-GB"/>
+        </w:rPr>
+        <w:t>its</w:t>
+      </w:r>
+      <w:r>
+        <w:rPr>
+          <w:sz w:val="22"/>
+          <w:szCs w:val="22"/>
+          <w:lang w:val="en-GB"/>
+        </w:rPr>
+        <w:t xml:space="preserve"> unique criteria for what counts as a critical condition. </w:t>
+      </w:r>
+      <w:r>
+        <w:rPr>
+          <w:sz w:val="22"/>
+          <w:szCs w:val="22"/>
+          <w:lang w:val="en-GB"/>
+        </w:rPr>
+        <w:lastRenderedPageBreak/>
+        <w:t>Instead of putting all that logic into the Patient class, I created separate strategy classes that each handle one diagnosis</w:t>
+      </w:r>
+      <w:r>
+        <w:rPr>
+          <w:sz w:val="22"/>
+          <w:szCs w:val="22"/>
+          <w:lang w:val="en-GB"/>
+        </w:rPr>
+        <w:t xml:space="preserve"> or disease. These classes all follow a common interface </w:t>
+      </w:r>
+      <w:proofErr w:type="spellStart"/>
+      <w:r>
+        <w:rPr>
+          <w:sz w:val="22"/>
+          <w:szCs w:val="22"/>
+          <w:lang w:val="en-GB"/>
+        </w:rPr>
+        <w:t>IAlertLevelStrategy</w:t>
+      </w:r>
+      <w:proofErr w:type="spellEnd"/>
+      <w:r>
+        <w:rPr>
+          <w:sz w:val="22"/>
+          <w:szCs w:val="22"/>
+          <w:lang w:val="en-GB"/>
+        </w:rPr>
+        <w:t>, which defines how to calculate an alert level. Inside the Patient class, there’s a pointer to one of these strategy objects. When a patient is first diagnosed, the system assigns the right strategy based on their condition. Then, whenever new vital signs are added, the patient uses the strategy to figure out whether their alert level has changed. If the alert level is anything other than Green, a warning message is printed to let the user know. This design makes it easy to add new diagnoses later, just create a new strategy class, and the system will work without needing to touch any existing code.</w:t>
+      </w:r>
     </w:p>
     <w:p>
       <w:pPr>

</xml_diff>

<commit_message>
FR4: Alert hospitals and GPs when the patient alert level is Red using Observer Pattern. - Start design document update with UML diagram for Observer Pattern though haven't started with how the code implementation gonna look like yet just leaving it here for now...
</commit_message>
<xml_diff>
--- a/Patient Vitals Management System.docx
+++ b/Patient Vitals Management System.docx
@@ -1062,7 +1062,16 @@
                 <w:szCs w:val="22"/>
                 <w:lang w:val="en-GB"/>
               </w:rPr>
-              <w:t>Complete</w:t>
+              <w:t>Comple</w:t>
+            </w:r>
+            <w:r>
+              <w:rPr>
+                <w:color w:val="47D459" w:themeColor="accent3" w:themeTint="99"/>
+                <w:sz w:val="22"/>
+                <w:szCs w:val="22"/>
+                <w:lang w:val="en-GB"/>
+              </w:rPr>
+              <w:t>te</w:t>
             </w:r>
           </w:p>
         </w:tc>
@@ -1146,11 +1155,12 @@
             </w:pPr>
             <w:r>
               <w:rPr>
-                <w:sz w:val="22"/>
-                <w:szCs w:val="22"/>
-                <w:lang w:val="en-GB"/>
-              </w:rPr>
-              <w:t>In progress</w:t>
+                <w:color w:val="47D459" w:themeColor="accent3" w:themeTint="99"/>
+                <w:sz w:val="22"/>
+                <w:szCs w:val="22"/>
+                <w:lang w:val="en-GB"/>
+              </w:rPr>
+              <w:t>Complete</w:t>
             </w:r>
           </w:p>
         </w:tc>
@@ -2095,6 +2105,7 @@
         <w:rPr>
           <w:b/>
           <w:bCs/>
+          <w:noProof/>
           <w:lang w:val="en-GB"/>
         </w:rPr>
         <w:drawing>
@@ -2298,105 +2309,167 @@
           <w:bCs/>
           <w:lang w:val="en-GB"/>
         </w:rPr>
-        <w:t>FR1: Load patients from a file using the Adapter Pattern</w:t>
-      </w:r>
-    </w:p>
-    <w:p>
-      <w:pPr>
-        <w:ind w:left="720"/>
-        <w:jc w:val="both"/>
-        <w:rPr>
-          <w:sz w:val="22"/>
-          <w:szCs w:val="22"/>
-          <w:lang w:val="en-GB"/>
-        </w:rPr>
-      </w:pPr>
-    </w:p>
-    <w:p>
-      <w:pPr>
-        <w:ind w:left="360"/>
-        <w:rPr>
-          <w:lang w:val="en-GB"/>
-        </w:rPr>
-      </w:pPr>
-    </w:p>
-    <w:p>
-      <w:pPr>
-        <w:rPr>
-          <w:lang w:val="en-GB"/>
-        </w:rPr>
-      </w:pPr>
-    </w:p>
-    <w:p>
-      <w:pPr>
-        <w:rPr>
-          <w:lang w:val="en-GB"/>
-        </w:rPr>
-      </w:pPr>
-    </w:p>
-    <w:p>
-      <w:pPr>
-        <w:rPr>
-          <w:lang w:val="en-GB"/>
-        </w:rPr>
-      </w:pPr>
-    </w:p>
-    <w:p>
-      <w:pPr>
-        <w:rPr>
-          <w:lang w:val="en-GB"/>
-        </w:rPr>
-      </w:pPr>
-    </w:p>
-    <w:p>
-      <w:pPr>
-        <w:rPr>
-          <w:lang w:val="en-GB"/>
-        </w:rPr>
-      </w:pPr>
-    </w:p>
-    <w:p>
-      <w:pPr>
-        <w:rPr>
-          <w:lang w:val="en-GB"/>
-        </w:rPr>
-      </w:pPr>
-    </w:p>
-    <w:p>
-      <w:pPr>
-        <w:rPr>
-          <w:lang w:val="en-GB"/>
-        </w:rPr>
-      </w:pPr>
-    </w:p>
-    <w:p>
-      <w:pPr>
-        <w:rPr>
-          <w:lang w:val="en-GB"/>
-        </w:rPr>
-      </w:pPr>
-    </w:p>
-    <w:p>
-      <w:pPr>
-        <w:rPr>
-          <w:lang w:val="en-GB"/>
-        </w:rPr>
-      </w:pPr>
-    </w:p>
-    <w:p>
-      <w:pPr>
+        <w:t>FR</w:t>
+      </w:r>
+      <w:r>
         <w:rPr>
           <w:b/>
           <w:bCs/>
           <w:lang w:val="en-GB"/>
         </w:rPr>
-      </w:pPr>
+        <w:t>4</w:t>
+      </w:r>
       <w:r>
         <w:rPr>
           <w:b/>
           <w:bCs/>
           <w:lang w:val="en-GB"/>
         </w:rPr>
+        <w:t xml:space="preserve">: </w:t>
+      </w:r>
+      <w:r>
+        <w:rPr>
+          <w:b/>
+          <w:bCs/>
+          <w:lang w:val="en-GB"/>
+        </w:rPr>
+        <w:t>Alert hospitals and GPs when the patient alert level is Red</w:t>
+      </w:r>
+      <w:r>
+        <w:rPr>
+          <w:b/>
+          <w:bCs/>
+          <w:lang w:val="en-GB"/>
+        </w:rPr>
+        <w:t xml:space="preserve"> using Observer Pattern</w:t>
+      </w:r>
+    </w:p>
+    <w:p>
+      <w:pPr>
+        <w:ind w:left="720"/>
+        <w:rPr>
+          <w:lang w:val="en-GB"/>
+        </w:rPr>
+      </w:pPr>
+      <w:r>
+        <w:rPr>
+          <w:lang w:val="en-GB"/>
+        </w:rPr>
+        <w:drawing>
+          <wp:inline distT="0" distB="0" distL="0" distR="0" wp14:anchorId="7031D50E" wp14:editId="3BCB586F">
+            <wp:extent cx="5270169" cy="3407568"/>
+            <wp:effectExtent l="0" t="0" r="6985" b="2540"/>
+            <wp:docPr id="1301882570" name="Picture 1"/>
+            <wp:cNvGraphicFramePr>
+              <a:graphicFrameLocks xmlns:a="http://schemas.openxmlformats.org/drawingml/2006/main" noChangeAspect="1"/>
+            </wp:cNvGraphicFramePr>
+            <a:graphic xmlns:a="http://schemas.openxmlformats.org/drawingml/2006/main">
+              <a:graphicData uri="http://schemas.openxmlformats.org/drawingml/2006/picture">
+                <pic:pic xmlns:pic="http://schemas.openxmlformats.org/drawingml/2006/picture">
+                  <pic:nvPicPr>
+                    <pic:cNvPr id="1301882570" name=""/>
+                    <pic:cNvPicPr/>
+                  </pic:nvPicPr>
+                  <pic:blipFill>
+                    <a:blip r:embed="rId12"/>
+                    <a:stretch>
+                      <a:fillRect/>
+                    </a:stretch>
+                  </pic:blipFill>
+                  <pic:spPr>
+                    <a:xfrm>
+                      <a:off x="0" y="0"/>
+                      <a:ext cx="5289022" cy="3419758"/>
+                    </a:xfrm>
+                    <a:prstGeom prst="rect">
+                      <a:avLst/>
+                    </a:prstGeom>
+                  </pic:spPr>
+                </pic:pic>
+              </a:graphicData>
+            </a:graphic>
+          </wp:inline>
+        </w:drawing>
+      </w:r>
+    </w:p>
+    <w:p>
+      <w:pPr>
+        <w:rPr>
+          <w:lang w:val="en-GB"/>
+        </w:rPr>
+      </w:pPr>
+    </w:p>
+    <w:p>
+      <w:pPr>
+        <w:rPr>
+          <w:lang w:val="en-GB"/>
+        </w:rPr>
+      </w:pPr>
+    </w:p>
+    <w:p>
+      <w:pPr>
+        <w:rPr>
+          <w:lang w:val="en-GB"/>
+        </w:rPr>
+      </w:pPr>
+    </w:p>
+    <w:p>
+      <w:pPr>
+        <w:rPr>
+          <w:lang w:val="en-GB"/>
+        </w:rPr>
+      </w:pPr>
+    </w:p>
+    <w:p>
+      <w:pPr>
+        <w:rPr>
+          <w:lang w:val="en-GB"/>
+        </w:rPr>
+      </w:pPr>
+    </w:p>
+    <w:p>
+      <w:pPr>
+        <w:rPr>
+          <w:lang w:val="en-GB"/>
+        </w:rPr>
+      </w:pPr>
+    </w:p>
+    <w:p>
+      <w:pPr>
+        <w:rPr>
+          <w:lang w:val="en-GB"/>
+        </w:rPr>
+      </w:pPr>
+    </w:p>
+    <w:p>
+      <w:pPr>
+        <w:rPr>
+          <w:lang w:val="en-GB"/>
+        </w:rPr>
+      </w:pPr>
+    </w:p>
+    <w:p>
+      <w:pPr>
+        <w:rPr>
+          <w:lang w:val="en-GB"/>
+        </w:rPr>
+      </w:pPr>
+    </w:p>
+    <w:p>
+      <w:pPr>
+        <w:rPr>
+          <w:b/>
+          <w:bCs/>
+          <w:lang w:val="en-GB"/>
+        </w:rPr>
+      </w:pPr>
+      <w:r>
+        <w:rPr>
+          <w:b/>
+          <w:bCs/>
+          <w:lang w:val="en-GB"/>
+        </w:rPr>
+        <w:lastRenderedPageBreak/>
         <w:t>Supporting resources:</w:t>
       </w:r>
     </w:p>
@@ -2420,7 +2493,7 @@
         </w:rPr>
         <w:t xml:space="preserve">Refactoring Guru - </w:t>
       </w:r>
-      <w:hyperlink r:id="rId12" w:history="1">
+      <w:hyperlink r:id="rId13" w:history="1">
         <w:r>
           <w:rPr>
             <w:rStyle w:val="Hyperlink"/>
@@ -2530,8 +2603,8 @@
       </w:pPr>
     </w:p>
     <w:sectPr>
-      <w:headerReference w:type="default" r:id="rId13"/>
-      <w:footerReference w:type="default" r:id="rId14"/>
+      <w:headerReference w:type="default" r:id="rId14"/>
+      <w:footerReference w:type="default" r:id="rId15"/>
       <w:pgSz w:w="11906" w:h="16838"/>
       <w:pgMar w:top="1440" w:right="1440" w:bottom="1440" w:left="1440" w:header="708" w:footer="708" w:gutter="0"/>
       <w:cols w:space="708"/>

</xml_diff>

<commit_message>
Forgot the save the change made in the documentation in the previous commit so here it is just an update of the diagram according to the code implementation of the observer pattern for FR4.
</commit_message>
<xml_diff>
--- a/Patient Vitals Management System.docx
+++ b/Patient Vitals Management System.docx
@@ -2356,10 +2356,10 @@
           <w:lang w:val="en-GB"/>
         </w:rPr>
         <w:drawing>
-          <wp:inline distT="0" distB="0" distL="0" distR="0" wp14:anchorId="7031D50E" wp14:editId="3BCB586F">
-            <wp:extent cx="5270169" cy="3407568"/>
-            <wp:effectExtent l="0" t="0" r="6985" b="2540"/>
-            <wp:docPr id="1301882570" name="Picture 1"/>
+          <wp:inline distT="0" distB="0" distL="0" distR="0" wp14:anchorId="3562B450" wp14:editId="140508FC">
+            <wp:extent cx="5245100" cy="4407138"/>
+            <wp:effectExtent l="0" t="0" r="0" b="0"/>
+            <wp:docPr id="977595624" name="Picture 1"/>
             <wp:cNvGraphicFramePr>
               <a:graphicFrameLocks xmlns:a="http://schemas.openxmlformats.org/drawingml/2006/main" noChangeAspect="1"/>
             </wp:cNvGraphicFramePr>
@@ -2367,7 +2367,7 @@
               <a:graphicData uri="http://schemas.openxmlformats.org/drawingml/2006/picture">
                 <pic:pic xmlns:pic="http://schemas.openxmlformats.org/drawingml/2006/picture">
                   <pic:nvPicPr>
-                    <pic:cNvPr id="1301882570" name=""/>
+                    <pic:cNvPr id="977595624" name=""/>
                     <pic:cNvPicPr/>
                   </pic:nvPicPr>
                   <pic:blipFill>
@@ -2379,7 +2379,7 @@
                   <pic:spPr>
                     <a:xfrm>
                       <a:off x="0" y="0"/>
-                      <a:ext cx="5289022" cy="3419758"/>
+                      <a:ext cx="5257095" cy="4417217"/>
                     </a:xfrm>
                     <a:prstGeom prst="rect">
                       <a:avLst/>
@@ -2469,7 +2469,6 @@
           <w:bCs/>
           <w:lang w:val="en-GB"/>
         </w:rPr>
-        <w:lastRenderedPageBreak/>
         <w:t>Supporting resources:</w:t>
       </w:r>
     </w:p>

</xml_diff>

<commit_message>
Updated each functional requirements in section '3. Design and Implementation Details' to follow the structure in the assignment documentation. Though only completed FR1, FR2 and FR3 still working on FR4.
</commit_message>
<xml_diff>
--- a/Patient Vitals Management System.docx
+++ b/Patient Vitals Management System.docx
@@ -1393,18 +1393,43 @@
     <w:p>
       <w:pPr>
         <w:ind w:left="720"/>
+        <w:rPr>
+          <w:b/>
+          <w:bCs/>
+          <w:sz w:val="22"/>
+          <w:szCs w:val="22"/>
+        </w:rPr>
+      </w:pPr>
+      <w:r>
+        <w:rPr>
+          <w:b/>
+          <w:bCs/>
+          <w:sz w:val="22"/>
+          <w:szCs w:val="22"/>
+        </w:rPr>
+        <w:t xml:space="preserve">Design Pattern: </w:t>
+      </w:r>
+      <w:r>
+        <w:rPr>
+          <w:sz w:val="22"/>
+          <w:szCs w:val="22"/>
+        </w:rPr>
+        <w:t>Adapter Pattern</w:t>
+      </w:r>
+    </w:p>
+    <w:p>
+      <w:pPr>
+        <w:ind w:left="720"/>
         <w:jc w:val="both"/>
         <w:rPr>
           <w:sz w:val="22"/>
           <w:szCs w:val="22"/>
-          <w:lang w:val="en-GB"/>
-        </w:rPr>
-      </w:pPr>
-      <w:r>
-        <w:rPr>
-          <w:sz w:val="22"/>
-          <w:szCs w:val="22"/>
-          <w:lang w:val="en-GB"/>
+        </w:rPr>
+      </w:pPr>
+      <w:r>
+        <w:rPr>
+          <w:sz w:val="22"/>
+          <w:szCs w:val="22"/>
         </w:rPr>
         <w:t xml:space="preserve">The first functional requirement was to load patient data from a file. This was successfully implemented using the Adapter Pattern. The </w:t>
       </w:r>
@@ -1413,7 +1438,6 @@
         <w:rPr>
           <w:sz w:val="22"/>
           <w:szCs w:val="22"/>
-          <w:lang w:val="en-GB"/>
         </w:rPr>
         <w:t>PatientManagementSystem</w:t>
       </w:r>
@@ -1422,7 +1446,6 @@
         <w:rPr>
           <w:sz w:val="22"/>
           <w:szCs w:val="22"/>
-          <w:lang w:val="en-GB"/>
         </w:rPr>
         <w:t xml:space="preserve"> is designed to depend on an abstract interface called </w:t>
       </w:r>
@@ -1431,7 +1454,6 @@
         <w:rPr>
           <w:sz w:val="22"/>
           <w:szCs w:val="22"/>
-          <w:lang w:val="en-GB"/>
         </w:rPr>
         <w:t>AbstractPatientDatabaseLoader</w:t>
       </w:r>
@@ -1440,32 +1462,14 @@
         <w:rPr>
           <w:sz w:val="22"/>
           <w:szCs w:val="22"/>
-          <w:lang w:val="en-GB"/>
-        </w:rPr>
-        <w:t>, which allows flexibility in loading data from different sources.</w:t>
-      </w:r>
-      <w:r>
-        <w:rPr>
-          <w:sz w:val="22"/>
-          <w:szCs w:val="22"/>
-          <w:lang w:val="en-GB"/>
-        </w:rPr>
-        <w:t xml:space="preserve"> </w:t>
-      </w:r>
-      <w:r>
-        <w:rPr>
-          <w:sz w:val="22"/>
-          <w:szCs w:val="22"/>
-          <w:lang w:val="en-GB"/>
-        </w:rPr>
-        <w:t xml:space="preserve">However, the file loader </w:t>
+        </w:rPr>
+        <w:t xml:space="preserve">, which allows flexibility in loading data from different sources. However, the file loader </w:t>
       </w:r>
       <w:proofErr w:type="spellStart"/>
       <w:r>
         <w:rPr>
           <w:sz w:val="22"/>
           <w:szCs w:val="22"/>
-          <w:lang w:val="en-GB"/>
         </w:rPr>
         <w:t>PatientFileLoader</w:t>
       </w:r>
@@ -1474,24 +1478,31 @@
         <w:rPr>
           <w:sz w:val="22"/>
           <w:szCs w:val="22"/>
-          <w:lang w:val="en-GB"/>
-        </w:rPr>
-        <w:t xml:space="preserve"> </w:t>
-      </w:r>
-      <w:r>
-        <w:rPr>
-          <w:sz w:val="22"/>
-          <w:szCs w:val="22"/>
-          <w:lang w:val="en-GB"/>
-        </w:rPr>
-        <w:t xml:space="preserve">did not originally implement this abstract interface. To solve this, I created an adapter class called </w:t>
+        </w:rPr>
+        <w:t xml:space="preserve"> did not originally implement this abstract interface.</w:t>
+      </w:r>
+    </w:p>
+    <w:p>
+      <w:pPr>
+        <w:ind w:left="720"/>
+        <w:jc w:val="both"/>
+        <w:rPr>
+          <w:sz w:val="22"/>
+          <w:szCs w:val="22"/>
+        </w:rPr>
+      </w:pPr>
+      <w:r>
+        <w:rPr>
+          <w:sz w:val="22"/>
+          <w:szCs w:val="22"/>
+        </w:rPr>
+        <w:t xml:space="preserve">To solve this, I created an adapter class called </w:t>
       </w:r>
       <w:proofErr w:type="spellStart"/>
       <w:r>
         <w:rPr>
           <w:sz w:val="22"/>
           <w:szCs w:val="22"/>
-          <w:lang w:val="en-GB"/>
         </w:rPr>
         <w:t>PatientFileAdapter</w:t>
       </w:r>
@@ -1500,7 +1511,6 @@
         <w:rPr>
           <w:sz w:val="22"/>
           <w:szCs w:val="22"/>
-          <w:lang w:val="en-GB"/>
         </w:rPr>
         <w:t xml:space="preserve"> that wraps the </w:t>
       </w:r>
@@ -1509,7 +1519,6 @@
         <w:rPr>
           <w:sz w:val="22"/>
           <w:szCs w:val="22"/>
-          <w:lang w:val="en-GB"/>
         </w:rPr>
         <w:t>PatientFileLoader</w:t>
       </w:r>
@@ -1518,7 +1527,6 @@
         <w:rPr>
           <w:sz w:val="22"/>
           <w:szCs w:val="22"/>
-          <w:lang w:val="en-GB"/>
         </w:rPr>
         <w:t xml:space="preserve"> and makes it compatible with </w:t>
       </w:r>
@@ -1527,7 +1535,6 @@
         <w:rPr>
           <w:sz w:val="22"/>
           <w:szCs w:val="22"/>
-          <w:lang w:val="en-GB"/>
         </w:rPr>
         <w:t>AbstractPatientDatabaseLoader</w:t>
       </w:r>
@@ -1536,32 +1543,14 @@
         <w:rPr>
           <w:sz w:val="22"/>
           <w:szCs w:val="22"/>
-          <w:lang w:val="en-GB"/>
-        </w:rPr>
-        <w:t>.</w:t>
-      </w:r>
-      <w:r>
-        <w:rPr>
-          <w:sz w:val="22"/>
-          <w:szCs w:val="22"/>
-          <w:lang w:val="en-GB"/>
-        </w:rPr>
-        <w:t xml:space="preserve"> </w:t>
-      </w:r>
-      <w:r>
-        <w:rPr>
-          <w:sz w:val="22"/>
-          <w:szCs w:val="22"/>
-          <w:lang w:val="en-GB"/>
-        </w:rPr>
-        <w:t xml:space="preserve">By using the adapter, the </w:t>
+        </w:rPr>
+        <w:t xml:space="preserve">. By using this adapter, the </w:t>
       </w:r>
       <w:proofErr w:type="spellStart"/>
       <w:r>
         <w:rPr>
           <w:sz w:val="22"/>
           <w:szCs w:val="22"/>
-          <w:lang w:val="en-GB"/>
         </w:rPr>
         <w:t>PatientManagementSystem</w:t>
       </w:r>
@@ -1570,50 +1559,324 @@
         <w:rPr>
           <w:sz w:val="22"/>
           <w:szCs w:val="22"/>
-          <w:lang w:val="en-GB"/>
-        </w:rPr>
-        <w:t xml:space="preserve"> can now load patient data from a file without changing any existing code.</w:t>
-      </w:r>
-      <w:r>
-        <w:rPr>
-          <w:sz w:val="22"/>
-          <w:szCs w:val="22"/>
-          <w:lang w:val="en-GB"/>
-        </w:rPr>
-        <w:t xml:space="preserve"> Following </w:t>
-      </w:r>
-      <w:r>
-        <w:rPr>
-          <w:sz w:val="22"/>
-          <w:szCs w:val="22"/>
-          <w:lang w:val="en-GB"/>
-        </w:rPr>
-        <w:t xml:space="preserve">the Adapter Pattern </w:t>
-      </w:r>
-      <w:r>
-        <w:rPr>
-          <w:sz w:val="22"/>
-          <w:szCs w:val="22"/>
-          <w:lang w:val="en-GB"/>
-        </w:rPr>
-        <w:t>allow</w:t>
-      </w:r>
-      <w:r>
-        <w:rPr>
-          <w:sz w:val="22"/>
-          <w:szCs w:val="22"/>
-          <w:lang w:val="en-GB"/>
-        </w:rPr>
-        <w:t xml:space="preserve"> incompatible interfaces to work together and supports </w:t>
-      </w:r>
-      <w:r>
-        <w:rPr>
-          <w:sz w:val="22"/>
-          <w:szCs w:val="22"/>
-          <w:lang w:val="en-GB"/>
-        </w:rPr>
-        <w:t>any changes in the future.</w:t>
-      </w:r>
+        </w:rPr>
+        <w:t xml:space="preserve"> can now load patient data from a file without needing any changes to its own code. The Adapter Pattern helped connect otherwise incompatible components and ensures that future changes (like adding new data sources) can be supported more easily.</w:t>
+      </w:r>
+    </w:p>
+    <w:p>
+      <w:pPr>
+        <w:ind w:left="720"/>
+        <w:rPr>
+          <w:sz w:val="22"/>
+          <w:szCs w:val="22"/>
+        </w:rPr>
+      </w:pPr>
+      <w:r>
+        <w:rPr>
+          <w:b/>
+          <w:bCs/>
+          <w:sz w:val="22"/>
+          <w:szCs w:val="22"/>
+        </w:rPr>
+        <w:t>How it works:</w:t>
+      </w:r>
+    </w:p>
+    <w:p>
+      <w:pPr>
+        <w:numPr>
+          <w:ilvl w:val="0"/>
+          <w:numId w:val="7"/>
+        </w:numPr>
+        <w:tabs>
+          <w:tab w:val="num" w:pos="720"/>
+        </w:tabs>
+        <w:rPr>
+          <w:sz w:val="22"/>
+          <w:szCs w:val="22"/>
+        </w:rPr>
+      </w:pPr>
+      <w:proofErr w:type="spellStart"/>
+      <w:r>
+        <w:rPr>
+          <w:sz w:val="22"/>
+          <w:szCs w:val="22"/>
+        </w:rPr>
+        <w:t>PatientManagementSystem</w:t>
+      </w:r>
+      <w:proofErr w:type="spellEnd"/>
+      <w:r>
+        <w:rPr>
+          <w:sz w:val="22"/>
+          <w:szCs w:val="22"/>
+        </w:rPr>
+        <w:t xml:space="preserve"> uses an </w:t>
+      </w:r>
+      <w:proofErr w:type="spellStart"/>
+      <w:r>
+        <w:rPr>
+          <w:sz w:val="22"/>
+          <w:szCs w:val="22"/>
+        </w:rPr>
+        <w:t>AbstractPatientDatabaseLoader</w:t>
+      </w:r>
+      <w:proofErr w:type="spellEnd"/>
+      <w:r>
+        <w:rPr>
+          <w:sz w:val="22"/>
+          <w:szCs w:val="22"/>
+        </w:rPr>
+        <w:t xml:space="preserve"> to load data.</w:t>
+      </w:r>
+    </w:p>
+    <w:p>
+      <w:pPr>
+        <w:numPr>
+          <w:ilvl w:val="0"/>
+          <w:numId w:val="7"/>
+        </w:numPr>
+        <w:tabs>
+          <w:tab w:val="num" w:pos="720"/>
+        </w:tabs>
+        <w:rPr>
+          <w:sz w:val="22"/>
+          <w:szCs w:val="22"/>
+        </w:rPr>
+      </w:pPr>
+      <w:proofErr w:type="spellStart"/>
+      <w:r>
+        <w:rPr>
+          <w:sz w:val="22"/>
+          <w:szCs w:val="22"/>
+        </w:rPr>
+        <w:t>PatientFileAdapter</w:t>
+      </w:r>
+      <w:proofErr w:type="spellEnd"/>
+      <w:r>
+        <w:rPr>
+          <w:sz w:val="22"/>
+          <w:szCs w:val="22"/>
+        </w:rPr>
+        <w:t xml:space="preserve"> wraps </w:t>
+      </w:r>
+      <w:proofErr w:type="spellStart"/>
+      <w:r>
+        <w:rPr>
+          <w:sz w:val="22"/>
+          <w:szCs w:val="22"/>
+        </w:rPr>
+        <w:t>PatientFileLoader</w:t>
+      </w:r>
+      <w:proofErr w:type="spellEnd"/>
+      <w:r>
+        <w:rPr>
+          <w:sz w:val="22"/>
+          <w:szCs w:val="22"/>
+        </w:rPr>
+        <w:t xml:space="preserve"> and implements the abstract interface.</w:t>
+      </w:r>
+    </w:p>
+    <w:p>
+      <w:pPr>
+        <w:numPr>
+          <w:ilvl w:val="0"/>
+          <w:numId w:val="7"/>
+        </w:numPr>
+        <w:tabs>
+          <w:tab w:val="num" w:pos="720"/>
+        </w:tabs>
+        <w:rPr>
+          <w:sz w:val="22"/>
+          <w:szCs w:val="22"/>
+        </w:rPr>
+      </w:pPr>
+      <w:r>
+        <w:rPr>
+          <w:sz w:val="22"/>
+          <w:szCs w:val="22"/>
+        </w:rPr>
+        <w:t>File-based patient data is loaded through the adapter without modifying the core system.</w:t>
+      </w:r>
+    </w:p>
+    <w:p>
+      <w:pPr>
+        <w:ind w:left="720"/>
+        <w:rPr>
+          <w:sz w:val="22"/>
+          <w:szCs w:val="22"/>
+        </w:rPr>
+      </w:pPr>
+      <w:r>
+        <w:rPr>
+          <w:b/>
+          <w:bCs/>
+          <w:sz w:val="22"/>
+          <w:szCs w:val="22"/>
+        </w:rPr>
+        <w:t>Git Commits:</w:t>
+      </w:r>
+    </w:p>
+    <w:p>
+      <w:pPr>
+        <w:pStyle w:val="ListParagraph"/>
+        <w:numPr>
+          <w:ilvl w:val="0"/>
+          <w:numId w:val="18"/>
+        </w:numPr>
+        <w:rPr>
+          <w:sz w:val="22"/>
+          <w:szCs w:val="22"/>
+        </w:rPr>
+      </w:pPr>
+      <w:r>
+        <w:rPr>
+          <w:sz w:val="22"/>
+          <w:szCs w:val="22"/>
+        </w:rPr>
+        <w:t xml:space="preserve">Introduced </w:t>
+      </w:r>
+      <w:proofErr w:type="spellStart"/>
+      <w:r>
+        <w:rPr>
+          <w:sz w:val="22"/>
+          <w:szCs w:val="22"/>
+        </w:rPr>
+        <w:t>PatientFileAdapter</w:t>
+      </w:r>
+      <w:proofErr w:type="spellEnd"/>
+      <w:r>
+        <w:rPr>
+          <w:sz w:val="22"/>
+          <w:szCs w:val="22"/>
+        </w:rPr>
+        <w:t xml:space="preserve"> to adapt </w:t>
+      </w:r>
+      <w:proofErr w:type="spellStart"/>
+      <w:r>
+        <w:rPr>
+          <w:sz w:val="22"/>
+          <w:szCs w:val="22"/>
+        </w:rPr>
+        <w:t>PatientFileLoader</w:t>
+      </w:r>
+      <w:proofErr w:type="spellEnd"/>
+      <w:r>
+        <w:rPr>
+          <w:sz w:val="22"/>
+          <w:szCs w:val="22"/>
+        </w:rPr>
+        <w:t xml:space="preserve"> to the </w:t>
+      </w:r>
+      <w:proofErr w:type="spellStart"/>
+      <w:r>
+        <w:rPr>
+          <w:sz w:val="22"/>
+          <w:szCs w:val="22"/>
+        </w:rPr>
+        <w:t>AbstractPatientDatabaseLoader</w:t>
+      </w:r>
+      <w:proofErr w:type="spellEnd"/>
+      <w:r>
+        <w:rPr>
+          <w:sz w:val="22"/>
+          <w:szCs w:val="22"/>
+        </w:rPr>
+        <w:t xml:space="preserve"> interface </w:t>
+      </w:r>
+      <w:r>
+        <w:rPr>
+          <w:sz w:val="22"/>
+          <w:szCs w:val="22"/>
+        </w:rPr>
+        <w:t xml:space="preserve">in </w:t>
+      </w:r>
+      <w:r>
+        <w:rPr>
+          <w:sz w:val="22"/>
+          <w:szCs w:val="22"/>
+        </w:rPr>
+        <w:t>commit 09c5e92.</w:t>
+      </w:r>
+    </w:p>
+    <w:p>
+      <w:pPr>
+        <w:pStyle w:val="ListParagraph"/>
+        <w:numPr>
+          <w:ilvl w:val="0"/>
+          <w:numId w:val="18"/>
+        </w:numPr>
+        <w:rPr>
+          <w:sz w:val="22"/>
+          <w:szCs w:val="22"/>
+        </w:rPr>
+      </w:pPr>
+      <w:r>
+        <w:rPr>
+          <w:sz w:val="22"/>
+          <w:szCs w:val="22"/>
+        </w:rPr>
+        <w:t xml:space="preserve">Integrated the adapter with </w:t>
+      </w:r>
+      <w:proofErr w:type="spellStart"/>
+      <w:r>
+        <w:rPr>
+          <w:sz w:val="22"/>
+          <w:szCs w:val="22"/>
+        </w:rPr>
+        <w:t>PatientManagementSystem</w:t>
+      </w:r>
+      <w:proofErr w:type="spellEnd"/>
+      <w:r>
+        <w:rPr>
+          <w:sz w:val="22"/>
+          <w:szCs w:val="22"/>
+        </w:rPr>
+        <w:t xml:space="preserve"> to enable file-based patient data loading without modifying existing system logic </w:t>
+      </w:r>
+      <w:r>
+        <w:rPr>
+          <w:sz w:val="22"/>
+          <w:szCs w:val="22"/>
+        </w:rPr>
+        <w:t xml:space="preserve">in </w:t>
+      </w:r>
+      <w:r>
+        <w:rPr>
+          <w:sz w:val="22"/>
+          <w:szCs w:val="22"/>
+        </w:rPr>
+        <w:t>commit 4d8fd2c.</w:t>
+      </w:r>
+    </w:p>
+    <w:p>
+      <w:pPr>
+        <w:ind w:left="720"/>
+        <w:rPr>
+          <w:sz w:val="22"/>
+          <w:szCs w:val="22"/>
+        </w:rPr>
+      </w:pPr>
+    </w:p>
+    <w:p>
+      <w:pPr>
+        <w:ind w:left="720"/>
+        <w:jc w:val="both"/>
+        <w:rPr>
+          <w:sz w:val="22"/>
+          <w:szCs w:val="22"/>
+          <w:lang w:val="en-GB"/>
+        </w:rPr>
+      </w:pPr>
+    </w:p>
+    <w:p>
+      <w:pPr>
+        <w:ind w:left="720"/>
+        <w:jc w:val="both"/>
+        <w:rPr>
+          <w:sz w:val="22"/>
+          <w:szCs w:val="22"/>
+          <w:lang w:val="en-GB"/>
+        </w:rPr>
+      </w:pPr>
     </w:p>
     <w:p>
       <w:pPr>
@@ -1771,40 +2034,164 @@
     </w:p>
     <w:p>
       <w:pPr>
-        <w:pStyle w:val="ListParagraph"/>
-        <w:ind w:left="1440"/>
+        <w:ind w:left="720"/>
+        <w:rPr>
+          <w:sz w:val="22"/>
+          <w:szCs w:val="22"/>
+        </w:rPr>
+      </w:pPr>
+      <w:r>
         <w:rPr>
           <w:b/>
           <w:bCs/>
-          <w:lang w:val="en-GB"/>
-        </w:rPr>
-      </w:pPr>
-    </w:p>
-    <w:p>
-      <w:pPr>
-        <w:pStyle w:val="ListParagraph"/>
+          <w:sz w:val="22"/>
+          <w:szCs w:val="22"/>
+        </w:rPr>
+        <w:t xml:space="preserve">Design Pattern: </w:t>
+      </w:r>
+      <w:r>
+        <w:rPr>
+          <w:sz w:val="22"/>
+          <w:szCs w:val="22"/>
+        </w:rPr>
+        <w:t>Composite Pattern</w:t>
+      </w:r>
+    </w:p>
+    <w:p>
+      <w:pPr>
+        <w:ind w:left="720"/>
         <w:jc w:val="both"/>
         <w:rPr>
           <w:sz w:val="22"/>
           <w:szCs w:val="22"/>
-          <w:lang w:val="en-GB"/>
-        </w:rPr>
-      </w:pPr>
-      <w:r>
-        <w:rPr>
-          <w:sz w:val="22"/>
-          <w:szCs w:val="22"/>
-          <w:lang w:val="en-GB"/>
-        </w:rPr>
-        <w:lastRenderedPageBreak/>
-        <w:t xml:space="preserve">The second functional requirement was to load patient data from both the database and a file source. This was successfully implemented using the Composite Pattern. The </w:t>
+        </w:rPr>
+      </w:pPr>
+      <w:r>
+        <w:rPr>
+          <w:sz w:val="22"/>
+          <w:szCs w:val="22"/>
+        </w:rPr>
+        <w:t>The second functional requirement was to load patient data from both a file and a database. To handle this smoothly, I used the Composite Pattern. The idea was to let the system treat multiple data sources as if they were just one.</w:t>
+      </w:r>
+    </w:p>
+    <w:p>
+      <w:pPr>
+        <w:ind w:left="720"/>
+        <w:jc w:val="both"/>
+        <w:rPr>
+          <w:sz w:val="22"/>
+          <w:szCs w:val="22"/>
+        </w:rPr>
+      </w:pPr>
+      <w:r>
+        <w:rPr>
+          <w:sz w:val="22"/>
+          <w:szCs w:val="22"/>
+        </w:rPr>
+        <w:t xml:space="preserve">To do this, I created a class called </w:t>
       </w:r>
       <w:proofErr w:type="spellStart"/>
       <w:r>
         <w:rPr>
           <w:sz w:val="22"/>
           <w:szCs w:val="22"/>
-          <w:lang w:val="en-GB"/>
+        </w:rPr>
+        <w:t>CompositePatientLoader</w:t>
+      </w:r>
+      <w:proofErr w:type="spellEnd"/>
+      <w:r>
+        <w:rPr>
+          <w:sz w:val="22"/>
+          <w:szCs w:val="22"/>
+        </w:rPr>
+        <w:t xml:space="preserve">. It implements the same </w:t>
+      </w:r>
+      <w:proofErr w:type="spellStart"/>
+      <w:r>
+        <w:rPr>
+          <w:sz w:val="22"/>
+          <w:szCs w:val="22"/>
+        </w:rPr>
+        <w:t>AbstractPatientDatabaseLoader</w:t>
+      </w:r>
+      <w:proofErr w:type="spellEnd"/>
+      <w:r>
+        <w:rPr>
+          <w:sz w:val="22"/>
+          <w:szCs w:val="22"/>
+        </w:rPr>
+        <w:t xml:space="preserve"> interface that the system already understands. This loader doesn’t </w:t>
+      </w:r>
+      <w:proofErr w:type="gramStart"/>
+      <w:r>
+        <w:rPr>
+          <w:sz w:val="22"/>
+          <w:szCs w:val="22"/>
+        </w:rPr>
+        <w:t>actually load</w:t>
+      </w:r>
+      <w:proofErr w:type="gramEnd"/>
+      <w:r>
+        <w:rPr>
+          <w:sz w:val="22"/>
+          <w:szCs w:val="22"/>
+        </w:rPr>
+        <w:t xml:space="preserve"> any data itself—it just holds a list of other loaders, like </w:t>
+      </w:r>
+      <w:proofErr w:type="spellStart"/>
+      <w:r>
+        <w:rPr>
+          <w:sz w:val="22"/>
+          <w:szCs w:val="22"/>
+        </w:rPr>
+        <w:t>PatientDatabaseLoader</w:t>
+      </w:r>
+      <w:proofErr w:type="spellEnd"/>
+      <w:r>
+        <w:rPr>
+          <w:sz w:val="22"/>
+          <w:szCs w:val="22"/>
+        </w:rPr>
+        <w:t xml:space="preserve"> and </w:t>
+      </w:r>
+      <w:proofErr w:type="spellStart"/>
+      <w:r>
+        <w:rPr>
+          <w:sz w:val="22"/>
+          <w:szCs w:val="22"/>
+        </w:rPr>
+        <w:t>PatientFileAdapter</w:t>
+      </w:r>
+      <w:proofErr w:type="spellEnd"/>
+      <w:r>
+        <w:rPr>
+          <w:sz w:val="22"/>
+          <w:szCs w:val="22"/>
+        </w:rPr>
+        <w:t>, and asks each one to do its job when needed.</w:t>
+      </w:r>
+    </w:p>
+    <w:p>
+      <w:pPr>
+        <w:ind w:left="720"/>
+        <w:jc w:val="both"/>
+        <w:rPr>
+          <w:sz w:val="22"/>
+          <w:szCs w:val="22"/>
+        </w:rPr>
+      </w:pPr>
+      <w:r>
+        <w:rPr>
+          <w:sz w:val="22"/>
+          <w:szCs w:val="22"/>
+        </w:rPr>
+        <w:t xml:space="preserve">This way, </w:t>
+      </w:r>
+      <w:proofErr w:type="spellStart"/>
+      <w:r>
+        <w:rPr>
+          <w:sz w:val="22"/>
+          <w:szCs w:val="22"/>
         </w:rPr>
         <w:t>PatientManagementSystem</w:t>
       </w:r>
@@ -1813,227 +2200,255 @@
         <w:rPr>
           <w:sz w:val="22"/>
           <w:szCs w:val="22"/>
-          <w:lang w:val="en-GB"/>
-        </w:rPr>
-        <w:t xml:space="preserve"> is designed to depend on the abstract interface </w:t>
-      </w:r>
-      <w:proofErr w:type="spellStart"/>
-      <w:r>
-        <w:rPr>
-          <w:sz w:val="22"/>
-          <w:szCs w:val="22"/>
-          <w:lang w:val="en-GB"/>
-        </w:rPr>
-        <w:t>AbstractPatientDatabaseLoader</w:t>
-      </w:r>
-      <w:proofErr w:type="spellEnd"/>
-      <w:r>
-        <w:rPr>
-          <w:sz w:val="22"/>
-          <w:szCs w:val="22"/>
-          <w:lang w:val="en-GB"/>
-        </w:rPr>
-        <w:t xml:space="preserve">, which allows for flexible loading from different data sources. To meet this requirement, I created a new class called </w:t>
-      </w:r>
-      <w:proofErr w:type="spellStart"/>
-      <w:r>
-        <w:rPr>
-          <w:sz w:val="22"/>
-          <w:szCs w:val="22"/>
-          <w:lang w:val="en-GB"/>
-        </w:rPr>
-        <w:t>CompositePatientLoader</w:t>
-      </w:r>
-      <w:proofErr w:type="spellEnd"/>
-      <w:r>
-        <w:rPr>
-          <w:sz w:val="22"/>
-          <w:szCs w:val="22"/>
-          <w:lang w:val="en-GB"/>
-        </w:rPr>
-        <w:t xml:space="preserve"> that also implements the </w:t>
-      </w:r>
-      <w:proofErr w:type="spellStart"/>
-      <w:r>
-        <w:rPr>
-          <w:sz w:val="22"/>
-          <w:szCs w:val="22"/>
-          <w:lang w:val="en-GB"/>
-        </w:rPr>
-        <w:t>AbstractPatientDatabaseLoader</w:t>
-      </w:r>
-      <w:proofErr w:type="spellEnd"/>
-      <w:r>
-        <w:rPr>
-          <w:sz w:val="22"/>
-          <w:szCs w:val="22"/>
-          <w:lang w:val="en-GB"/>
-        </w:rPr>
-        <w:t xml:space="preserve"> interface.</w:t>
-      </w:r>
-      <w:r>
-        <w:rPr>
-          <w:sz w:val="22"/>
-          <w:szCs w:val="22"/>
-          <w:lang w:val="en-GB"/>
-        </w:rPr>
-        <w:t xml:space="preserve"> </w:t>
-      </w:r>
-      <w:r>
-        <w:rPr>
-          <w:sz w:val="22"/>
-          <w:szCs w:val="22"/>
-          <w:lang w:val="en-GB"/>
-        </w:rPr>
-        <w:t xml:space="preserve">The </w:t>
-      </w:r>
-      <w:proofErr w:type="spellStart"/>
-      <w:r>
-        <w:rPr>
-          <w:sz w:val="22"/>
-          <w:szCs w:val="22"/>
-          <w:lang w:val="en-GB"/>
-        </w:rPr>
-        <w:t>CompositePatientLoader</w:t>
-      </w:r>
-      <w:proofErr w:type="spellEnd"/>
-      <w:r>
-        <w:rPr>
-          <w:sz w:val="22"/>
-          <w:szCs w:val="22"/>
-          <w:lang w:val="en-GB"/>
-        </w:rPr>
-        <w:t xml:space="preserve"> acts as a container that holds multiple loader components (in </w:t>
-      </w:r>
-      <w:r>
-        <w:rPr>
-          <w:sz w:val="22"/>
-          <w:szCs w:val="22"/>
-          <w:lang w:val="en-GB"/>
-        </w:rPr>
-        <w:t>our</w:t>
-      </w:r>
-      <w:r>
-        <w:rPr>
-          <w:sz w:val="22"/>
-          <w:szCs w:val="22"/>
-          <w:lang w:val="en-GB"/>
-        </w:rPr>
-        <w:t xml:space="preserve"> case, </w:t>
-      </w:r>
-      <w:r>
-        <w:rPr>
-          <w:sz w:val="22"/>
-          <w:szCs w:val="22"/>
-          <w:lang w:val="en-GB"/>
-        </w:rPr>
-        <w:t>we got</w:t>
-      </w:r>
-      <w:r>
-        <w:rPr>
-          <w:sz w:val="22"/>
-          <w:szCs w:val="22"/>
-          <w:lang w:val="en-GB"/>
-        </w:rPr>
-        <w:t xml:space="preserve"> </w:t>
-      </w:r>
-      <w:proofErr w:type="spellStart"/>
-      <w:r>
-        <w:rPr>
-          <w:sz w:val="22"/>
-          <w:szCs w:val="22"/>
-          <w:lang w:val="en-GB"/>
-        </w:rPr>
-        <w:t>PatientDatabaseLoader</w:t>
-      </w:r>
-      <w:proofErr w:type="spellEnd"/>
-      <w:r>
-        <w:rPr>
-          <w:sz w:val="22"/>
-          <w:szCs w:val="22"/>
-          <w:lang w:val="en-GB"/>
-        </w:rPr>
-        <w:t xml:space="preserve"> and </w:t>
-      </w:r>
-      <w:proofErr w:type="spellStart"/>
-      <w:r>
-        <w:rPr>
-          <w:sz w:val="22"/>
-          <w:szCs w:val="22"/>
-          <w:lang w:val="en-GB"/>
-        </w:rPr>
-        <w:t>PatientFileAdapter</w:t>
-      </w:r>
-      <w:proofErr w:type="spellEnd"/>
-      <w:r>
-        <w:rPr>
-          <w:sz w:val="22"/>
-          <w:szCs w:val="22"/>
-          <w:lang w:val="en-GB"/>
-        </w:rPr>
-        <w:t xml:space="preserve">). When the system runs, the composite loader calls each </w:t>
-      </w:r>
-      <w:r>
-        <w:rPr>
-          <w:sz w:val="22"/>
-          <w:szCs w:val="22"/>
-          <w:lang w:val="en-GB"/>
-        </w:rPr>
-        <w:t>child loader in sequence, ensuring</w:t>
-      </w:r>
-      <w:r>
-        <w:rPr>
-          <w:sz w:val="22"/>
-          <w:szCs w:val="22"/>
-          <w:lang w:val="en-GB"/>
-        </w:rPr>
-        <w:t xml:space="preserve"> that patients from the database are loaded first, followed by patients from the file. Both </w:t>
-      </w:r>
-      <w:proofErr w:type="spellStart"/>
-      <w:r>
-        <w:rPr>
-          <w:sz w:val="22"/>
-          <w:szCs w:val="22"/>
-          <w:lang w:val="en-GB"/>
-        </w:rPr>
-        <w:t>PatientDatabaseLoader</w:t>
-      </w:r>
-      <w:proofErr w:type="spellEnd"/>
-      <w:r>
-        <w:rPr>
-          <w:sz w:val="22"/>
-          <w:szCs w:val="22"/>
-          <w:lang w:val="en-GB"/>
-        </w:rPr>
-        <w:t xml:space="preserve"> and </w:t>
-      </w:r>
-      <w:proofErr w:type="spellStart"/>
-      <w:r>
-        <w:rPr>
-          <w:sz w:val="22"/>
-          <w:szCs w:val="22"/>
-          <w:lang w:val="en-GB"/>
-        </w:rPr>
-        <w:t>PatientFileAdapter</w:t>
-      </w:r>
-      <w:proofErr w:type="spellEnd"/>
-      <w:r>
-        <w:rPr>
-          <w:sz w:val="22"/>
-          <w:szCs w:val="22"/>
-          <w:lang w:val="en-GB"/>
-        </w:rPr>
-        <w:t xml:space="preserve"> serve as leaf classes in this design, performing the actual data loading.</w:t>
-      </w:r>
-    </w:p>
-    <w:p>
-      <w:pPr>
-        <w:pStyle w:val="ListParagraph"/>
-        <w:ind w:left="1440"/>
+        </w:rPr>
+        <w:t xml:space="preserve"> doesn't need to care whether data is coming from a file, a database, or somewhere else. Everything gets bundled into one process, and the result is a complete list of patients.</w:t>
+      </w:r>
+    </w:p>
+    <w:p>
+      <w:pPr>
+        <w:ind w:left="720"/>
         <w:rPr>
           <w:b/>
           <w:bCs/>
-          <w:lang w:val="en-GB"/>
+          <w:sz w:val="22"/>
+          <w:szCs w:val="22"/>
+        </w:rPr>
+      </w:pPr>
+      <w:r>
+        <w:rPr>
+          <w:b/>
+          <w:bCs/>
+          <w:sz w:val="22"/>
+          <w:szCs w:val="22"/>
+        </w:rPr>
+        <w:t>How it works:</w:t>
+      </w:r>
+    </w:p>
+    <w:p>
+      <w:pPr>
+        <w:numPr>
+          <w:ilvl w:val="0"/>
+          <w:numId w:val="10"/>
+        </w:numPr>
+        <w:tabs>
+          <w:tab w:val="num" w:pos="720"/>
+        </w:tabs>
+        <w:rPr>
+          <w:sz w:val="22"/>
+          <w:szCs w:val="22"/>
+        </w:rPr>
+      </w:pPr>
+      <w:proofErr w:type="spellStart"/>
+      <w:r>
+        <w:rPr>
+          <w:sz w:val="22"/>
+          <w:szCs w:val="22"/>
+        </w:rPr>
+        <w:t>CompositePatientLoader</w:t>
+      </w:r>
+      <w:proofErr w:type="spellEnd"/>
+      <w:r>
+        <w:rPr>
+          <w:sz w:val="22"/>
+          <w:szCs w:val="22"/>
+        </w:rPr>
+        <w:t xml:space="preserve"> stores a list of loaders (file and database).</w:t>
+      </w:r>
+    </w:p>
+    <w:p>
+      <w:pPr>
+        <w:numPr>
+          <w:ilvl w:val="0"/>
+          <w:numId w:val="10"/>
+        </w:numPr>
+        <w:tabs>
+          <w:tab w:val="num" w:pos="720"/>
+        </w:tabs>
+        <w:rPr>
+          <w:sz w:val="22"/>
+          <w:szCs w:val="22"/>
+        </w:rPr>
+      </w:pPr>
+      <w:r>
+        <w:rPr>
+          <w:sz w:val="22"/>
+          <w:szCs w:val="22"/>
+        </w:rPr>
+        <w:t xml:space="preserve">When </w:t>
+      </w:r>
+      <w:proofErr w:type="spellStart"/>
+      <w:proofErr w:type="gramStart"/>
+      <w:r>
+        <w:rPr>
+          <w:sz w:val="22"/>
+          <w:szCs w:val="22"/>
+        </w:rPr>
+        <w:t>loadPatients</w:t>
+      </w:r>
+      <w:proofErr w:type="spellEnd"/>
+      <w:r>
+        <w:rPr>
+          <w:sz w:val="22"/>
+          <w:szCs w:val="22"/>
+        </w:rPr>
+        <w:t>(</w:t>
+      </w:r>
+      <w:proofErr w:type="gramEnd"/>
+      <w:r>
+        <w:rPr>
+          <w:sz w:val="22"/>
+          <w:szCs w:val="22"/>
+        </w:rPr>
+        <w:t>) is called, it delegates the call to each contained loader.</w:t>
+      </w:r>
+    </w:p>
+    <w:p>
+      <w:pPr>
+        <w:numPr>
+          <w:ilvl w:val="0"/>
+          <w:numId w:val="10"/>
+        </w:numPr>
+        <w:tabs>
+          <w:tab w:val="num" w:pos="720"/>
+        </w:tabs>
+        <w:rPr>
+          <w:sz w:val="22"/>
+          <w:szCs w:val="22"/>
+        </w:rPr>
+      </w:pPr>
+      <w:r>
+        <w:rPr>
+          <w:sz w:val="22"/>
+          <w:szCs w:val="22"/>
+        </w:rPr>
+        <w:t>Both file and database patients are loaded into a single unified collection.</w:t>
+      </w:r>
+    </w:p>
+    <w:p>
+      <w:pPr>
+        <w:ind w:left="720"/>
+        <w:rPr>
+          <w:b/>
+          <w:bCs/>
+          <w:sz w:val="22"/>
+          <w:szCs w:val="22"/>
+        </w:rPr>
+      </w:pPr>
+      <w:r>
+        <w:rPr>
+          <w:b/>
+          <w:bCs/>
+          <w:sz w:val="22"/>
+          <w:szCs w:val="22"/>
+        </w:rPr>
+        <w:t>Git Commits:</w:t>
+      </w:r>
+    </w:p>
+    <w:p>
+      <w:pPr>
+        <w:ind w:left="720"/>
+        <w:rPr>
+          <w:sz w:val="22"/>
+          <w:szCs w:val="22"/>
+        </w:rPr>
+      </w:pPr>
+      <w:r>
+        <w:rPr>
+          <w:sz w:val="22"/>
+          <w:szCs w:val="22"/>
+        </w:rPr>
+        <w:t xml:space="preserve">• </w:t>
+      </w:r>
+      <w:r>
+        <w:rPr>
+          <w:sz w:val="22"/>
+          <w:szCs w:val="22"/>
+        </w:rPr>
+        <w:t xml:space="preserve"> </w:t>
+      </w:r>
+      <w:r>
+        <w:rPr>
+          <w:sz w:val="22"/>
+          <w:szCs w:val="22"/>
+        </w:rPr>
+        <w:t xml:space="preserve">Added </w:t>
+      </w:r>
+      <w:proofErr w:type="spellStart"/>
+      <w:r>
+        <w:rPr>
+          <w:sz w:val="22"/>
+          <w:szCs w:val="22"/>
+        </w:rPr>
+        <w:t>CompositePatientLoader</w:t>
+      </w:r>
+      <w:proofErr w:type="spellEnd"/>
+      <w:r>
+        <w:rPr>
+          <w:sz w:val="22"/>
+          <w:szCs w:val="22"/>
+        </w:rPr>
+        <w:t xml:space="preserve"> and updated design doc in commit 1098b2b.</w:t>
+      </w:r>
+      <w:r>
+        <w:rPr>
+          <w:sz w:val="22"/>
+          <w:szCs w:val="22"/>
+        </w:rPr>
+        <w:br/>
+      </w:r>
+      <w:r>
+        <w:rPr>
+          <w:sz w:val="22"/>
+          <w:szCs w:val="22"/>
+        </w:rPr>
+        <w:t xml:space="preserve">• </w:t>
+      </w:r>
+      <w:r>
+        <w:rPr>
+          <w:sz w:val="22"/>
+          <w:szCs w:val="22"/>
+        </w:rPr>
+        <w:t>Integrated</w:t>
+      </w:r>
+      <w:r>
+        <w:rPr>
+          <w:sz w:val="22"/>
+          <w:szCs w:val="22"/>
+        </w:rPr>
+        <w:t xml:space="preserve"> with </w:t>
+      </w:r>
+      <w:proofErr w:type="spellStart"/>
+      <w:r>
+        <w:rPr>
+          <w:sz w:val="22"/>
+          <w:szCs w:val="22"/>
+        </w:rPr>
+        <w:t>PatientManagementSystem</w:t>
+      </w:r>
+      <w:proofErr w:type="spellEnd"/>
+      <w:r>
+        <w:rPr>
+          <w:sz w:val="22"/>
+          <w:szCs w:val="22"/>
+        </w:rPr>
+        <w:t xml:space="preserve"> in commit 2fe1724.</w:t>
+      </w:r>
+    </w:p>
+    <w:p>
+      <w:pPr>
+        <w:ind w:left="720"/>
+        <w:rPr>
+          <w:sz w:val="22"/>
+          <w:szCs w:val="22"/>
+        </w:rPr>
+      </w:pPr>
+    </w:p>
+    <w:p>
+      <w:pPr>
+        <w:ind w:left="720"/>
+        <w:rPr>
+          <w:sz w:val="22"/>
+          <w:szCs w:val="22"/>
         </w:rPr>
       </w:pPr>
     </w:p>
@@ -2148,6 +2563,38 @@
     <w:p>
       <w:pPr>
         <w:ind w:left="720"/>
+        <w:rPr>
+          <w:sz w:val="22"/>
+          <w:szCs w:val="22"/>
+        </w:rPr>
+      </w:pPr>
+      <w:r>
+        <w:rPr>
+          <w:b/>
+          <w:bCs/>
+          <w:sz w:val="22"/>
+          <w:szCs w:val="22"/>
+        </w:rPr>
+        <w:t xml:space="preserve">Design Pattern: </w:t>
+      </w:r>
+      <w:r>
+        <w:rPr>
+          <w:sz w:val="22"/>
+          <w:szCs w:val="22"/>
+        </w:rPr>
+        <w:t>Strategy</w:t>
+      </w:r>
+      <w:r>
+        <w:rPr>
+          <w:sz w:val="22"/>
+          <w:szCs w:val="22"/>
+        </w:rPr>
+        <w:t xml:space="preserve"> Pattern</w:t>
+      </w:r>
+    </w:p>
+    <w:p>
+      <w:pPr>
+        <w:ind w:left="720"/>
         <w:jc w:val="both"/>
         <w:rPr>
           <w:sz w:val="22"/>
@@ -2251,16 +2698,7 @@
           <w:szCs w:val="22"/>
           <w:lang w:val="en-GB"/>
         </w:rPr>
-        <w:t xml:space="preserve"> unique criteria for what counts as a critical condition. </w:t>
-      </w:r>
-      <w:r>
-        <w:rPr>
-          <w:sz w:val="22"/>
-          <w:szCs w:val="22"/>
-          <w:lang w:val="en-GB"/>
-        </w:rPr>
-        <w:lastRenderedPageBreak/>
-        <w:t>Instead of putting all that logic into the Patient class, I created separate strategy classes that each handle one diagnosis</w:t>
+        <w:t xml:space="preserve"> unique criteria for what counts as a critical condition. Instead of putting all that logic into the Patient class, I created separate strategy classes that each handle one diagnosis</w:t>
       </w:r>
       <w:r>
         <w:rPr>
@@ -2288,6 +2726,274 @@
         </w:rPr>
         <w:t>, which defines how to calculate an alert level. Inside the Patient class, there’s a pointer to one of these strategy objects. When a patient is first diagnosed, the system assigns the right strategy based on their condition. Then, whenever new vital signs are added, the patient uses the strategy to figure out whether their alert level has changed. If the alert level is anything other than Green, a warning message is printed to let the user know. This design makes it easy to add new diagnoses later, just create a new strategy class, and the system will work without needing to touch any existing code.</w:t>
       </w:r>
+    </w:p>
+    <w:p>
+      <w:pPr>
+        <w:ind w:left="720"/>
+        <w:jc w:val="both"/>
+        <w:rPr>
+          <w:sz w:val="22"/>
+          <w:szCs w:val="22"/>
+          <w:lang w:val="en-GB"/>
+        </w:rPr>
+      </w:pPr>
+    </w:p>
+    <w:p>
+      <w:pPr>
+        <w:ind w:left="720"/>
+        <w:jc w:val="both"/>
+        <w:rPr>
+          <w:sz w:val="22"/>
+          <w:szCs w:val="22"/>
+        </w:rPr>
+      </w:pPr>
+      <w:r>
+        <w:rPr>
+          <w:b/>
+          <w:bCs/>
+          <w:sz w:val="22"/>
+          <w:szCs w:val="22"/>
+        </w:rPr>
+        <w:t>How it works:</w:t>
+      </w:r>
+    </w:p>
+    <w:p>
+      <w:pPr>
+        <w:numPr>
+          <w:ilvl w:val="0"/>
+          <w:numId w:val="12"/>
+        </w:numPr>
+        <w:tabs>
+          <w:tab w:val="num" w:pos="720"/>
+        </w:tabs>
+        <w:jc w:val="both"/>
+        <w:rPr>
+          <w:sz w:val="22"/>
+          <w:szCs w:val="22"/>
+        </w:rPr>
+      </w:pPr>
+      <w:r>
+        <w:rPr>
+          <w:sz w:val="22"/>
+          <w:szCs w:val="22"/>
+        </w:rPr>
+        <w:t xml:space="preserve">Each diagnosis has its own strategy class implementing </w:t>
+      </w:r>
+      <w:proofErr w:type="spellStart"/>
+      <w:r>
+        <w:rPr>
+          <w:sz w:val="22"/>
+          <w:szCs w:val="22"/>
+        </w:rPr>
+        <w:t>IAlertLevelStrategy</w:t>
+      </w:r>
+      <w:proofErr w:type="spellEnd"/>
+      <w:r>
+        <w:rPr>
+          <w:sz w:val="22"/>
+          <w:szCs w:val="22"/>
+        </w:rPr>
+        <w:t>.</w:t>
+      </w:r>
+    </w:p>
+    <w:p>
+      <w:pPr>
+        <w:numPr>
+          <w:ilvl w:val="0"/>
+          <w:numId w:val="12"/>
+        </w:numPr>
+        <w:tabs>
+          <w:tab w:val="num" w:pos="720"/>
+        </w:tabs>
+        <w:jc w:val="both"/>
+        <w:rPr>
+          <w:sz w:val="22"/>
+          <w:szCs w:val="22"/>
+        </w:rPr>
+      </w:pPr>
+      <w:r>
+        <w:rPr>
+          <w:sz w:val="22"/>
+          <w:szCs w:val="22"/>
+        </w:rPr>
+        <w:t>The Patient class uses a strategy to calculate the alert level after receiving new vitals.</w:t>
+      </w:r>
+    </w:p>
+    <w:p>
+      <w:pPr>
+        <w:numPr>
+          <w:ilvl w:val="0"/>
+          <w:numId w:val="12"/>
+        </w:numPr>
+        <w:tabs>
+          <w:tab w:val="num" w:pos="720"/>
+        </w:tabs>
+        <w:jc w:val="both"/>
+        <w:rPr>
+          <w:sz w:val="22"/>
+          <w:szCs w:val="22"/>
+        </w:rPr>
+      </w:pPr>
+      <w:r>
+        <w:rPr>
+          <w:sz w:val="22"/>
+          <w:szCs w:val="22"/>
+        </w:rPr>
+        <w:t>If the alert level is elevated, a warning is printed to notify the user.</w:t>
+      </w:r>
+    </w:p>
+    <w:p>
+      <w:pPr>
+        <w:ind w:left="720"/>
+        <w:jc w:val="both"/>
+        <w:rPr>
+          <w:sz w:val="22"/>
+          <w:szCs w:val="22"/>
+        </w:rPr>
+      </w:pPr>
+      <w:r>
+        <w:rPr>
+          <w:b/>
+          <w:bCs/>
+          <w:sz w:val="22"/>
+          <w:szCs w:val="22"/>
+        </w:rPr>
+        <w:t>Git Commits:</w:t>
+      </w:r>
+    </w:p>
+    <w:p>
+      <w:pPr>
+        <w:numPr>
+          <w:ilvl w:val="0"/>
+          <w:numId w:val="13"/>
+        </w:numPr>
+        <w:tabs>
+          <w:tab w:val="num" w:pos="720"/>
+        </w:tabs>
+        <w:jc w:val="both"/>
+        <w:rPr>
+          <w:sz w:val="22"/>
+          <w:szCs w:val="22"/>
+        </w:rPr>
+      </w:pPr>
+      <w:r>
+        <w:rPr>
+          <w:sz w:val="22"/>
+          <w:szCs w:val="22"/>
+        </w:rPr>
+        <w:t xml:space="preserve">Added </w:t>
+      </w:r>
+      <w:proofErr w:type="spellStart"/>
+      <w:r>
+        <w:rPr>
+          <w:sz w:val="22"/>
+          <w:szCs w:val="22"/>
+        </w:rPr>
+        <w:t>IAlertLevelStrategy</w:t>
+      </w:r>
+      <w:proofErr w:type="spellEnd"/>
+      <w:r>
+        <w:rPr>
+          <w:sz w:val="22"/>
+          <w:szCs w:val="22"/>
+        </w:rPr>
+        <w:t xml:space="preserve"> and diagnosis-specific strategies in commit e28a14d.</w:t>
+      </w:r>
+    </w:p>
+    <w:p>
+      <w:pPr>
+        <w:numPr>
+          <w:ilvl w:val="0"/>
+          <w:numId w:val="13"/>
+        </w:numPr>
+        <w:tabs>
+          <w:tab w:val="num" w:pos="720"/>
+        </w:tabs>
+        <w:jc w:val="both"/>
+        <w:rPr>
+          <w:sz w:val="22"/>
+          <w:szCs w:val="22"/>
+        </w:rPr>
+      </w:pPr>
+      <w:r>
+        <w:rPr>
+          <w:sz w:val="22"/>
+          <w:szCs w:val="22"/>
+        </w:rPr>
+        <w:t>Fixed logic and class declaration errors in commit 70cb715.</w:t>
+      </w:r>
+    </w:p>
+    <w:p>
+      <w:pPr>
+        <w:numPr>
+          <w:ilvl w:val="0"/>
+          <w:numId w:val="13"/>
+        </w:numPr>
+        <w:tabs>
+          <w:tab w:val="num" w:pos="720"/>
+        </w:tabs>
+        <w:jc w:val="both"/>
+        <w:rPr>
+          <w:sz w:val="22"/>
+          <w:szCs w:val="22"/>
+        </w:rPr>
+      </w:pPr>
+      <w:r>
+        <w:rPr>
+          <w:sz w:val="22"/>
+          <w:szCs w:val="22"/>
+        </w:rPr>
+        <w:t xml:space="preserve">Discovered the issue with undiagnosed test patients and confirmed correct strategy </w:t>
+      </w:r>
+      <w:proofErr w:type="spellStart"/>
+      <w:r>
+        <w:rPr>
+          <w:sz w:val="22"/>
+          <w:szCs w:val="22"/>
+        </w:rPr>
+        <w:t>behavior</w:t>
+      </w:r>
+      <w:proofErr w:type="spellEnd"/>
+      <w:r>
+        <w:rPr>
+          <w:sz w:val="22"/>
+          <w:szCs w:val="22"/>
+        </w:rPr>
+        <w:t xml:space="preserve"> with proper data in commit e14f4b5.</w:t>
+      </w:r>
+    </w:p>
+    <w:p>
+      <w:pPr>
+        <w:numPr>
+          <w:ilvl w:val="0"/>
+          <w:numId w:val="13"/>
+        </w:numPr>
+        <w:tabs>
+          <w:tab w:val="num" w:pos="720"/>
+        </w:tabs>
+        <w:jc w:val="both"/>
+        <w:rPr>
+          <w:sz w:val="22"/>
+          <w:szCs w:val="22"/>
+        </w:rPr>
+      </w:pPr>
+      <w:r>
+        <w:rPr>
+          <w:sz w:val="22"/>
+          <w:szCs w:val="22"/>
+        </w:rPr>
+        <w:t>Updated UML diagram and added early documentation in commit 31e75dc.</w:t>
+      </w:r>
+    </w:p>
+    <w:p>
+      <w:pPr>
+        <w:ind w:left="1080"/>
+        <w:jc w:val="both"/>
+        <w:rPr>
+          <w:sz w:val="22"/>
+          <w:szCs w:val="22"/>
+        </w:rPr>
+      </w:pPr>
     </w:p>
     <w:p>
       <w:pPr>
@@ -2353,6 +3059,7 @@
       </w:pPr>
       <w:r>
         <w:rPr>
+          <w:noProof/>
           <w:lang w:val="en-GB"/>
         </w:rPr>
         <w:drawing>
@@ -2402,62 +3109,6 @@
     <w:p>
       <w:pPr>
         <w:rPr>
-          <w:lang w:val="en-GB"/>
-        </w:rPr>
-      </w:pPr>
-    </w:p>
-    <w:p>
-      <w:pPr>
-        <w:rPr>
-          <w:lang w:val="en-GB"/>
-        </w:rPr>
-      </w:pPr>
-    </w:p>
-    <w:p>
-      <w:pPr>
-        <w:rPr>
-          <w:lang w:val="en-GB"/>
-        </w:rPr>
-      </w:pPr>
-    </w:p>
-    <w:p>
-      <w:pPr>
-        <w:rPr>
-          <w:lang w:val="en-GB"/>
-        </w:rPr>
-      </w:pPr>
-    </w:p>
-    <w:p>
-      <w:pPr>
-        <w:rPr>
-          <w:lang w:val="en-GB"/>
-        </w:rPr>
-      </w:pPr>
-    </w:p>
-    <w:p>
-      <w:pPr>
-        <w:rPr>
-          <w:lang w:val="en-GB"/>
-        </w:rPr>
-      </w:pPr>
-    </w:p>
-    <w:p>
-      <w:pPr>
-        <w:rPr>
-          <w:lang w:val="en-GB"/>
-        </w:rPr>
-      </w:pPr>
-    </w:p>
-    <w:p>
-      <w:pPr>
-        <w:rPr>
-          <w:lang w:val="en-GB"/>
-        </w:rPr>
-      </w:pPr>
-    </w:p>
-    <w:p>
-      <w:pPr>
-        <w:rPr>
           <w:b/>
           <w:bCs/>
           <w:lang w:val="en-GB"/>
@@ -2469,6 +3120,7 @@
           <w:bCs/>
           <w:lang w:val="en-GB"/>
         </w:rPr>
+        <w:lastRenderedPageBreak/>
         <w:t>Supporting resources:</w:t>
       </w:r>
     </w:p>
@@ -2744,6 +3396,118 @@
 <file path=word/numbering.xml><?xml version="1.0" encoding="utf-8"?>
 <w:numbering xmlns:wpc="http://schemas.microsoft.com/office/word/2010/wordprocessingCanvas" xmlns:cx="http://schemas.microsoft.com/office/drawing/2014/chartex" xmlns:cx1="http://schemas.microsoft.com/office/drawing/2015/9/8/chartex" xmlns:cx2="http://schemas.microsoft.com/office/drawing/2015/10/21/chartex" xmlns:cx3="http://schemas.microsoft.com/office/drawing/2016/5/9/chartex" xmlns:cx4="http://schemas.microsoft.com/office/drawing/2016/5/10/chartex" xmlns:cx5="http://schemas.microsoft.com/office/drawing/2016/5/11/chartex" xmlns:cx6="http://schemas.microsoft.com/office/drawing/2016/5/12/chartex" xmlns:cx7="http://schemas.microsoft.com/office/drawing/2016/5/13/chartex" xmlns:cx8="http://schemas.microsoft.com/office/drawing/2016/5/14/chartex" xmlns:mc="http://schemas.openxmlformats.org/markup-compatibility/2006" xmlns:aink="http://schemas.microsoft.com/office/drawing/2016/ink" xmlns:am3d="http://schemas.microsoft.com/office/drawing/2017/model3d" xmlns:o="urn:schemas-microsoft-com:office:office" xmlns:oel="http://schemas.microsoft.com/office/2019/extlst" xmlns:r="http://schemas.openxmlformats.org/officeDocument/2006/relationships" xmlns:m="http://schemas.openxmlformats.org/officeDocument/2006/math" xmlns:v="urn:schemas-microsoft-com:vml" xmlns:wp14="http://schemas.microsoft.com/office/word/2010/wordprocessingDrawing" xmlns:wp="http://schemas.openxmlformats.org/drawingml/2006/wordprocessingDrawing" xmlns:w10="urn:schemas-microsoft-com:office:word" xmlns:w="http://schemas.openxmlformats.org/wordprocessingml/2006/main" xmlns:w14="http://schemas.microsoft.com/office/word/2010/wordml" xmlns:w15="http://schemas.microsoft.com/office/word/2012/wordml" xmlns:w16cex="http://schemas.microsoft.com/office/word/2018/wordml/cex" xmlns:w16cid="http://schemas.microsoft.com/office/word/2016/wordml/cid" xmlns:w16="http://schemas.microsoft.com/office/word/2018/wordml" xmlns:w16du="http://schemas.microsoft.com/office/word/2023/wordml/word16du" xmlns:w16sdtdh="http://schemas.microsoft.com/office/word/2020/wordml/sdtdatahash" xmlns:w16sdtfl="http://schemas.microsoft.com/office/word/2024/wordml/sdtformatlock" xmlns:w16se="http://schemas.microsoft.com/office/word/2015/wordml/symex" xmlns:wpg="http://schemas.microsoft.com/office/word/2010/wordprocessingGroup" xmlns:wpi="http://schemas.microsoft.com/office/word/2010/wordprocessingInk" xmlns:wne="http://schemas.microsoft.com/office/word/2006/wordml" xmlns:wps="http://schemas.microsoft.com/office/word/2010/wordprocessingShape" mc:Ignorable="w14 w15 w16se w16cid w16 w16cex w16sdtdh w16sdtfl w16du wp14">
   <w:abstractNum w:abstractNumId="0" w15:restartNumberingAfterBreak="0">
+    <w:nsid w:val="0A754C39"/>
+    <w:multiLevelType w:val="hybridMultilevel"/>
+    <w:tmpl w:val="B5226D3E"/>
+    <w:lvl w:ilvl="0" w:tplc="381261B0">
+      <w:numFmt w:val="bullet"/>
+      <w:lvlText w:val=""/>
+      <w:lvlJc w:val="left"/>
+      <w:pPr>
+        <w:ind w:left="1800" w:hanging="360"/>
+      </w:pPr>
+      <w:rPr>
+        <w:rFonts w:ascii="Aptos" w:eastAsiaTheme="minorHAnsi" w:hAnsi="Aptos" w:cstheme="minorBidi" w:hint="default"/>
+      </w:rPr>
+    </w:lvl>
+    <w:lvl w:ilvl="1" w:tplc="0C090003" w:tentative="1">
+      <w:start w:val="1"/>
+      <w:numFmt w:val="bullet"/>
+      <w:lvlText w:val="o"/>
+      <w:lvlJc w:val="left"/>
+      <w:pPr>
+        <w:ind w:left="2160" w:hanging="360"/>
+      </w:pPr>
+      <w:rPr>
+        <w:rFonts w:ascii="Courier New" w:hAnsi="Courier New" w:cs="Courier New" w:hint="default"/>
+      </w:rPr>
+    </w:lvl>
+    <w:lvl w:ilvl="2" w:tplc="0C090005" w:tentative="1">
+      <w:start w:val="1"/>
+      <w:numFmt w:val="bullet"/>
+      <w:lvlText w:val=""/>
+      <w:lvlJc w:val="left"/>
+      <w:pPr>
+        <w:ind w:left="2880" w:hanging="360"/>
+      </w:pPr>
+      <w:rPr>
+        <w:rFonts w:ascii="Wingdings" w:hAnsi="Wingdings" w:hint="default"/>
+      </w:rPr>
+    </w:lvl>
+    <w:lvl w:ilvl="3" w:tplc="0C090001" w:tentative="1">
+      <w:start w:val="1"/>
+      <w:numFmt w:val="bullet"/>
+      <w:lvlText w:val=""/>
+      <w:lvlJc w:val="left"/>
+      <w:pPr>
+        <w:ind w:left="3600" w:hanging="360"/>
+      </w:pPr>
+      <w:rPr>
+        <w:rFonts w:ascii="Symbol" w:hAnsi="Symbol" w:hint="default"/>
+      </w:rPr>
+    </w:lvl>
+    <w:lvl w:ilvl="4" w:tplc="0C090003" w:tentative="1">
+      <w:start w:val="1"/>
+      <w:numFmt w:val="bullet"/>
+      <w:lvlText w:val="o"/>
+      <w:lvlJc w:val="left"/>
+      <w:pPr>
+        <w:ind w:left="4320" w:hanging="360"/>
+      </w:pPr>
+      <w:rPr>
+        <w:rFonts w:ascii="Courier New" w:hAnsi="Courier New" w:cs="Courier New" w:hint="default"/>
+      </w:rPr>
+    </w:lvl>
+    <w:lvl w:ilvl="5" w:tplc="0C090005" w:tentative="1">
+      <w:start w:val="1"/>
+      <w:numFmt w:val="bullet"/>
+      <w:lvlText w:val=""/>
+      <w:lvlJc w:val="left"/>
+      <w:pPr>
+        <w:ind w:left="5040" w:hanging="360"/>
+      </w:pPr>
+      <w:rPr>
+        <w:rFonts w:ascii="Wingdings" w:hAnsi="Wingdings" w:hint="default"/>
+      </w:rPr>
+    </w:lvl>
+    <w:lvl w:ilvl="6" w:tplc="0C090001" w:tentative="1">
+      <w:start w:val="1"/>
+      <w:numFmt w:val="bullet"/>
+      <w:lvlText w:val=""/>
+      <w:lvlJc w:val="left"/>
+      <w:pPr>
+        <w:ind w:left="5760" w:hanging="360"/>
+      </w:pPr>
+      <w:rPr>
+        <w:rFonts w:ascii="Symbol" w:hAnsi="Symbol" w:hint="default"/>
+      </w:rPr>
+    </w:lvl>
+    <w:lvl w:ilvl="7" w:tplc="0C090003" w:tentative="1">
+      <w:start w:val="1"/>
+      <w:numFmt w:val="bullet"/>
+      <w:lvlText w:val="o"/>
+      <w:lvlJc w:val="left"/>
+      <w:pPr>
+        <w:ind w:left="6480" w:hanging="360"/>
+      </w:pPr>
+      <w:rPr>
+        <w:rFonts w:ascii="Courier New" w:hAnsi="Courier New" w:cs="Courier New" w:hint="default"/>
+      </w:rPr>
+    </w:lvl>
+    <w:lvl w:ilvl="8" w:tplc="0C090005" w:tentative="1">
+      <w:start w:val="1"/>
+      <w:numFmt w:val="bullet"/>
+      <w:lvlText w:val=""/>
+      <w:lvlJc w:val="left"/>
+      <w:pPr>
+        <w:ind w:left="7200" w:hanging="360"/>
+      </w:pPr>
+      <w:rPr>
+        <w:rFonts w:ascii="Wingdings" w:hAnsi="Wingdings" w:hint="default"/>
+      </w:rPr>
+    </w:lvl>
+  </w:abstractNum>
+  <w:abstractNum w:abstractNumId="1" w15:restartNumberingAfterBreak="0">
     <w:nsid w:val="0C2E6D4C"/>
     <w:multiLevelType w:val="hybridMultilevel"/>
     <w:tmpl w:val="24506102"/>
@@ -2832,7 +3596,7 @@
       </w:pPr>
     </w:lvl>
   </w:abstractNum>
-  <w:abstractNum w:abstractNumId="1" w15:restartNumberingAfterBreak="0">
+  <w:abstractNum w:abstractNumId="2" w15:restartNumberingAfterBreak="0">
     <w:nsid w:val="10DC0556"/>
     <w:multiLevelType w:val="multilevel"/>
     <w:tmpl w:val="32C878B4"/>
@@ -2953,7 +3717,7 @@
       </w:rPr>
     </w:lvl>
   </w:abstractNum>
-  <w:abstractNum w:abstractNumId="2" w15:restartNumberingAfterBreak="0">
+  <w:abstractNum w:abstractNumId="3" w15:restartNumberingAfterBreak="0">
     <w:nsid w:val="18D13218"/>
     <w:multiLevelType w:val="hybridMultilevel"/>
     <w:tmpl w:val="B2ECA8C6"/>
@@ -3067,7 +3831,7 @@
       </w:rPr>
     </w:lvl>
   </w:abstractNum>
-  <w:abstractNum w:abstractNumId="3" w15:restartNumberingAfterBreak="0">
+  <w:abstractNum w:abstractNumId="4" w15:restartNumberingAfterBreak="0">
     <w:nsid w:val="278E1C6B"/>
     <w:multiLevelType w:val="hybridMultilevel"/>
     <w:tmpl w:val="4D0AF130"/>
@@ -3156,7 +3920,7 @@
       </w:pPr>
     </w:lvl>
   </w:abstractNum>
-  <w:abstractNum w:abstractNumId="4" w15:restartNumberingAfterBreak="0">
+  <w:abstractNum w:abstractNumId="5" w15:restartNumberingAfterBreak="0">
     <w:nsid w:val="2895165A"/>
     <w:multiLevelType w:val="hybridMultilevel"/>
     <w:tmpl w:val="23EA4562"/>
@@ -3270,7 +4034,269 @@
       </w:rPr>
     </w:lvl>
   </w:abstractNum>
-  <w:abstractNum w:abstractNumId="5" w15:restartNumberingAfterBreak="0">
+  <w:abstractNum w:abstractNumId="6" w15:restartNumberingAfterBreak="0">
+    <w:nsid w:val="395D748A"/>
+    <w:multiLevelType w:val="multilevel"/>
+    <w:tmpl w:val="380C941E"/>
+    <w:lvl w:ilvl="0">
+      <w:start w:val="1"/>
+      <w:numFmt w:val="bullet"/>
+      <w:lvlText w:val=""/>
+      <w:lvlJc w:val="left"/>
+      <w:pPr>
+        <w:tabs>
+          <w:tab w:val="num" w:pos="1080"/>
+        </w:tabs>
+        <w:ind w:left="1080" w:hanging="360"/>
+      </w:pPr>
+      <w:rPr>
+        <w:rFonts w:ascii="Symbol" w:hAnsi="Symbol" w:hint="default"/>
+        <w:sz w:val="20"/>
+      </w:rPr>
+    </w:lvl>
+    <w:lvl w:ilvl="1" w:tentative="1">
+      <w:start w:val="1"/>
+      <w:numFmt w:val="bullet"/>
+      <w:lvlText w:val="o"/>
+      <w:lvlJc w:val="left"/>
+      <w:pPr>
+        <w:tabs>
+          <w:tab w:val="num" w:pos="1800"/>
+        </w:tabs>
+        <w:ind w:left="1800" w:hanging="360"/>
+      </w:pPr>
+      <w:rPr>
+        <w:rFonts w:ascii="Courier New" w:hAnsi="Courier New" w:hint="default"/>
+        <w:sz w:val="20"/>
+      </w:rPr>
+    </w:lvl>
+    <w:lvl w:ilvl="2" w:tentative="1">
+      <w:start w:val="1"/>
+      <w:numFmt w:val="bullet"/>
+      <w:lvlText w:val=""/>
+      <w:lvlJc w:val="left"/>
+      <w:pPr>
+        <w:tabs>
+          <w:tab w:val="num" w:pos="2520"/>
+        </w:tabs>
+        <w:ind w:left="2520" w:hanging="360"/>
+      </w:pPr>
+      <w:rPr>
+        <w:rFonts w:ascii="Wingdings" w:hAnsi="Wingdings" w:hint="default"/>
+        <w:sz w:val="20"/>
+      </w:rPr>
+    </w:lvl>
+    <w:lvl w:ilvl="3" w:tentative="1">
+      <w:start w:val="1"/>
+      <w:numFmt w:val="bullet"/>
+      <w:lvlText w:val=""/>
+      <w:lvlJc w:val="left"/>
+      <w:pPr>
+        <w:tabs>
+          <w:tab w:val="num" w:pos="3240"/>
+        </w:tabs>
+        <w:ind w:left="3240" w:hanging="360"/>
+      </w:pPr>
+      <w:rPr>
+        <w:rFonts w:ascii="Wingdings" w:hAnsi="Wingdings" w:hint="default"/>
+        <w:sz w:val="20"/>
+      </w:rPr>
+    </w:lvl>
+    <w:lvl w:ilvl="4" w:tentative="1">
+      <w:start w:val="1"/>
+      <w:numFmt w:val="bullet"/>
+      <w:lvlText w:val=""/>
+      <w:lvlJc w:val="left"/>
+      <w:pPr>
+        <w:tabs>
+          <w:tab w:val="num" w:pos="3960"/>
+        </w:tabs>
+        <w:ind w:left="3960" w:hanging="360"/>
+      </w:pPr>
+      <w:rPr>
+        <w:rFonts w:ascii="Wingdings" w:hAnsi="Wingdings" w:hint="default"/>
+        <w:sz w:val="20"/>
+      </w:rPr>
+    </w:lvl>
+    <w:lvl w:ilvl="5" w:tentative="1">
+      <w:start w:val="1"/>
+      <w:numFmt w:val="bullet"/>
+      <w:lvlText w:val=""/>
+      <w:lvlJc w:val="left"/>
+      <w:pPr>
+        <w:tabs>
+          <w:tab w:val="num" w:pos="4680"/>
+        </w:tabs>
+        <w:ind w:left="4680" w:hanging="360"/>
+      </w:pPr>
+      <w:rPr>
+        <w:rFonts w:ascii="Wingdings" w:hAnsi="Wingdings" w:hint="default"/>
+        <w:sz w:val="20"/>
+      </w:rPr>
+    </w:lvl>
+    <w:lvl w:ilvl="6" w:tentative="1">
+      <w:start w:val="1"/>
+      <w:numFmt w:val="bullet"/>
+      <w:lvlText w:val=""/>
+      <w:lvlJc w:val="left"/>
+      <w:pPr>
+        <w:tabs>
+          <w:tab w:val="num" w:pos="5400"/>
+        </w:tabs>
+        <w:ind w:left="5400" w:hanging="360"/>
+      </w:pPr>
+      <w:rPr>
+        <w:rFonts w:ascii="Wingdings" w:hAnsi="Wingdings" w:hint="default"/>
+        <w:sz w:val="20"/>
+      </w:rPr>
+    </w:lvl>
+    <w:lvl w:ilvl="7" w:tentative="1">
+      <w:start w:val="1"/>
+      <w:numFmt w:val="bullet"/>
+      <w:lvlText w:val=""/>
+      <w:lvlJc w:val="left"/>
+      <w:pPr>
+        <w:tabs>
+          <w:tab w:val="num" w:pos="6120"/>
+        </w:tabs>
+        <w:ind w:left="6120" w:hanging="360"/>
+      </w:pPr>
+      <w:rPr>
+        <w:rFonts w:ascii="Wingdings" w:hAnsi="Wingdings" w:hint="default"/>
+        <w:sz w:val="20"/>
+      </w:rPr>
+    </w:lvl>
+    <w:lvl w:ilvl="8" w:tentative="1">
+      <w:start w:val="1"/>
+      <w:numFmt w:val="bullet"/>
+      <w:lvlText w:val=""/>
+      <w:lvlJc w:val="left"/>
+      <w:pPr>
+        <w:tabs>
+          <w:tab w:val="num" w:pos="6840"/>
+        </w:tabs>
+        <w:ind w:left="6840" w:hanging="360"/>
+      </w:pPr>
+      <w:rPr>
+        <w:rFonts w:ascii="Wingdings" w:hAnsi="Wingdings" w:hint="default"/>
+        <w:sz w:val="20"/>
+      </w:rPr>
+    </w:lvl>
+  </w:abstractNum>
+  <w:abstractNum w:abstractNumId="7" w15:restartNumberingAfterBreak="0">
+    <w:nsid w:val="420A450E"/>
+    <w:multiLevelType w:val="multilevel"/>
+    <w:tmpl w:val="CF4EA448"/>
+    <w:lvl w:ilvl="0">
+      <w:start w:val="1"/>
+      <w:numFmt w:val="decimal"/>
+      <w:lvlText w:val="%1."/>
+      <w:lvlJc w:val="left"/>
+      <w:pPr>
+        <w:tabs>
+          <w:tab w:val="num" w:pos="1080"/>
+        </w:tabs>
+        <w:ind w:left="1080" w:hanging="360"/>
+      </w:pPr>
+    </w:lvl>
+    <w:lvl w:ilvl="1" w:tentative="1">
+      <w:start w:val="1"/>
+      <w:numFmt w:val="decimal"/>
+      <w:lvlText w:val="%2."/>
+      <w:lvlJc w:val="left"/>
+      <w:pPr>
+        <w:tabs>
+          <w:tab w:val="num" w:pos="1800"/>
+        </w:tabs>
+        <w:ind w:left="1800" w:hanging="360"/>
+      </w:pPr>
+    </w:lvl>
+    <w:lvl w:ilvl="2" w:tentative="1">
+      <w:start w:val="1"/>
+      <w:numFmt w:val="decimal"/>
+      <w:lvlText w:val="%3."/>
+      <w:lvlJc w:val="left"/>
+      <w:pPr>
+        <w:tabs>
+          <w:tab w:val="num" w:pos="2520"/>
+        </w:tabs>
+        <w:ind w:left="2520" w:hanging="360"/>
+      </w:pPr>
+    </w:lvl>
+    <w:lvl w:ilvl="3" w:tentative="1">
+      <w:start w:val="1"/>
+      <w:numFmt w:val="decimal"/>
+      <w:lvlText w:val="%4."/>
+      <w:lvlJc w:val="left"/>
+      <w:pPr>
+        <w:tabs>
+          <w:tab w:val="num" w:pos="3240"/>
+        </w:tabs>
+        <w:ind w:left="3240" w:hanging="360"/>
+      </w:pPr>
+    </w:lvl>
+    <w:lvl w:ilvl="4" w:tentative="1">
+      <w:start w:val="1"/>
+      <w:numFmt w:val="decimal"/>
+      <w:lvlText w:val="%5."/>
+      <w:lvlJc w:val="left"/>
+      <w:pPr>
+        <w:tabs>
+          <w:tab w:val="num" w:pos="3960"/>
+        </w:tabs>
+        <w:ind w:left="3960" w:hanging="360"/>
+      </w:pPr>
+    </w:lvl>
+    <w:lvl w:ilvl="5" w:tentative="1">
+      <w:start w:val="1"/>
+      <w:numFmt w:val="decimal"/>
+      <w:lvlText w:val="%6."/>
+      <w:lvlJc w:val="left"/>
+      <w:pPr>
+        <w:tabs>
+          <w:tab w:val="num" w:pos="4680"/>
+        </w:tabs>
+        <w:ind w:left="4680" w:hanging="360"/>
+      </w:pPr>
+    </w:lvl>
+    <w:lvl w:ilvl="6" w:tentative="1">
+      <w:start w:val="1"/>
+      <w:numFmt w:val="decimal"/>
+      <w:lvlText w:val="%7."/>
+      <w:lvlJc w:val="left"/>
+      <w:pPr>
+        <w:tabs>
+          <w:tab w:val="num" w:pos="5400"/>
+        </w:tabs>
+        <w:ind w:left="5400" w:hanging="360"/>
+      </w:pPr>
+    </w:lvl>
+    <w:lvl w:ilvl="7" w:tentative="1">
+      <w:start w:val="1"/>
+      <w:numFmt w:val="decimal"/>
+      <w:lvlText w:val="%8."/>
+      <w:lvlJc w:val="left"/>
+      <w:pPr>
+        <w:tabs>
+          <w:tab w:val="num" w:pos="6120"/>
+        </w:tabs>
+        <w:ind w:left="6120" w:hanging="360"/>
+      </w:pPr>
+    </w:lvl>
+    <w:lvl w:ilvl="8" w:tentative="1">
+      <w:start w:val="1"/>
+      <w:numFmt w:val="decimal"/>
+      <w:lvlText w:val="%9."/>
+      <w:lvlJc w:val="left"/>
+      <w:pPr>
+        <w:tabs>
+          <w:tab w:val="num" w:pos="6840"/>
+        </w:tabs>
+        <w:ind w:left="6840" w:hanging="360"/>
+      </w:pPr>
+    </w:lvl>
+  </w:abstractNum>
+  <w:abstractNum w:abstractNumId="8" w15:restartNumberingAfterBreak="0">
     <w:nsid w:val="4C57593C"/>
     <w:multiLevelType w:val="hybridMultilevel"/>
     <w:tmpl w:val="D2DA6D22"/>
@@ -3359,23 +4385,1146 @@
       </w:pPr>
     </w:lvl>
   </w:abstractNum>
+  <w:abstractNum w:abstractNumId="9" w15:restartNumberingAfterBreak="0">
+    <w:nsid w:val="4FFC2D83"/>
+    <w:multiLevelType w:val="multilevel"/>
+    <w:tmpl w:val="5D3C254C"/>
+    <w:lvl w:ilvl="0">
+      <w:start w:val="1"/>
+      <w:numFmt w:val="decimal"/>
+      <w:lvlText w:val="%1."/>
+      <w:lvlJc w:val="left"/>
+      <w:pPr>
+        <w:tabs>
+          <w:tab w:val="num" w:pos="1080"/>
+        </w:tabs>
+        <w:ind w:left="1080" w:hanging="360"/>
+      </w:pPr>
+    </w:lvl>
+    <w:lvl w:ilvl="1" w:tentative="1">
+      <w:start w:val="1"/>
+      <w:numFmt w:val="decimal"/>
+      <w:lvlText w:val="%2."/>
+      <w:lvlJc w:val="left"/>
+      <w:pPr>
+        <w:tabs>
+          <w:tab w:val="num" w:pos="1800"/>
+        </w:tabs>
+        <w:ind w:left="1800" w:hanging="360"/>
+      </w:pPr>
+    </w:lvl>
+    <w:lvl w:ilvl="2" w:tentative="1">
+      <w:start w:val="1"/>
+      <w:numFmt w:val="decimal"/>
+      <w:lvlText w:val="%3."/>
+      <w:lvlJc w:val="left"/>
+      <w:pPr>
+        <w:tabs>
+          <w:tab w:val="num" w:pos="2520"/>
+        </w:tabs>
+        <w:ind w:left="2520" w:hanging="360"/>
+      </w:pPr>
+    </w:lvl>
+    <w:lvl w:ilvl="3" w:tentative="1">
+      <w:start w:val="1"/>
+      <w:numFmt w:val="decimal"/>
+      <w:lvlText w:val="%4."/>
+      <w:lvlJc w:val="left"/>
+      <w:pPr>
+        <w:tabs>
+          <w:tab w:val="num" w:pos="3240"/>
+        </w:tabs>
+        <w:ind w:left="3240" w:hanging="360"/>
+      </w:pPr>
+    </w:lvl>
+    <w:lvl w:ilvl="4" w:tentative="1">
+      <w:start w:val="1"/>
+      <w:numFmt w:val="decimal"/>
+      <w:lvlText w:val="%5."/>
+      <w:lvlJc w:val="left"/>
+      <w:pPr>
+        <w:tabs>
+          <w:tab w:val="num" w:pos="3960"/>
+        </w:tabs>
+        <w:ind w:left="3960" w:hanging="360"/>
+      </w:pPr>
+    </w:lvl>
+    <w:lvl w:ilvl="5" w:tentative="1">
+      <w:start w:val="1"/>
+      <w:numFmt w:val="decimal"/>
+      <w:lvlText w:val="%6."/>
+      <w:lvlJc w:val="left"/>
+      <w:pPr>
+        <w:tabs>
+          <w:tab w:val="num" w:pos="4680"/>
+        </w:tabs>
+        <w:ind w:left="4680" w:hanging="360"/>
+      </w:pPr>
+    </w:lvl>
+    <w:lvl w:ilvl="6" w:tentative="1">
+      <w:start w:val="1"/>
+      <w:numFmt w:val="decimal"/>
+      <w:lvlText w:val="%7."/>
+      <w:lvlJc w:val="left"/>
+      <w:pPr>
+        <w:tabs>
+          <w:tab w:val="num" w:pos="5400"/>
+        </w:tabs>
+        <w:ind w:left="5400" w:hanging="360"/>
+      </w:pPr>
+    </w:lvl>
+    <w:lvl w:ilvl="7" w:tentative="1">
+      <w:start w:val="1"/>
+      <w:numFmt w:val="decimal"/>
+      <w:lvlText w:val="%8."/>
+      <w:lvlJc w:val="left"/>
+      <w:pPr>
+        <w:tabs>
+          <w:tab w:val="num" w:pos="6120"/>
+        </w:tabs>
+        <w:ind w:left="6120" w:hanging="360"/>
+      </w:pPr>
+    </w:lvl>
+    <w:lvl w:ilvl="8" w:tentative="1">
+      <w:start w:val="1"/>
+      <w:numFmt w:val="decimal"/>
+      <w:lvlText w:val="%9."/>
+      <w:lvlJc w:val="left"/>
+      <w:pPr>
+        <w:tabs>
+          <w:tab w:val="num" w:pos="6840"/>
+        </w:tabs>
+        <w:ind w:left="6840" w:hanging="360"/>
+      </w:pPr>
+    </w:lvl>
+  </w:abstractNum>
+  <w:abstractNum w:abstractNumId="10" w15:restartNumberingAfterBreak="0">
+    <w:nsid w:val="53B50592"/>
+    <w:multiLevelType w:val="hybridMultilevel"/>
+    <w:tmpl w:val="BAE42F72"/>
+    <w:lvl w:ilvl="0" w:tplc="381261B0">
+      <w:numFmt w:val="bullet"/>
+      <w:lvlText w:val=""/>
+      <w:lvlJc w:val="left"/>
+      <w:pPr>
+        <w:ind w:left="1800" w:hanging="360"/>
+      </w:pPr>
+      <w:rPr>
+        <w:rFonts w:ascii="Aptos" w:eastAsiaTheme="minorHAnsi" w:hAnsi="Aptos" w:cstheme="minorBidi" w:hint="default"/>
+      </w:rPr>
+    </w:lvl>
+    <w:lvl w:ilvl="1" w:tplc="0C090003" w:tentative="1">
+      <w:start w:val="1"/>
+      <w:numFmt w:val="bullet"/>
+      <w:lvlText w:val="o"/>
+      <w:lvlJc w:val="left"/>
+      <w:pPr>
+        <w:ind w:left="2160" w:hanging="360"/>
+      </w:pPr>
+      <w:rPr>
+        <w:rFonts w:ascii="Courier New" w:hAnsi="Courier New" w:cs="Courier New" w:hint="default"/>
+      </w:rPr>
+    </w:lvl>
+    <w:lvl w:ilvl="2" w:tplc="0C090005" w:tentative="1">
+      <w:start w:val="1"/>
+      <w:numFmt w:val="bullet"/>
+      <w:lvlText w:val=""/>
+      <w:lvlJc w:val="left"/>
+      <w:pPr>
+        <w:ind w:left="2880" w:hanging="360"/>
+      </w:pPr>
+      <w:rPr>
+        <w:rFonts w:ascii="Wingdings" w:hAnsi="Wingdings" w:hint="default"/>
+      </w:rPr>
+    </w:lvl>
+    <w:lvl w:ilvl="3" w:tplc="0C090001" w:tentative="1">
+      <w:start w:val="1"/>
+      <w:numFmt w:val="bullet"/>
+      <w:lvlText w:val=""/>
+      <w:lvlJc w:val="left"/>
+      <w:pPr>
+        <w:ind w:left="3600" w:hanging="360"/>
+      </w:pPr>
+      <w:rPr>
+        <w:rFonts w:ascii="Symbol" w:hAnsi="Symbol" w:hint="default"/>
+      </w:rPr>
+    </w:lvl>
+    <w:lvl w:ilvl="4" w:tplc="0C090003" w:tentative="1">
+      <w:start w:val="1"/>
+      <w:numFmt w:val="bullet"/>
+      <w:lvlText w:val="o"/>
+      <w:lvlJc w:val="left"/>
+      <w:pPr>
+        <w:ind w:left="4320" w:hanging="360"/>
+      </w:pPr>
+      <w:rPr>
+        <w:rFonts w:ascii="Courier New" w:hAnsi="Courier New" w:cs="Courier New" w:hint="default"/>
+      </w:rPr>
+    </w:lvl>
+    <w:lvl w:ilvl="5" w:tplc="0C090005" w:tentative="1">
+      <w:start w:val="1"/>
+      <w:numFmt w:val="bullet"/>
+      <w:lvlText w:val=""/>
+      <w:lvlJc w:val="left"/>
+      <w:pPr>
+        <w:ind w:left="5040" w:hanging="360"/>
+      </w:pPr>
+      <w:rPr>
+        <w:rFonts w:ascii="Wingdings" w:hAnsi="Wingdings" w:hint="default"/>
+      </w:rPr>
+    </w:lvl>
+    <w:lvl w:ilvl="6" w:tplc="0C090001" w:tentative="1">
+      <w:start w:val="1"/>
+      <w:numFmt w:val="bullet"/>
+      <w:lvlText w:val=""/>
+      <w:lvlJc w:val="left"/>
+      <w:pPr>
+        <w:ind w:left="5760" w:hanging="360"/>
+      </w:pPr>
+      <w:rPr>
+        <w:rFonts w:ascii="Symbol" w:hAnsi="Symbol" w:hint="default"/>
+      </w:rPr>
+    </w:lvl>
+    <w:lvl w:ilvl="7" w:tplc="0C090003" w:tentative="1">
+      <w:start w:val="1"/>
+      <w:numFmt w:val="bullet"/>
+      <w:lvlText w:val="o"/>
+      <w:lvlJc w:val="left"/>
+      <w:pPr>
+        <w:ind w:left="6480" w:hanging="360"/>
+      </w:pPr>
+      <w:rPr>
+        <w:rFonts w:ascii="Courier New" w:hAnsi="Courier New" w:cs="Courier New" w:hint="default"/>
+      </w:rPr>
+    </w:lvl>
+    <w:lvl w:ilvl="8" w:tplc="0C090005" w:tentative="1">
+      <w:start w:val="1"/>
+      <w:numFmt w:val="bullet"/>
+      <w:lvlText w:val=""/>
+      <w:lvlJc w:val="left"/>
+      <w:pPr>
+        <w:ind w:left="7200" w:hanging="360"/>
+      </w:pPr>
+      <w:rPr>
+        <w:rFonts w:ascii="Wingdings" w:hAnsi="Wingdings" w:hint="default"/>
+      </w:rPr>
+    </w:lvl>
+  </w:abstractNum>
+  <w:abstractNum w:abstractNumId="11" w15:restartNumberingAfterBreak="0">
+    <w:nsid w:val="59391B30"/>
+    <w:multiLevelType w:val="multilevel"/>
+    <w:tmpl w:val="741CDADC"/>
+    <w:lvl w:ilvl="0">
+      <w:start w:val="1"/>
+      <w:numFmt w:val="bullet"/>
+      <w:lvlText w:val=""/>
+      <w:lvlJc w:val="left"/>
+      <w:pPr>
+        <w:tabs>
+          <w:tab w:val="num" w:pos="1080"/>
+        </w:tabs>
+        <w:ind w:left="1080" w:hanging="360"/>
+      </w:pPr>
+      <w:rPr>
+        <w:rFonts w:ascii="Symbol" w:hAnsi="Symbol" w:hint="default"/>
+        <w:sz w:val="20"/>
+      </w:rPr>
+    </w:lvl>
+    <w:lvl w:ilvl="1" w:tentative="1">
+      <w:start w:val="1"/>
+      <w:numFmt w:val="bullet"/>
+      <w:lvlText w:val="o"/>
+      <w:lvlJc w:val="left"/>
+      <w:pPr>
+        <w:tabs>
+          <w:tab w:val="num" w:pos="1800"/>
+        </w:tabs>
+        <w:ind w:left="1800" w:hanging="360"/>
+      </w:pPr>
+      <w:rPr>
+        <w:rFonts w:ascii="Courier New" w:hAnsi="Courier New" w:hint="default"/>
+        <w:sz w:val="20"/>
+      </w:rPr>
+    </w:lvl>
+    <w:lvl w:ilvl="2" w:tentative="1">
+      <w:start w:val="1"/>
+      <w:numFmt w:val="bullet"/>
+      <w:lvlText w:val=""/>
+      <w:lvlJc w:val="left"/>
+      <w:pPr>
+        <w:tabs>
+          <w:tab w:val="num" w:pos="2520"/>
+        </w:tabs>
+        <w:ind w:left="2520" w:hanging="360"/>
+      </w:pPr>
+      <w:rPr>
+        <w:rFonts w:ascii="Wingdings" w:hAnsi="Wingdings" w:hint="default"/>
+        <w:sz w:val="20"/>
+      </w:rPr>
+    </w:lvl>
+    <w:lvl w:ilvl="3" w:tentative="1">
+      <w:start w:val="1"/>
+      <w:numFmt w:val="bullet"/>
+      <w:lvlText w:val=""/>
+      <w:lvlJc w:val="left"/>
+      <w:pPr>
+        <w:tabs>
+          <w:tab w:val="num" w:pos="3240"/>
+        </w:tabs>
+        <w:ind w:left="3240" w:hanging="360"/>
+      </w:pPr>
+      <w:rPr>
+        <w:rFonts w:ascii="Wingdings" w:hAnsi="Wingdings" w:hint="default"/>
+        <w:sz w:val="20"/>
+      </w:rPr>
+    </w:lvl>
+    <w:lvl w:ilvl="4" w:tentative="1">
+      <w:start w:val="1"/>
+      <w:numFmt w:val="bullet"/>
+      <w:lvlText w:val=""/>
+      <w:lvlJc w:val="left"/>
+      <w:pPr>
+        <w:tabs>
+          <w:tab w:val="num" w:pos="3960"/>
+        </w:tabs>
+        <w:ind w:left="3960" w:hanging="360"/>
+      </w:pPr>
+      <w:rPr>
+        <w:rFonts w:ascii="Wingdings" w:hAnsi="Wingdings" w:hint="default"/>
+        <w:sz w:val="20"/>
+      </w:rPr>
+    </w:lvl>
+    <w:lvl w:ilvl="5" w:tentative="1">
+      <w:start w:val="1"/>
+      <w:numFmt w:val="bullet"/>
+      <w:lvlText w:val=""/>
+      <w:lvlJc w:val="left"/>
+      <w:pPr>
+        <w:tabs>
+          <w:tab w:val="num" w:pos="4680"/>
+        </w:tabs>
+        <w:ind w:left="4680" w:hanging="360"/>
+      </w:pPr>
+      <w:rPr>
+        <w:rFonts w:ascii="Wingdings" w:hAnsi="Wingdings" w:hint="default"/>
+        <w:sz w:val="20"/>
+      </w:rPr>
+    </w:lvl>
+    <w:lvl w:ilvl="6" w:tentative="1">
+      <w:start w:val="1"/>
+      <w:numFmt w:val="bullet"/>
+      <w:lvlText w:val=""/>
+      <w:lvlJc w:val="left"/>
+      <w:pPr>
+        <w:tabs>
+          <w:tab w:val="num" w:pos="5400"/>
+        </w:tabs>
+        <w:ind w:left="5400" w:hanging="360"/>
+      </w:pPr>
+      <w:rPr>
+        <w:rFonts w:ascii="Wingdings" w:hAnsi="Wingdings" w:hint="default"/>
+        <w:sz w:val="20"/>
+      </w:rPr>
+    </w:lvl>
+    <w:lvl w:ilvl="7" w:tentative="1">
+      <w:start w:val="1"/>
+      <w:numFmt w:val="bullet"/>
+      <w:lvlText w:val=""/>
+      <w:lvlJc w:val="left"/>
+      <w:pPr>
+        <w:tabs>
+          <w:tab w:val="num" w:pos="6120"/>
+        </w:tabs>
+        <w:ind w:left="6120" w:hanging="360"/>
+      </w:pPr>
+      <w:rPr>
+        <w:rFonts w:ascii="Wingdings" w:hAnsi="Wingdings" w:hint="default"/>
+        <w:sz w:val="20"/>
+      </w:rPr>
+    </w:lvl>
+    <w:lvl w:ilvl="8" w:tentative="1">
+      <w:start w:val="1"/>
+      <w:numFmt w:val="bullet"/>
+      <w:lvlText w:val=""/>
+      <w:lvlJc w:val="left"/>
+      <w:pPr>
+        <w:tabs>
+          <w:tab w:val="num" w:pos="6840"/>
+        </w:tabs>
+        <w:ind w:left="6840" w:hanging="360"/>
+      </w:pPr>
+      <w:rPr>
+        <w:rFonts w:ascii="Wingdings" w:hAnsi="Wingdings" w:hint="default"/>
+        <w:sz w:val="20"/>
+      </w:rPr>
+    </w:lvl>
+  </w:abstractNum>
+  <w:abstractNum w:abstractNumId="12" w15:restartNumberingAfterBreak="0">
+    <w:nsid w:val="5A826E21"/>
+    <w:multiLevelType w:val="hybridMultilevel"/>
+    <w:tmpl w:val="A0FC6F08"/>
+    <w:lvl w:ilvl="0" w:tplc="0C090001">
+      <w:start w:val="1"/>
+      <w:numFmt w:val="bullet"/>
+      <w:lvlText w:val=""/>
+      <w:lvlJc w:val="left"/>
+      <w:pPr>
+        <w:ind w:left="1080" w:hanging="360"/>
+      </w:pPr>
+      <w:rPr>
+        <w:rFonts w:ascii="Symbol" w:hAnsi="Symbol" w:hint="default"/>
+      </w:rPr>
+    </w:lvl>
+    <w:lvl w:ilvl="1" w:tplc="0C090003" w:tentative="1">
+      <w:start w:val="1"/>
+      <w:numFmt w:val="bullet"/>
+      <w:lvlText w:val="o"/>
+      <w:lvlJc w:val="left"/>
+      <w:pPr>
+        <w:ind w:left="1800" w:hanging="360"/>
+      </w:pPr>
+      <w:rPr>
+        <w:rFonts w:ascii="Courier New" w:hAnsi="Courier New" w:cs="Courier New" w:hint="default"/>
+      </w:rPr>
+    </w:lvl>
+    <w:lvl w:ilvl="2" w:tplc="0C090005" w:tentative="1">
+      <w:start w:val="1"/>
+      <w:numFmt w:val="bullet"/>
+      <w:lvlText w:val=""/>
+      <w:lvlJc w:val="left"/>
+      <w:pPr>
+        <w:ind w:left="2520" w:hanging="360"/>
+      </w:pPr>
+      <w:rPr>
+        <w:rFonts w:ascii="Wingdings" w:hAnsi="Wingdings" w:hint="default"/>
+      </w:rPr>
+    </w:lvl>
+    <w:lvl w:ilvl="3" w:tplc="0C090001" w:tentative="1">
+      <w:start w:val="1"/>
+      <w:numFmt w:val="bullet"/>
+      <w:lvlText w:val=""/>
+      <w:lvlJc w:val="left"/>
+      <w:pPr>
+        <w:ind w:left="3240" w:hanging="360"/>
+      </w:pPr>
+      <w:rPr>
+        <w:rFonts w:ascii="Symbol" w:hAnsi="Symbol" w:hint="default"/>
+      </w:rPr>
+    </w:lvl>
+    <w:lvl w:ilvl="4" w:tplc="0C090003" w:tentative="1">
+      <w:start w:val="1"/>
+      <w:numFmt w:val="bullet"/>
+      <w:lvlText w:val="o"/>
+      <w:lvlJc w:val="left"/>
+      <w:pPr>
+        <w:ind w:left="3960" w:hanging="360"/>
+      </w:pPr>
+      <w:rPr>
+        <w:rFonts w:ascii="Courier New" w:hAnsi="Courier New" w:cs="Courier New" w:hint="default"/>
+      </w:rPr>
+    </w:lvl>
+    <w:lvl w:ilvl="5" w:tplc="0C090005" w:tentative="1">
+      <w:start w:val="1"/>
+      <w:numFmt w:val="bullet"/>
+      <w:lvlText w:val=""/>
+      <w:lvlJc w:val="left"/>
+      <w:pPr>
+        <w:ind w:left="4680" w:hanging="360"/>
+      </w:pPr>
+      <w:rPr>
+        <w:rFonts w:ascii="Wingdings" w:hAnsi="Wingdings" w:hint="default"/>
+      </w:rPr>
+    </w:lvl>
+    <w:lvl w:ilvl="6" w:tplc="0C090001" w:tentative="1">
+      <w:start w:val="1"/>
+      <w:numFmt w:val="bullet"/>
+      <w:lvlText w:val=""/>
+      <w:lvlJc w:val="left"/>
+      <w:pPr>
+        <w:ind w:left="5400" w:hanging="360"/>
+      </w:pPr>
+      <w:rPr>
+        <w:rFonts w:ascii="Symbol" w:hAnsi="Symbol" w:hint="default"/>
+      </w:rPr>
+    </w:lvl>
+    <w:lvl w:ilvl="7" w:tplc="0C090003" w:tentative="1">
+      <w:start w:val="1"/>
+      <w:numFmt w:val="bullet"/>
+      <w:lvlText w:val="o"/>
+      <w:lvlJc w:val="left"/>
+      <w:pPr>
+        <w:ind w:left="6120" w:hanging="360"/>
+      </w:pPr>
+      <w:rPr>
+        <w:rFonts w:ascii="Courier New" w:hAnsi="Courier New" w:cs="Courier New" w:hint="default"/>
+      </w:rPr>
+    </w:lvl>
+    <w:lvl w:ilvl="8" w:tplc="0C090005" w:tentative="1">
+      <w:start w:val="1"/>
+      <w:numFmt w:val="bullet"/>
+      <w:lvlText w:val=""/>
+      <w:lvlJc w:val="left"/>
+      <w:pPr>
+        <w:ind w:left="6840" w:hanging="360"/>
+      </w:pPr>
+      <w:rPr>
+        <w:rFonts w:ascii="Wingdings" w:hAnsi="Wingdings" w:hint="default"/>
+      </w:rPr>
+    </w:lvl>
+  </w:abstractNum>
+  <w:abstractNum w:abstractNumId="13" w15:restartNumberingAfterBreak="0">
+    <w:nsid w:val="62133058"/>
+    <w:multiLevelType w:val="hybridMultilevel"/>
+    <w:tmpl w:val="2F2E5A4C"/>
+    <w:lvl w:ilvl="0" w:tplc="381261B0">
+      <w:numFmt w:val="bullet"/>
+      <w:lvlText w:val=""/>
+      <w:lvlJc w:val="left"/>
+      <w:pPr>
+        <w:ind w:left="1080" w:hanging="360"/>
+      </w:pPr>
+      <w:rPr>
+        <w:rFonts w:ascii="Aptos" w:eastAsiaTheme="minorHAnsi" w:hAnsi="Aptos" w:cstheme="minorBidi" w:hint="default"/>
+      </w:rPr>
+    </w:lvl>
+    <w:lvl w:ilvl="1" w:tplc="0C090003" w:tentative="1">
+      <w:start w:val="1"/>
+      <w:numFmt w:val="bullet"/>
+      <w:lvlText w:val="o"/>
+      <w:lvlJc w:val="left"/>
+      <w:pPr>
+        <w:ind w:left="1800" w:hanging="360"/>
+      </w:pPr>
+      <w:rPr>
+        <w:rFonts w:ascii="Courier New" w:hAnsi="Courier New" w:cs="Courier New" w:hint="default"/>
+      </w:rPr>
+    </w:lvl>
+    <w:lvl w:ilvl="2" w:tplc="0C090005" w:tentative="1">
+      <w:start w:val="1"/>
+      <w:numFmt w:val="bullet"/>
+      <w:lvlText w:val=""/>
+      <w:lvlJc w:val="left"/>
+      <w:pPr>
+        <w:ind w:left="2520" w:hanging="360"/>
+      </w:pPr>
+      <w:rPr>
+        <w:rFonts w:ascii="Wingdings" w:hAnsi="Wingdings" w:hint="default"/>
+      </w:rPr>
+    </w:lvl>
+    <w:lvl w:ilvl="3" w:tplc="0C090001" w:tentative="1">
+      <w:start w:val="1"/>
+      <w:numFmt w:val="bullet"/>
+      <w:lvlText w:val=""/>
+      <w:lvlJc w:val="left"/>
+      <w:pPr>
+        <w:ind w:left="3240" w:hanging="360"/>
+      </w:pPr>
+      <w:rPr>
+        <w:rFonts w:ascii="Symbol" w:hAnsi="Symbol" w:hint="default"/>
+      </w:rPr>
+    </w:lvl>
+    <w:lvl w:ilvl="4" w:tplc="0C090003" w:tentative="1">
+      <w:start w:val="1"/>
+      <w:numFmt w:val="bullet"/>
+      <w:lvlText w:val="o"/>
+      <w:lvlJc w:val="left"/>
+      <w:pPr>
+        <w:ind w:left="3960" w:hanging="360"/>
+      </w:pPr>
+      <w:rPr>
+        <w:rFonts w:ascii="Courier New" w:hAnsi="Courier New" w:cs="Courier New" w:hint="default"/>
+      </w:rPr>
+    </w:lvl>
+    <w:lvl w:ilvl="5" w:tplc="0C090005" w:tentative="1">
+      <w:start w:val="1"/>
+      <w:numFmt w:val="bullet"/>
+      <w:lvlText w:val=""/>
+      <w:lvlJc w:val="left"/>
+      <w:pPr>
+        <w:ind w:left="4680" w:hanging="360"/>
+      </w:pPr>
+      <w:rPr>
+        <w:rFonts w:ascii="Wingdings" w:hAnsi="Wingdings" w:hint="default"/>
+      </w:rPr>
+    </w:lvl>
+    <w:lvl w:ilvl="6" w:tplc="0C090001" w:tentative="1">
+      <w:start w:val="1"/>
+      <w:numFmt w:val="bullet"/>
+      <w:lvlText w:val=""/>
+      <w:lvlJc w:val="left"/>
+      <w:pPr>
+        <w:ind w:left="5400" w:hanging="360"/>
+      </w:pPr>
+      <w:rPr>
+        <w:rFonts w:ascii="Symbol" w:hAnsi="Symbol" w:hint="default"/>
+      </w:rPr>
+    </w:lvl>
+    <w:lvl w:ilvl="7" w:tplc="0C090003" w:tentative="1">
+      <w:start w:val="1"/>
+      <w:numFmt w:val="bullet"/>
+      <w:lvlText w:val="o"/>
+      <w:lvlJc w:val="left"/>
+      <w:pPr>
+        <w:ind w:left="6120" w:hanging="360"/>
+      </w:pPr>
+      <w:rPr>
+        <w:rFonts w:ascii="Courier New" w:hAnsi="Courier New" w:cs="Courier New" w:hint="default"/>
+      </w:rPr>
+    </w:lvl>
+    <w:lvl w:ilvl="8" w:tplc="0C090005" w:tentative="1">
+      <w:start w:val="1"/>
+      <w:numFmt w:val="bullet"/>
+      <w:lvlText w:val=""/>
+      <w:lvlJc w:val="left"/>
+      <w:pPr>
+        <w:ind w:left="6840" w:hanging="360"/>
+      </w:pPr>
+      <w:rPr>
+        <w:rFonts w:ascii="Wingdings" w:hAnsi="Wingdings" w:hint="default"/>
+      </w:rPr>
+    </w:lvl>
+  </w:abstractNum>
+  <w:abstractNum w:abstractNumId="14" w15:restartNumberingAfterBreak="0">
+    <w:nsid w:val="639F0E2E"/>
+    <w:multiLevelType w:val="hybridMultilevel"/>
+    <w:tmpl w:val="7A6C0626"/>
+    <w:lvl w:ilvl="0" w:tplc="0C090001">
+      <w:start w:val="1"/>
+      <w:numFmt w:val="bullet"/>
+      <w:lvlText w:val=""/>
+      <w:lvlJc w:val="left"/>
+      <w:pPr>
+        <w:ind w:left="1440" w:hanging="360"/>
+      </w:pPr>
+      <w:rPr>
+        <w:rFonts w:ascii="Symbol" w:hAnsi="Symbol" w:hint="default"/>
+      </w:rPr>
+    </w:lvl>
+    <w:lvl w:ilvl="1" w:tplc="0C090003" w:tentative="1">
+      <w:start w:val="1"/>
+      <w:numFmt w:val="bullet"/>
+      <w:lvlText w:val="o"/>
+      <w:lvlJc w:val="left"/>
+      <w:pPr>
+        <w:ind w:left="2160" w:hanging="360"/>
+      </w:pPr>
+      <w:rPr>
+        <w:rFonts w:ascii="Courier New" w:hAnsi="Courier New" w:cs="Courier New" w:hint="default"/>
+      </w:rPr>
+    </w:lvl>
+    <w:lvl w:ilvl="2" w:tplc="0C090005" w:tentative="1">
+      <w:start w:val="1"/>
+      <w:numFmt w:val="bullet"/>
+      <w:lvlText w:val=""/>
+      <w:lvlJc w:val="left"/>
+      <w:pPr>
+        <w:ind w:left="2880" w:hanging="360"/>
+      </w:pPr>
+      <w:rPr>
+        <w:rFonts w:ascii="Wingdings" w:hAnsi="Wingdings" w:hint="default"/>
+      </w:rPr>
+    </w:lvl>
+    <w:lvl w:ilvl="3" w:tplc="0C090001" w:tentative="1">
+      <w:start w:val="1"/>
+      <w:numFmt w:val="bullet"/>
+      <w:lvlText w:val=""/>
+      <w:lvlJc w:val="left"/>
+      <w:pPr>
+        <w:ind w:left="3600" w:hanging="360"/>
+      </w:pPr>
+      <w:rPr>
+        <w:rFonts w:ascii="Symbol" w:hAnsi="Symbol" w:hint="default"/>
+      </w:rPr>
+    </w:lvl>
+    <w:lvl w:ilvl="4" w:tplc="0C090003" w:tentative="1">
+      <w:start w:val="1"/>
+      <w:numFmt w:val="bullet"/>
+      <w:lvlText w:val="o"/>
+      <w:lvlJc w:val="left"/>
+      <w:pPr>
+        <w:ind w:left="4320" w:hanging="360"/>
+      </w:pPr>
+      <w:rPr>
+        <w:rFonts w:ascii="Courier New" w:hAnsi="Courier New" w:cs="Courier New" w:hint="default"/>
+      </w:rPr>
+    </w:lvl>
+    <w:lvl w:ilvl="5" w:tplc="0C090005" w:tentative="1">
+      <w:start w:val="1"/>
+      <w:numFmt w:val="bullet"/>
+      <w:lvlText w:val=""/>
+      <w:lvlJc w:val="left"/>
+      <w:pPr>
+        <w:ind w:left="5040" w:hanging="360"/>
+      </w:pPr>
+      <w:rPr>
+        <w:rFonts w:ascii="Wingdings" w:hAnsi="Wingdings" w:hint="default"/>
+      </w:rPr>
+    </w:lvl>
+    <w:lvl w:ilvl="6" w:tplc="0C090001" w:tentative="1">
+      <w:start w:val="1"/>
+      <w:numFmt w:val="bullet"/>
+      <w:lvlText w:val=""/>
+      <w:lvlJc w:val="left"/>
+      <w:pPr>
+        <w:ind w:left="5760" w:hanging="360"/>
+      </w:pPr>
+      <w:rPr>
+        <w:rFonts w:ascii="Symbol" w:hAnsi="Symbol" w:hint="default"/>
+      </w:rPr>
+    </w:lvl>
+    <w:lvl w:ilvl="7" w:tplc="0C090003" w:tentative="1">
+      <w:start w:val="1"/>
+      <w:numFmt w:val="bullet"/>
+      <w:lvlText w:val="o"/>
+      <w:lvlJc w:val="left"/>
+      <w:pPr>
+        <w:ind w:left="6480" w:hanging="360"/>
+      </w:pPr>
+      <w:rPr>
+        <w:rFonts w:ascii="Courier New" w:hAnsi="Courier New" w:cs="Courier New" w:hint="default"/>
+      </w:rPr>
+    </w:lvl>
+    <w:lvl w:ilvl="8" w:tplc="0C090005" w:tentative="1">
+      <w:start w:val="1"/>
+      <w:numFmt w:val="bullet"/>
+      <w:lvlText w:val=""/>
+      <w:lvlJc w:val="left"/>
+      <w:pPr>
+        <w:ind w:left="7200" w:hanging="360"/>
+      </w:pPr>
+      <w:rPr>
+        <w:rFonts w:ascii="Wingdings" w:hAnsi="Wingdings" w:hint="default"/>
+      </w:rPr>
+    </w:lvl>
+  </w:abstractNum>
+  <w:abstractNum w:abstractNumId="15" w15:restartNumberingAfterBreak="0">
+    <w:nsid w:val="73C34B53"/>
+    <w:multiLevelType w:val="multilevel"/>
+    <w:tmpl w:val="FF503D22"/>
+    <w:lvl w:ilvl="0">
+      <w:start w:val="1"/>
+      <w:numFmt w:val="decimal"/>
+      <w:lvlText w:val="%1."/>
+      <w:lvlJc w:val="left"/>
+      <w:pPr>
+        <w:tabs>
+          <w:tab w:val="num" w:pos="1080"/>
+        </w:tabs>
+        <w:ind w:left="1080" w:hanging="360"/>
+      </w:pPr>
+    </w:lvl>
+    <w:lvl w:ilvl="1" w:tentative="1">
+      <w:start w:val="1"/>
+      <w:numFmt w:val="decimal"/>
+      <w:lvlText w:val="%2."/>
+      <w:lvlJc w:val="left"/>
+      <w:pPr>
+        <w:tabs>
+          <w:tab w:val="num" w:pos="1800"/>
+        </w:tabs>
+        <w:ind w:left="1800" w:hanging="360"/>
+      </w:pPr>
+    </w:lvl>
+    <w:lvl w:ilvl="2" w:tentative="1">
+      <w:start w:val="1"/>
+      <w:numFmt w:val="decimal"/>
+      <w:lvlText w:val="%3."/>
+      <w:lvlJc w:val="left"/>
+      <w:pPr>
+        <w:tabs>
+          <w:tab w:val="num" w:pos="2520"/>
+        </w:tabs>
+        <w:ind w:left="2520" w:hanging="360"/>
+      </w:pPr>
+    </w:lvl>
+    <w:lvl w:ilvl="3" w:tentative="1">
+      <w:start w:val="1"/>
+      <w:numFmt w:val="decimal"/>
+      <w:lvlText w:val="%4."/>
+      <w:lvlJc w:val="left"/>
+      <w:pPr>
+        <w:tabs>
+          <w:tab w:val="num" w:pos="3240"/>
+        </w:tabs>
+        <w:ind w:left="3240" w:hanging="360"/>
+      </w:pPr>
+    </w:lvl>
+    <w:lvl w:ilvl="4" w:tentative="1">
+      <w:start w:val="1"/>
+      <w:numFmt w:val="decimal"/>
+      <w:lvlText w:val="%5."/>
+      <w:lvlJc w:val="left"/>
+      <w:pPr>
+        <w:tabs>
+          <w:tab w:val="num" w:pos="3960"/>
+        </w:tabs>
+        <w:ind w:left="3960" w:hanging="360"/>
+      </w:pPr>
+    </w:lvl>
+    <w:lvl w:ilvl="5" w:tentative="1">
+      <w:start w:val="1"/>
+      <w:numFmt w:val="decimal"/>
+      <w:lvlText w:val="%6."/>
+      <w:lvlJc w:val="left"/>
+      <w:pPr>
+        <w:tabs>
+          <w:tab w:val="num" w:pos="4680"/>
+        </w:tabs>
+        <w:ind w:left="4680" w:hanging="360"/>
+      </w:pPr>
+    </w:lvl>
+    <w:lvl w:ilvl="6" w:tentative="1">
+      <w:start w:val="1"/>
+      <w:numFmt w:val="decimal"/>
+      <w:lvlText w:val="%7."/>
+      <w:lvlJc w:val="left"/>
+      <w:pPr>
+        <w:tabs>
+          <w:tab w:val="num" w:pos="5400"/>
+        </w:tabs>
+        <w:ind w:left="5400" w:hanging="360"/>
+      </w:pPr>
+    </w:lvl>
+    <w:lvl w:ilvl="7" w:tentative="1">
+      <w:start w:val="1"/>
+      <w:numFmt w:val="decimal"/>
+      <w:lvlText w:val="%8."/>
+      <w:lvlJc w:val="left"/>
+      <w:pPr>
+        <w:tabs>
+          <w:tab w:val="num" w:pos="6120"/>
+        </w:tabs>
+        <w:ind w:left="6120" w:hanging="360"/>
+      </w:pPr>
+    </w:lvl>
+    <w:lvl w:ilvl="8" w:tentative="1">
+      <w:start w:val="1"/>
+      <w:numFmt w:val="decimal"/>
+      <w:lvlText w:val="%9."/>
+      <w:lvlJc w:val="left"/>
+      <w:pPr>
+        <w:tabs>
+          <w:tab w:val="num" w:pos="6840"/>
+        </w:tabs>
+        <w:ind w:left="6840" w:hanging="360"/>
+      </w:pPr>
+    </w:lvl>
+  </w:abstractNum>
+  <w:abstractNum w:abstractNumId="16" w15:restartNumberingAfterBreak="0">
+    <w:nsid w:val="772C2C04"/>
+    <w:multiLevelType w:val="multilevel"/>
+    <w:tmpl w:val="8A52EA1A"/>
+    <w:lvl w:ilvl="0">
+      <w:start w:val="1"/>
+      <w:numFmt w:val="bullet"/>
+      <w:lvlText w:val=""/>
+      <w:lvlJc w:val="left"/>
+      <w:pPr>
+        <w:tabs>
+          <w:tab w:val="num" w:pos="1080"/>
+        </w:tabs>
+        <w:ind w:left="1080" w:hanging="360"/>
+      </w:pPr>
+      <w:rPr>
+        <w:rFonts w:ascii="Symbol" w:hAnsi="Symbol" w:hint="default"/>
+        <w:sz w:val="20"/>
+      </w:rPr>
+    </w:lvl>
+    <w:lvl w:ilvl="1" w:tentative="1">
+      <w:start w:val="1"/>
+      <w:numFmt w:val="bullet"/>
+      <w:lvlText w:val="o"/>
+      <w:lvlJc w:val="left"/>
+      <w:pPr>
+        <w:tabs>
+          <w:tab w:val="num" w:pos="1800"/>
+        </w:tabs>
+        <w:ind w:left="1800" w:hanging="360"/>
+      </w:pPr>
+      <w:rPr>
+        <w:rFonts w:ascii="Courier New" w:hAnsi="Courier New" w:hint="default"/>
+        <w:sz w:val="20"/>
+      </w:rPr>
+    </w:lvl>
+    <w:lvl w:ilvl="2" w:tentative="1">
+      <w:start w:val="1"/>
+      <w:numFmt w:val="bullet"/>
+      <w:lvlText w:val=""/>
+      <w:lvlJc w:val="left"/>
+      <w:pPr>
+        <w:tabs>
+          <w:tab w:val="num" w:pos="2520"/>
+        </w:tabs>
+        <w:ind w:left="2520" w:hanging="360"/>
+      </w:pPr>
+      <w:rPr>
+        <w:rFonts w:ascii="Wingdings" w:hAnsi="Wingdings" w:hint="default"/>
+        <w:sz w:val="20"/>
+      </w:rPr>
+    </w:lvl>
+    <w:lvl w:ilvl="3" w:tentative="1">
+      <w:start w:val="1"/>
+      <w:numFmt w:val="bullet"/>
+      <w:lvlText w:val=""/>
+      <w:lvlJc w:val="left"/>
+      <w:pPr>
+        <w:tabs>
+          <w:tab w:val="num" w:pos="3240"/>
+        </w:tabs>
+        <w:ind w:left="3240" w:hanging="360"/>
+      </w:pPr>
+      <w:rPr>
+        <w:rFonts w:ascii="Wingdings" w:hAnsi="Wingdings" w:hint="default"/>
+        <w:sz w:val="20"/>
+      </w:rPr>
+    </w:lvl>
+    <w:lvl w:ilvl="4" w:tentative="1">
+      <w:start w:val="1"/>
+      <w:numFmt w:val="bullet"/>
+      <w:lvlText w:val=""/>
+      <w:lvlJc w:val="left"/>
+      <w:pPr>
+        <w:tabs>
+          <w:tab w:val="num" w:pos="3960"/>
+        </w:tabs>
+        <w:ind w:left="3960" w:hanging="360"/>
+      </w:pPr>
+      <w:rPr>
+        <w:rFonts w:ascii="Wingdings" w:hAnsi="Wingdings" w:hint="default"/>
+        <w:sz w:val="20"/>
+      </w:rPr>
+    </w:lvl>
+    <w:lvl w:ilvl="5" w:tentative="1">
+      <w:start w:val="1"/>
+      <w:numFmt w:val="bullet"/>
+      <w:lvlText w:val=""/>
+      <w:lvlJc w:val="left"/>
+      <w:pPr>
+        <w:tabs>
+          <w:tab w:val="num" w:pos="4680"/>
+        </w:tabs>
+        <w:ind w:left="4680" w:hanging="360"/>
+      </w:pPr>
+      <w:rPr>
+        <w:rFonts w:ascii="Wingdings" w:hAnsi="Wingdings" w:hint="default"/>
+        <w:sz w:val="20"/>
+      </w:rPr>
+    </w:lvl>
+    <w:lvl w:ilvl="6" w:tentative="1">
+      <w:start w:val="1"/>
+      <w:numFmt w:val="bullet"/>
+      <w:lvlText w:val=""/>
+      <w:lvlJc w:val="left"/>
+      <w:pPr>
+        <w:tabs>
+          <w:tab w:val="num" w:pos="5400"/>
+        </w:tabs>
+        <w:ind w:left="5400" w:hanging="360"/>
+      </w:pPr>
+      <w:rPr>
+        <w:rFonts w:ascii="Wingdings" w:hAnsi="Wingdings" w:hint="default"/>
+        <w:sz w:val="20"/>
+      </w:rPr>
+    </w:lvl>
+    <w:lvl w:ilvl="7" w:tentative="1">
+      <w:start w:val="1"/>
+      <w:numFmt w:val="bullet"/>
+      <w:lvlText w:val=""/>
+      <w:lvlJc w:val="left"/>
+      <w:pPr>
+        <w:tabs>
+          <w:tab w:val="num" w:pos="6120"/>
+        </w:tabs>
+        <w:ind w:left="6120" w:hanging="360"/>
+      </w:pPr>
+      <w:rPr>
+        <w:rFonts w:ascii="Wingdings" w:hAnsi="Wingdings" w:hint="default"/>
+        <w:sz w:val="20"/>
+      </w:rPr>
+    </w:lvl>
+    <w:lvl w:ilvl="8" w:tentative="1">
+      <w:start w:val="1"/>
+      <w:numFmt w:val="bullet"/>
+      <w:lvlText w:val=""/>
+      <w:lvlJc w:val="left"/>
+      <w:pPr>
+        <w:tabs>
+          <w:tab w:val="num" w:pos="6840"/>
+        </w:tabs>
+        <w:ind w:left="6840" w:hanging="360"/>
+      </w:pPr>
+      <w:rPr>
+        <w:rFonts w:ascii="Wingdings" w:hAnsi="Wingdings" w:hint="default"/>
+        <w:sz w:val="20"/>
+      </w:rPr>
+    </w:lvl>
+  </w:abstractNum>
+  <w:abstractNum w:abstractNumId="17" w15:restartNumberingAfterBreak="0">
+    <w:nsid w:val="78455271"/>
+    <w:multiLevelType w:val="hybridMultilevel"/>
+    <w:tmpl w:val="4F0C0950"/>
+    <w:lvl w:ilvl="0" w:tplc="0C090001">
+      <w:start w:val="1"/>
+      <w:numFmt w:val="bullet"/>
+      <w:lvlText w:val=""/>
+      <w:lvlJc w:val="left"/>
+      <w:pPr>
+        <w:ind w:left="1080" w:hanging="360"/>
+      </w:pPr>
+      <w:rPr>
+        <w:rFonts w:ascii="Symbol" w:hAnsi="Symbol" w:hint="default"/>
+      </w:rPr>
+    </w:lvl>
+    <w:lvl w:ilvl="1" w:tplc="0C090003" w:tentative="1">
+      <w:start w:val="1"/>
+      <w:numFmt w:val="bullet"/>
+      <w:lvlText w:val="o"/>
+      <w:lvlJc w:val="left"/>
+      <w:pPr>
+        <w:ind w:left="1800" w:hanging="360"/>
+      </w:pPr>
+      <w:rPr>
+        <w:rFonts w:ascii="Courier New" w:hAnsi="Courier New" w:cs="Courier New" w:hint="default"/>
+      </w:rPr>
+    </w:lvl>
+    <w:lvl w:ilvl="2" w:tplc="0C090005" w:tentative="1">
+      <w:start w:val="1"/>
+      <w:numFmt w:val="bullet"/>
+      <w:lvlText w:val=""/>
+      <w:lvlJc w:val="left"/>
+      <w:pPr>
+        <w:ind w:left="2520" w:hanging="360"/>
+      </w:pPr>
+      <w:rPr>
+        <w:rFonts w:ascii="Wingdings" w:hAnsi="Wingdings" w:hint="default"/>
+      </w:rPr>
+    </w:lvl>
+    <w:lvl w:ilvl="3" w:tplc="0C090001" w:tentative="1">
+      <w:start w:val="1"/>
+      <w:numFmt w:val="bullet"/>
+      <w:lvlText w:val=""/>
+      <w:lvlJc w:val="left"/>
+      <w:pPr>
+        <w:ind w:left="3240" w:hanging="360"/>
+      </w:pPr>
+      <w:rPr>
+        <w:rFonts w:ascii="Symbol" w:hAnsi="Symbol" w:hint="default"/>
+      </w:rPr>
+    </w:lvl>
+    <w:lvl w:ilvl="4" w:tplc="0C090003" w:tentative="1">
+      <w:start w:val="1"/>
+      <w:numFmt w:val="bullet"/>
+      <w:lvlText w:val="o"/>
+      <w:lvlJc w:val="left"/>
+      <w:pPr>
+        <w:ind w:left="3960" w:hanging="360"/>
+      </w:pPr>
+      <w:rPr>
+        <w:rFonts w:ascii="Courier New" w:hAnsi="Courier New" w:cs="Courier New" w:hint="default"/>
+      </w:rPr>
+    </w:lvl>
+    <w:lvl w:ilvl="5" w:tplc="0C090005" w:tentative="1">
+      <w:start w:val="1"/>
+      <w:numFmt w:val="bullet"/>
+      <w:lvlText w:val=""/>
+      <w:lvlJc w:val="left"/>
+      <w:pPr>
+        <w:ind w:left="4680" w:hanging="360"/>
+      </w:pPr>
+      <w:rPr>
+        <w:rFonts w:ascii="Wingdings" w:hAnsi="Wingdings" w:hint="default"/>
+      </w:rPr>
+    </w:lvl>
+    <w:lvl w:ilvl="6" w:tplc="0C090001" w:tentative="1">
+      <w:start w:val="1"/>
+      <w:numFmt w:val="bullet"/>
+      <w:lvlText w:val=""/>
+      <w:lvlJc w:val="left"/>
+      <w:pPr>
+        <w:ind w:left="5400" w:hanging="360"/>
+      </w:pPr>
+      <w:rPr>
+        <w:rFonts w:ascii="Symbol" w:hAnsi="Symbol" w:hint="default"/>
+      </w:rPr>
+    </w:lvl>
+    <w:lvl w:ilvl="7" w:tplc="0C090003" w:tentative="1">
+      <w:start w:val="1"/>
+      <w:numFmt w:val="bullet"/>
+      <w:lvlText w:val="o"/>
+      <w:lvlJc w:val="left"/>
+      <w:pPr>
+        <w:ind w:left="6120" w:hanging="360"/>
+      </w:pPr>
+      <w:rPr>
+        <w:rFonts w:ascii="Courier New" w:hAnsi="Courier New" w:cs="Courier New" w:hint="default"/>
+      </w:rPr>
+    </w:lvl>
+    <w:lvl w:ilvl="8" w:tplc="0C090005" w:tentative="1">
+      <w:start w:val="1"/>
+      <w:numFmt w:val="bullet"/>
+      <w:lvlText w:val=""/>
+      <w:lvlJc w:val="left"/>
+      <w:pPr>
+        <w:ind w:left="6840" w:hanging="360"/>
+      </w:pPr>
+      <w:rPr>
+        <w:rFonts w:ascii="Wingdings" w:hAnsi="Wingdings" w:hint="default"/>
+      </w:rPr>
+    </w:lvl>
+  </w:abstractNum>
   <w:num w:numId="1" w16cid:durableId="2043509588">
+    <w:abstractNumId w:val="1"/>
+  </w:num>
+  <w:num w:numId="2" w16cid:durableId="900867375">
+    <w:abstractNumId w:val="2"/>
+  </w:num>
+  <w:num w:numId="3" w16cid:durableId="2082025798">
+    <w:abstractNumId w:val="4"/>
+  </w:num>
+  <w:num w:numId="4" w16cid:durableId="445586626">
+    <w:abstractNumId w:val="3"/>
+  </w:num>
+  <w:num w:numId="5" w16cid:durableId="1366716102">
+    <w:abstractNumId w:val="5"/>
+  </w:num>
+  <w:num w:numId="6" w16cid:durableId="691613413">
+    <w:abstractNumId w:val="8"/>
+  </w:num>
+  <w:num w:numId="7" w16cid:durableId="292563837">
+    <w:abstractNumId w:val="9"/>
+  </w:num>
+  <w:num w:numId="8" w16cid:durableId="1807232773">
+    <w:abstractNumId w:val="11"/>
+  </w:num>
+  <w:num w:numId="9" w16cid:durableId="1553272060">
+    <w:abstractNumId w:val="12"/>
+  </w:num>
+  <w:num w:numId="10" w16cid:durableId="1867787483">
+    <w:abstractNumId w:val="7"/>
+  </w:num>
+  <w:num w:numId="11" w16cid:durableId="1164973927">
+    <w:abstractNumId w:val="16"/>
+  </w:num>
+  <w:num w:numId="12" w16cid:durableId="1662656925">
+    <w:abstractNumId w:val="15"/>
+  </w:num>
+  <w:num w:numId="13" w16cid:durableId="1919942954">
+    <w:abstractNumId w:val="6"/>
+  </w:num>
+  <w:num w:numId="14" w16cid:durableId="2120365768">
+    <w:abstractNumId w:val="14"/>
+  </w:num>
+  <w:num w:numId="15" w16cid:durableId="202137746">
+    <w:abstractNumId w:val="13"/>
+  </w:num>
+  <w:num w:numId="16" w16cid:durableId="2002926270">
+    <w:abstractNumId w:val="10"/>
+  </w:num>
+  <w:num w:numId="17" w16cid:durableId="1383477544">
     <w:abstractNumId w:val="0"/>
   </w:num>
-  <w:num w:numId="2" w16cid:durableId="900867375">
-    <w:abstractNumId w:val="1"/>
-  </w:num>
-  <w:num w:numId="3" w16cid:durableId="2082025798">
-    <w:abstractNumId w:val="3"/>
-  </w:num>
-  <w:num w:numId="4" w16cid:durableId="445586626">
-    <w:abstractNumId w:val="2"/>
-  </w:num>
-  <w:num w:numId="5" w16cid:durableId="1366716102">
-    <w:abstractNumId w:val="4"/>
-  </w:num>
-  <w:num w:numId="6" w16cid:durableId="691613413">
-    <w:abstractNumId w:val="5"/>
+  <w:num w:numId="18" w16cid:durableId="1997881771">
+    <w:abstractNumId w:val="17"/>
   </w:num>
 </w:numbering>
 </file>
@@ -3982,7 +6131,6 @@
   <w:style w:type="character" w:default="1" w:styleId="DefaultParagraphFont">
     <w:name w:val="Default Paragraph Font"/>
     <w:uiPriority w:val="1"/>
-    <w:semiHidden/>
     <w:unhideWhenUsed/>
   </w:style>
   <w:style w:type="table" w:default="1" w:styleId="TableNormal">

</xml_diff>

<commit_message>
Added the explaination for the FR4 in the System Design Document though I still got to add the multiplicities in the diagram and enhance it a bit.
</commit_message>
<xml_diff>
--- a/Patient Vitals Management System.docx
+++ b/Patient Vitals Management System.docx
@@ -1242,6 +1242,15 @@
                 <w:lang w:val="en-GB"/>
               </w:rPr>
             </w:pPr>
+            <w:r>
+              <w:rPr>
+                <w:color w:val="47D459" w:themeColor="accent3" w:themeTint="99"/>
+                <w:sz w:val="22"/>
+                <w:szCs w:val="22"/>
+                <w:lang w:val="en-GB"/>
+              </w:rPr>
+              <w:t>Complete</w:t>
+            </w:r>
           </w:p>
         </w:tc>
       </w:tr>
@@ -3101,26 +3110,617 @@
     </w:p>
     <w:p>
       <w:pPr>
-        <w:rPr>
-          <w:lang w:val="en-GB"/>
-        </w:rPr>
-      </w:pPr>
-    </w:p>
-    <w:p>
-      <w:pPr>
+        <w:ind w:left="720"/>
+        <w:rPr>
+          <w:lang w:val="en-GB"/>
+        </w:rPr>
+      </w:pPr>
+    </w:p>
+    <w:p>
+      <w:pPr>
+        <w:ind w:left="720"/>
+        <w:rPr>
+          <w:sz w:val="22"/>
+          <w:szCs w:val="22"/>
+        </w:rPr>
+      </w:pPr>
+      <w:r>
         <w:rPr>
           <w:b/>
           <w:bCs/>
-          <w:lang w:val="en-GB"/>
+          <w:sz w:val="22"/>
+          <w:szCs w:val="22"/>
+        </w:rPr>
+        <w:lastRenderedPageBreak/>
+        <w:t xml:space="preserve">Design Pattern: </w:t>
+      </w:r>
+      <w:r>
+        <w:rPr>
+          <w:sz w:val="22"/>
+          <w:szCs w:val="22"/>
+        </w:rPr>
+        <w:t>Observer</w:t>
+      </w:r>
+      <w:r>
+        <w:rPr>
+          <w:sz w:val="22"/>
+          <w:szCs w:val="22"/>
+        </w:rPr>
+        <w:t xml:space="preserve"> Pattern</w:t>
+      </w:r>
+    </w:p>
+    <w:p>
+      <w:pPr>
+        <w:ind w:left="720"/>
+        <w:jc w:val="both"/>
+        <w:rPr>
+          <w:sz w:val="22"/>
+          <w:szCs w:val="22"/>
+        </w:rPr>
+      </w:pPr>
+      <w:r>
+        <w:rPr>
+          <w:sz w:val="22"/>
+          <w:szCs w:val="22"/>
+          <w:lang w:val="en-GB"/>
+        </w:rPr>
+        <w:t xml:space="preserve">The </w:t>
+      </w:r>
+      <w:r>
+        <w:rPr>
+          <w:sz w:val="22"/>
+          <w:szCs w:val="22"/>
+          <w:lang w:val="en-GB"/>
+        </w:rPr>
+        <w:t xml:space="preserve">fourth functional requirement was to alert hospitals and GPs when a patient’s alert level becomes Red. To make this possible, I used the Observer Pattern. The idea is to let the Patient object notify interested parties like the observers whenever its alert level changes. I introduced an interface called </w:t>
+      </w:r>
+      <w:proofErr w:type="spellStart"/>
+      <w:r>
+        <w:rPr>
+          <w:sz w:val="22"/>
+          <w:szCs w:val="22"/>
+          <w:lang w:val="en-GB"/>
+        </w:rPr>
+        <w:t>IAlertObserver</w:t>
+      </w:r>
+      <w:proofErr w:type="spellEnd"/>
+      <w:r>
+        <w:rPr>
+          <w:sz w:val="22"/>
+          <w:szCs w:val="22"/>
+          <w:lang w:val="en-GB"/>
+        </w:rPr>
+        <w:t xml:space="preserve">, which is implemented by </w:t>
+      </w:r>
+      <w:proofErr w:type="spellStart"/>
+      <w:r>
+        <w:rPr>
+          <w:sz w:val="22"/>
+          <w:szCs w:val="22"/>
+          <w:lang w:val="en-GB"/>
+        </w:rPr>
+        <w:t>GPAlertObserver</w:t>
+      </w:r>
+      <w:proofErr w:type="spellEnd"/>
+      <w:r>
+        <w:rPr>
+          <w:sz w:val="22"/>
+          <w:szCs w:val="22"/>
+          <w:lang w:val="en-GB"/>
+        </w:rPr>
+        <w:t xml:space="preserve"> and </w:t>
+      </w:r>
+      <w:proofErr w:type="spellStart"/>
+      <w:r>
+        <w:rPr>
+          <w:sz w:val="22"/>
+          <w:szCs w:val="22"/>
+          <w:lang w:val="en-GB"/>
+        </w:rPr>
+        <w:t>HospitalAlertObserver</w:t>
+      </w:r>
+      <w:proofErr w:type="spellEnd"/>
+      <w:r>
+        <w:rPr>
+          <w:sz w:val="22"/>
+          <w:szCs w:val="22"/>
+          <w:lang w:val="en-GB"/>
+        </w:rPr>
+        <w:t>. These observers use façade classes (</w:t>
+      </w:r>
+      <w:proofErr w:type="spellStart"/>
+      <w:r>
+        <w:rPr>
+          <w:sz w:val="22"/>
+          <w:szCs w:val="22"/>
+        </w:rPr>
+        <w:t>GPNotificationSystemFacade</w:t>
+      </w:r>
+      <w:proofErr w:type="spellEnd"/>
+      <w:r>
+        <w:rPr>
+          <w:sz w:val="22"/>
+          <w:szCs w:val="22"/>
+        </w:rPr>
+        <w:t xml:space="preserve"> and </w:t>
+      </w:r>
+      <w:proofErr w:type="spellStart"/>
+      <w:r>
+        <w:rPr>
+          <w:sz w:val="22"/>
+          <w:szCs w:val="22"/>
+        </w:rPr>
+        <w:t>HospitalAlertSystemFacade</w:t>
+      </w:r>
+      <w:proofErr w:type="spellEnd"/>
+      <w:r>
+        <w:rPr>
+          <w:sz w:val="22"/>
+          <w:szCs w:val="22"/>
+        </w:rPr>
+        <w:t xml:space="preserve">) to send actual notifications. They're added to each patient using </w:t>
+      </w:r>
+      <w:proofErr w:type="spellStart"/>
+      <w:r>
+        <w:rPr>
+          <w:sz w:val="22"/>
+          <w:szCs w:val="22"/>
+        </w:rPr>
+        <w:t>shared_ptr</w:t>
+      </w:r>
+      <w:proofErr w:type="spellEnd"/>
+      <w:r>
+        <w:rPr>
+          <w:sz w:val="22"/>
+          <w:szCs w:val="22"/>
+        </w:rPr>
+        <w:t xml:space="preserve"> so they can be reused across patients without duplication.</w:t>
+      </w:r>
+      <w:r>
+        <w:rPr>
+          <w:sz w:val="22"/>
+          <w:szCs w:val="22"/>
+        </w:rPr>
+        <w:t xml:space="preserve"> </w:t>
+      </w:r>
+      <w:r>
+        <w:rPr>
+          <w:sz w:val="22"/>
+          <w:szCs w:val="22"/>
+        </w:rPr>
+        <w:t xml:space="preserve">When a patient's alert level is set, if it turns Red, the Patient object calls </w:t>
+      </w:r>
+      <w:proofErr w:type="spellStart"/>
+      <w:proofErr w:type="gramStart"/>
+      <w:r>
+        <w:rPr>
+          <w:sz w:val="22"/>
+          <w:szCs w:val="22"/>
+        </w:rPr>
+        <w:t>notifyObservers</w:t>
+      </w:r>
+      <w:proofErr w:type="spellEnd"/>
+      <w:r>
+        <w:rPr>
+          <w:sz w:val="22"/>
+          <w:szCs w:val="22"/>
+        </w:rPr>
+        <w:t>(</w:t>
+      </w:r>
+      <w:proofErr w:type="gramEnd"/>
+      <w:r>
+        <w:rPr>
+          <w:sz w:val="22"/>
+          <w:szCs w:val="22"/>
+        </w:rPr>
+        <w:t>). Each observer checks the alert level and responds accordingly, sending out the right alerts.</w:t>
+      </w:r>
+      <w:r>
+        <w:rPr>
+          <w:sz w:val="22"/>
+          <w:szCs w:val="22"/>
+        </w:rPr>
+        <w:t xml:space="preserve"> </w:t>
+      </w:r>
+      <w:r>
+        <w:rPr>
+          <w:sz w:val="22"/>
+          <w:szCs w:val="22"/>
+        </w:rPr>
+        <w:t xml:space="preserve">This keeps the alert logic out of the core patient logic and makes it easier to add or change alert </w:t>
+      </w:r>
+      <w:proofErr w:type="spellStart"/>
+      <w:r>
+        <w:rPr>
+          <w:sz w:val="22"/>
+          <w:szCs w:val="22"/>
+        </w:rPr>
+        <w:t>behavior</w:t>
+      </w:r>
+      <w:proofErr w:type="spellEnd"/>
+      <w:r>
+        <w:rPr>
+          <w:sz w:val="22"/>
+          <w:szCs w:val="22"/>
+        </w:rPr>
+        <w:t xml:space="preserve"> </w:t>
+      </w:r>
+      <w:proofErr w:type="gramStart"/>
+      <w:r>
+        <w:rPr>
+          <w:sz w:val="22"/>
+          <w:szCs w:val="22"/>
+        </w:rPr>
+        <w:t>later on</w:t>
+      </w:r>
+      <w:proofErr w:type="gramEnd"/>
+      <w:r>
+        <w:rPr>
+          <w:sz w:val="22"/>
+          <w:szCs w:val="22"/>
+        </w:rPr>
+        <w:t>.</w:t>
+      </w:r>
+      <w:r>
+        <w:rPr>
+          <w:sz w:val="22"/>
+          <w:szCs w:val="22"/>
+        </w:rPr>
+        <w:t xml:space="preserve"> The pattern design helps</w:t>
+      </w:r>
+      <w:r>
+        <w:rPr>
+          <w:sz w:val="22"/>
+          <w:szCs w:val="22"/>
+        </w:rPr>
+        <w:t xml:space="preserve"> </w:t>
+      </w:r>
+      <w:r>
+        <w:rPr>
+          <w:sz w:val="22"/>
+          <w:szCs w:val="22"/>
+        </w:rPr>
+        <w:t>decouple</w:t>
+      </w:r>
+      <w:r>
+        <w:rPr>
+          <w:sz w:val="22"/>
+          <w:szCs w:val="22"/>
+        </w:rPr>
+        <w:t xml:space="preserve"> the Patient class from the components that need to react to changes in a patient's alert level. Without this pattern, the Patient class would need direct knowledge of every notification system</w:t>
+      </w:r>
+      <w:r>
+        <w:rPr>
+          <w:sz w:val="22"/>
+          <w:szCs w:val="22"/>
+        </w:rPr>
+        <w:t xml:space="preserve"> leading to tight coupling.</w:t>
+      </w:r>
+    </w:p>
+    <w:p>
+      <w:pPr>
+        <w:ind w:left="720"/>
+        <w:jc w:val="both"/>
+        <w:rPr>
+          <w:sz w:val="22"/>
+          <w:szCs w:val="22"/>
         </w:rPr>
       </w:pPr>
       <w:r>
         <w:rPr>
           <w:b/>
           <w:bCs/>
-          <w:lang w:val="en-GB"/>
-        </w:rPr>
-        <w:lastRenderedPageBreak/>
+          <w:sz w:val="22"/>
+          <w:szCs w:val="22"/>
+        </w:rPr>
+        <w:t>How it works:</w:t>
+      </w:r>
+    </w:p>
+    <w:p>
+      <w:pPr>
+        <w:numPr>
+          <w:ilvl w:val="0"/>
+          <w:numId w:val="19"/>
+        </w:numPr>
+        <w:tabs>
+          <w:tab w:val="num" w:pos="720"/>
+        </w:tabs>
+        <w:jc w:val="both"/>
+        <w:rPr>
+          <w:sz w:val="22"/>
+          <w:szCs w:val="22"/>
+        </w:rPr>
+      </w:pPr>
+      <w:r>
+        <w:rPr>
+          <w:sz w:val="22"/>
+          <w:szCs w:val="22"/>
+        </w:rPr>
+        <w:t xml:space="preserve">The Patient class holds a list of </w:t>
+      </w:r>
+      <w:proofErr w:type="spellStart"/>
+      <w:r>
+        <w:rPr>
+          <w:sz w:val="22"/>
+          <w:szCs w:val="22"/>
+        </w:rPr>
+        <w:t>shared_ptr</w:t>
+      </w:r>
+      <w:proofErr w:type="spellEnd"/>
+      <w:r>
+        <w:rPr>
+          <w:sz w:val="22"/>
+          <w:szCs w:val="22"/>
+        </w:rPr>
+        <w:t>&lt;</w:t>
+      </w:r>
+      <w:proofErr w:type="spellStart"/>
+      <w:r>
+        <w:rPr>
+          <w:sz w:val="22"/>
+          <w:szCs w:val="22"/>
+        </w:rPr>
+        <w:t>IAlertObserver</w:t>
+      </w:r>
+      <w:proofErr w:type="spellEnd"/>
+      <w:r>
+        <w:rPr>
+          <w:sz w:val="22"/>
+          <w:szCs w:val="22"/>
+        </w:rPr>
+        <w:t>&gt;.</w:t>
+      </w:r>
+    </w:p>
+    <w:p>
+      <w:pPr>
+        <w:numPr>
+          <w:ilvl w:val="0"/>
+          <w:numId w:val="19"/>
+        </w:numPr>
+        <w:tabs>
+          <w:tab w:val="num" w:pos="720"/>
+        </w:tabs>
+        <w:jc w:val="both"/>
+        <w:rPr>
+          <w:sz w:val="22"/>
+          <w:szCs w:val="22"/>
+        </w:rPr>
+      </w:pPr>
+      <w:proofErr w:type="spellStart"/>
+      <w:r>
+        <w:rPr>
+          <w:sz w:val="22"/>
+          <w:szCs w:val="22"/>
+        </w:rPr>
+        <w:t>GPAlertObserver</w:t>
+      </w:r>
+      <w:proofErr w:type="spellEnd"/>
+      <w:r>
+        <w:rPr>
+          <w:sz w:val="22"/>
+          <w:szCs w:val="22"/>
+        </w:rPr>
+        <w:t xml:space="preserve"> and </w:t>
+      </w:r>
+      <w:proofErr w:type="spellStart"/>
+      <w:r>
+        <w:rPr>
+          <w:sz w:val="22"/>
+          <w:szCs w:val="22"/>
+        </w:rPr>
+        <w:t>HospitalAlertObserver</w:t>
+      </w:r>
+      <w:proofErr w:type="spellEnd"/>
+      <w:r>
+        <w:rPr>
+          <w:sz w:val="22"/>
+          <w:szCs w:val="22"/>
+        </w:rPr>
+        <w:t xml:space="preserve"> are registered when the system initializes.</w:t>
+      </w:r>
+    </w:p>
+    <w:p>
+      <w:pPr>
+        <w:numPr>
+          <w:ilvl w:val="0"/>
+          <w:numId w:val="19"/>
+        </w:numPr>
+        <w:tabs>
+          <w:tab w:val="num" w:pos="720"/>
+        </w:tabs>
+        <w:jc w:val="both"/>
+        <w:rPr>
+          <w:sz w:val="22"/>
+          <w:szCs w:val="22"/>
+        </w:rPr>
+      </w:pPr>
+      <w:r>
+        <w:rPr>
+          <w:sz w:val="22"/>
+          <w:szCs w:val="22"/>
+        </w:rPr>
+        <w:t xml:space="preserve">When </w:t>
+      </w:r>
+      <w:proofErr w:type="spellStart"/>
+      <w:proofErr w:type="gramStart"/>
+      <w:r>
+        <w:rPr>
+          <w:sz w:val="22"/>
+          <w:szCs w:val="22"/>
+        </w:rPr>
+        <w:t>setAlertLevel</w:t>
+      </w:r>
+      <w:proofErr w:type="spellEnd"/>
+      <w:r>
+        <w:rPr>
+          <w:sz w:val="22"/>
+          <w:szCs w:val="22"/>
+        </w:rPr>
+        <w:t>(</w:t>
+      </w:r>
+      <w:proofErr w:type="gramEnd"/>
+      <w:r>
+        <w:rPr>
+          <w:sz w:val="22"/>
+          <w:szCs w:val="22"/>
+        </w:rPr>
+        <w:t xml:space="preserve">) is called, if it's Red, </w:t>
+      </w:r>
+      <w:proofErr w:type="spellStart"/>
+      <w:proofErr w:type="gramStart"/>
+      <w:r>
+        <w:rPr>
+          <w:sz w:val="22"/>
+          <w:szCs w:val="22"/>
+        </w:rPr>
+        <w:t>notifyObservers</w:t>
+      </w:r>
+      <w:proofErr w:type="spellEnd"/>
+      <w:r>
+        <w:rPr>
+          <w:sz w:val="22"/>
+          <w:szCs w:val="22"/>
+        </w:rPr>
+        <w:t>(</w:t>
+      </w:r>
+      <w:proofErr w:type="gramEnd"/>
+      <w:r>
+        <w:rPr>
+          <w:sz w:val="22"/>
+          <w:szCs w:val="22"/>
+        </w:rPr>
+        <w:t>) is triggered.</w:t>
+      </w:r>
+    </w:p>
+    <w:p>
+      <w:pPr>
+        <w:numPr>
+          <w:ilvl w:val="0"/>
+          <w:numId w:val="19"/>
+        </w:numPr>
+        <w:tabs>
+          <w:tab w:val="num" w:pos="720"/>
+        </w:tabs>
+        <w:jc w:val="both"/>
+        <w:rPr>
+          <w:sz w:val="22"/>
+          <w:szCs w:val="22"/>
+        </w:rPr>
+      </w:pPr>
+      <w:r>
+        <w:rPr>
+          <w:sz w:val="22"/>
+          <w:szCs w:val="22"/>
+        </w:rPr>
+        <w:t>Observers use facades to send notifications to GPs and hospitals.</w:t>
+      </w:r>
+    </w:p>
+    <w:p>
+      <w:pPr>
+        <w:ind w:left="720"/>
+        <w:jc w:val="both"/>
+        <w:rPr>
+          <w:sz w:val="22"/>
+          <w:szCs w:val="22"/>
+        </w:rPr>
+      </w:pPr>
+      <w:r>
+        <w:rPr>
+          <w:b/>
+          <w:bCs/>
+          <w:sz w:val="22"/>
+          <w:szCs w:val="22"/>
+        </w:rPr>
+        <w:t>Git Commits:</w:t>
+      </w:r>
+    </w:p>
+    <w:p>
+      <w:pPr>
+        <w:numPr>
+          <w:ilvl w:val="0"/>
+          <w:numId w:val="20"/>
+        </w:numPr>
+        <w:tabs>
+          <w:tab w:val="num" w:pos="720"/>
+        </w:tabs>
+        <w:rPr>
+          <w:sz w:val="22"/>
+          <w:szCs w:val="22"/>
+        </w:rPr>
+      </w:pPr>
+      <w:r>
+        <w:rPr>
+          <w:sz w:val="22"/>
+          <w:szCs w:val="22"/>
+        </w:rPr>
+        <w:t>Started design doc and initial diagram in commit 8f77a89.</w:t>
+      </w:r>
+    </w:p>
+    <w:p>
+      <w:pPr>
+        <w:numPr>
+          <w:ilvl w:val="0"/>
+          <w:numId w:val="20"/>
+        </w:numPr>
+        <w:tabs>
+          <w:tab w:val="num" w:pos="720"/>
+        </w:tabs>
+        <w:rPr>
+          <w:sz w:val="22"/>
+          <w:szCs w:val="22"/>
+        </w:rPr>
+      </w:pPr>
+      <w:r>
+        <w:rPr>
+          <w:sz w:val="22"/>
+          <w:szCs w:val="22"/>
+        </w:rPr>
+        <w:t>Added observer interface, concrete observers, and integration in commit 06b7fed.</w:t>
+      </w:r>
+    </w:p>
+    <w:p>
+      <w:pPr>
+        <w:numPr>
+          <w:ilvl w:val="0"/>
+          <w:numId w:val="20"/>
+        </w:numPr>
+        <w:tabs>
+          <w:tab w:val="num" w:pos="720"/>
+        </w:tabs>
+        <w:rPr>
+          <w:sz w:val="22"/>
+          <w:szCs w:val="22"/>
+        </w:rPr>
+      </w:pPr>
+      <w:r>
+        <w:rPr>
+          <w:sz w:val="22"/>
+          <w:szCs w:val="22"/>
+        </w:rPr>
+        <w:t>Finalised observer pattern documentation update in commit 6dc6f1b.</w:t>
+      </w:r>
+    </w:p>
+    <w:p>
+      <w:pPr>
+        <w:rPr>
+          <w:lang w:val="en-GB"/>
+        </w:rPr>
+      </w:pPr>
+    </w:p>
+    <w:p>
+      <w:pPr>
+        <w:rPr>
+          <w:b/>
+          <w:bCs/>
+          <w:lang w:val="en-GB"/>
+        </w:rPr>
+      </w:pPr>
+      <w:r>
+        <w:rPr>
+          <w:b/>
+          <w:bCs/>
+          <w:lang w:val="en-GB"/>
+        </w:rPr>
         <w:t>Supporting resources:</w:t>
       </w:r>
     </w:p>
@@ -3396,6 +3996,119 @@
 <file path=word/numbering.xml><?xml version="1.0" encoding="utf-8"?>
 <w:numbering xmlns:wpc="http://schemas.microsoft.com/office/word/2010/wordprocessingCanvas" xmlns:cx="http://schemas.microsoft.com/office/drawing/2014/chartex" xmlns:cx1="http://schemas.microsoft.com/office/drawing/2015/9/8/chartex" xmlns:cx2="http://schemas.microsoft.com/office/drawing/2015/10/21/chartex" xmlns:cx3="http://schemas.microsoft.com/office/drawing/2016/5/9/chartex" xmlns:cx4="http://schemas.microsoft.com/office/drawing/2016/5/10/chartex" xmlns:cx5="http://schemas.microsoft.com/office/drawing/2016/5/11/chartex" xmlns:cx6="http://schemas.microsoft.com/office/drawing/2016/5/12/chartex" xmlns:cx7="http://schemas.microsoft.com/office/drawing/2016/5/13/chartex" xmlns:cx8="http://schemas.microsoft.com/office/drawing/2016/5/14/chartex" xmlns:mc="http://schemas.openxmlformats.org/markup-compatibility/2006" xmlns:aink="http://schemas.microsoft.com/office/drawing/2016/ink" xmlns:am3d="http://schemas.microsoft.com/office/drawing/2017/model3d" xmlns:o="urn:schemas-microsoft-com:office:office" xmlns:oel="http://schemas.microsoft.com/office/2019/extlst" xmlns:r="http://schemas.openxmlformats.org/officeDocument/2006/relationships" xmlns:m="http://schemas.openxmlformats.org/officeDocument/2006/math" xmlns:v="urn:schemas-microsoft-com:vml" xmlns:wp14="http://schemas.microsoft.com/office/word/2010/wordprocessingDrawing" xmlns:wp="http://schemas.openxmlformats.org/drawingml/2006/wordprocessingDrawing" xmlns:w10="urn:schemas-microsoft-com:office:word" xmlns:w="http://schemas.openxmlformats.org/wordprocessingml/2006/main" xmlns:w14="http://schemas.microsoft.com/office/word/2010/wordml" xmlns:w15="http://schemas.microsoft.com/office/word/2012/wordml" xmlns:w16cex="http://schemas.microsoft.com/office/word/2018/wordml/cex" xmlns:w16cid="http://schemas.microsoft.com/office/word/2016/wordml/cid" xmlns:w16="http://schemas.microsoft.com/office/word/2018/wordml" xmlns:w16du="http://schemas.microsoft.com/office/word/2023/wordml/word16du" xmlns:w16sdtdh="http://schemas.microsoft.com/office/word/2020/wordml/sdtdatahash" xmlns:w16sdtfl="http://schemas.microsoft.com/office/word/2024/wordml/sdtformatlock" xmlns:w16se="http://schemas.microsoft.com/office/word/2015/wordml/symex" xmlns:wpg="http://schemas.microsoft.com/office/word/2010/wordprocessingGroup" xmlns:wpi="http://schemas.microsoft.com/office/word/2010/wordprocessingInk" xmlns:wne="http://schemas.microsoft.com/office/word/2006/wordml" xmlns:wps="http://schemas.microsoft.com/office/word/2010/wordprocessingShape" mc:Ignorable="w14 w15 w16se w16cid w16 w16cex w16sdtdh w16sdtfl w16du wp14">
   <w:abstractNum w:abstractNumId="0" w15:restartNumberingAfterBreak="0">
+    <w:nsid w:val="05DD2C6F"/>
+    <w:multiLevelType w:val="multilevel"/>
+    <w:tmpl w:val="C1B4B5DC"/>
+    <w:lvl w:ilvl="0">
+      <w:start w:val="1"/>
+      <w:numFmt w:val="decimal"/>
+      <w:lvlText w:val="%1."/>
+      <w:lvlJc w:val="left"/>
+      <w:pPr>
+        <w:tabs>
+          <w:tab w:val="num" w:pos="1080"/>
+        </w:tabs>
+        <w:ind w:left="1080" w:hanging="360"/>
+      </w:pPr>
+    </w:lvl>
+    <w:lvl w:ilvl="1" w:tentative="1">
+      <w:start w:val="1"/>
+      <w:numFmt w:val="decimal"/>
+      <w:lvlText w:val="%2."/>
+      <w:lvlJc w:val="left"/>
+      <w:pPr>
+        <w:tabs>
+          <w:tab w:val="num" w:pos="1800"/>
+        </w:tabs>
+        <w:ind w:left="1800" w:hanging="360"/>
+      </w:pPr>
+    </w:lvl>
+    <w:lvl w:ilvl="2" w:tentative="1">
+      <w:start w:val="1"/>
+      <w:numFmt w:val="decimal"/>
+      <w:lvlText w:val="%3."/>
+      <w:lvlJc w:val="left"/>
+      <w:pPr>
+        <w:tabs>
+          <w:tab w:val="num" w:pos="2520"/>
+        </w:tabs>
+        <w:ind w:left="2520" w:hanging="360"/>
+      </w:pPr>
+    </w:lvl>
+    <w:lvl w:ilvl="3" w:tentative="1">
+      <w:start w:val="1"/>
+      <w:numFmt w:val="decimal"/>
+      <w:lvlText w:val="%4."/>
+      <w:lvlJc w:val="left"/>
+      <w:pPr>
+        <w:tabs>
+          <w:tab w:val="num" w:pos="3240"/>
+        </w:tabs>
+        <w:ind w:left="3240" w:hanging="360"/>
+      </w:pPr>
+    </w:lvl>
+    <w:lvl w:ilvl="4" w:tentative="1">
+      <w:start w:val="1"/>
+      <w:numFmt w:val="decimal"/>
+      <w:lvlText w:val="%5."/>
+      <w:lvlJc w:val="left"/>
+      <w:pPr>
+        <w:tabs>
+          <w:tab w:val="num" w:pos="3960"/>
+        </w:tabs>
+        <w:ind w:left="3960" w:hanging="360"/>
+      </w:pPr>
+    </w:lvl>
+    <w:lvl w:ilvl="5" w:tentative="1">
+      <w:start w:val="1"/>
+      <w:numFmt w:val="decimal"/>
+      <w:lvlText w:val="%6."/>
+      <w:lvlJc w:val="left"/>
+      <w:pPr>
+        <w:tabs>
+          <w:tab w:val="num" w:pos="4680"/>
+        </w:tabs>
+        <w:ind w:left="4680" w:hanging="360"/>
+      </w:pPr>
+    </w:lvl>
+    <w:lvl w:ilvl="6" w:tentative="1">
+      <w:start w:val="1"/>
+      <w:numFmt w:val="decimal"/>
+      <w:lvlText w:val="%7."/>
+      <w:lvlJc w:val="left"/>
+      <w:pPr>
+        <w:tabs>
+          <w:tab w:val="num" w:pos="5400"/>
+        </w:tabs>
+        <w:ind w:left="5400" w:hanging="360"/>
+      </w:pPr>
+    </w:lvl>
+    <w:lvl w:ilvl="7" w:tentative="1">
+      <w:start w:val="1"/>
+      <w:numFmt w:val="decimal"/>
+      <w:lvlText w:val="%8."/>
+      <w:lvlJc w:val="left"/>
+      <w:pPr>
+        <w:tabs>
+          <w:tab w:val="num" w:pos="6120"/>
+        </w:tabs>
+        <w:ind w:left="6120" w:hanging="360"/>
+      </w:pPr>
+    </w:lvl>
+    <w:lvl w:ilvl="8" w:tentative="1">
+      <w:start w:val="1"/>
+      <w:numFmt w:val="decimal"/>
+      <w:lvlText w:val="%9."/>
+      <w:lvlJc w:val="left"/>
+      <w:pPr>
+        <w:tabs>
+          <w:tab w:val="num" w:pos="6840"/>
+        </w:tabs>
+        <w:ind w:left="6840" w:hanging="360"/>
+      </w:pPr>
+    </w:lvl>
+  </w:abstractNum>
+  <w:abstractNum w:abstractNumId="1" w15:restartNumberingAfterBreak="0">
     <w:nsid w:val="0A754C39"/>
     <w:multiLevelType w:val="hybridMultilevel"/>
     <w:tmpl w:val="B5226D3E"/>
@@ -3507,7 +4220,7 @@
       </w:rPr>
     </w:lvl>
   </w:abstractNum>
-  <w:abstractNum w:abstractNumId="1" w15:restartNumberingAfterBreak="0">
+  <w:abstractNum w:abstractNumId="2" w15:restartNumberingAfterBreak="0">
     <w:nsid w:val="0C2E6D4C"/>
     <w:multiLevelType w:val="hybridMultilevel"/>
     <w:tmpl w:val="24506102"/>
@@ -3596,7 +4309,7 @@
       </w:pPr>
     </w:lvl>
   </w:abstractNum>
-  <w:abstractNum w:abstractNumId="2" w15:restartNumberingAfterBreak="0">
+  <w:abstractNum w:abstractNumId="3" w15:restartNumberingAfterBreak="0">
     <w:nsid w:val="10DC0556"/>
     <w:multiLevelType w:val="multilevel"/>
     <w:tmpl w:val="32C878B4"/>
@@ -3717,7 +4430,7 @@
       </w:rPr>
     </w:lvl>
   </w:abstractNum>
-  <w:abstractNum w:abstractNumId="3" w15:restartNumberingAfterBreak="0">
+  <w:abstractNum w:abstractNumId="4" w15:restartNumberingAfterBreak="0">
     <w:nsid w:val="18D13218"/>
     <w:multiLevelType w:val="hybridMultilevel"/>
     <w:tmpl w:val="B2ECA8C6"/>
@@ -3831,7 +4544,7 @@
       </w:rPr>
     </w:lvl>
   </w:abstractNum>
-  <w:abstractNum w:abstractNumId="4" w15:restartNumberingAfterBreak="0">
+  <w:abstractNum w:abstractNumId="5" w15:restartNumberingAfterBreak="0">
     <w:nsid w:val="278E1C6B"/>
     <w:multiLevelType w:val="hybridMultilevel"/>
     <w:tmpl w:val="4D0AF130"/>
@@ -3920,7 +4633,7 @@
       </w:pPr>
     </w:lvl>
   </w:abstractNum>
-  <w:abstractNum w:abstractNumId="5" w15:restartNumberingAfterBreak="0">
+  <w:abstractNum w:abstractNumId="6" w15:restartNumberingAfterBreak="0">
     <w:nsid w:val="2895165A"/>
     <w:multiLevelType w:val="hybridMultilevel"/>
     <w:tmpl w:val="23EA4562"/>
@@ -4034,7 +4747,7 @@
       </w:rPr>
     </w:lvl>
   </w:abstractNum>
-  <w:abstractNum w:abstractNumId="6" w15:restartNumberingAfterBreak="0">
+  <w:abstractNum w:abstractNumId="7" w15:restartNumberingAfterBreak="0">
     <w:nsid w:val="395D748A"/>
     <w:multiLevelType w:val="multilevel"/>
     <w:tmpl w:val="380C941E"/>
@@ -4183,7 +4896,7 @@
       </w:rPr>
     </w:lvl>
   </w:abstractNum>
-  <w:abstractNum w:abstractNumId="7" w15:restartNumberingAfterBreak="0">
+  <w:abstractNum w:abstractNumId="8" w15:restartNumberingAfterBreak="0">
     <w:nsid w:val="420A450E"/>
     <w:multiLevelType w:val="multilevel"/>
     <w:tmpl w:val="CF4EA448"/>
@@ -4296,7 +5009,7 @@
       </w:pPr>
     </w:lvl>
   </w:abstractNum>
-  <w:abstractNum w:abstractNumId="8" w15:restartNumberingAfterBreak="0">
+  <w:abstractNum w:abstractNumId="9" w15:restartNumberingAfterBreak="0">
     <w:nsid w:val="4C57593C"/>
     <w:multiLevelType w:val="hybridMultilevel"/>
     <w:tmpl w:val="D2DA6D22"/>
@@ -4385,7 +5098,7 @@
       </w:pPr>
     </w:lvl>
   </w:abstractNum>
-  <w:abstractNum w:abstractNumId="9" w15:restartNumberingAfterBreak="0">
+  <w:abstractNum w:abstractNumId="10" w15:restartNumberingAfterBreak="0">
     <w:nsid w:val="4FFC2D83"/>
     <w:multiLevelType w:val="multilevel"/>
     <w:tmpl w:val="5D3C254C"/>
@@ -4498,7 +5211,7 @@
       </w:pPr>
     </w:lvl>
   </w:abstractNum>
-  <w:abstractNum w:abstractNumId="10" w15:restartNumberingAfterBreak="0">
+  <w:abstractNum w:abstractNumId="11" w15:restartNumberingAfterBreak="0">
     <w:nsid w:val="53B50592"/>
     <w:multiLevelType w:val="hybridMultilevel"/>
     <w:tmpl w:val="BAE42F72"/>
@@ -4610,7 +5323,7 @@
       </w:rPr>
     </w:lvl>
   </w:abstractNum>
-  <w:abstractNum w:abstractNumId="11" w15:restartNumberingAfterBreak="0">
+  <w:abstractNum w:abstractNumId="12" w15:restartNumberingAfterBreak="0">
     <w:nsid w:val="59391B30"/>
     <w:multiLevelType w:val="multilevel"/>
     <w:tmpl w:val="741CDADC"/>
@@ -4759,7 +5472,7 @@
       </w:rPr>
     </w:lvl>
   </w:abstractNum>
-  <w:abstractNum w:abstractNumId="12" w15:restartNumberingAfterBreak="0">
+  <w:abstractNum w:abstractNumId="13" w15:restartNumberingAfterBreak="0">
     <w:nsid w:val="5A826E21"/>
     <w:multiLevelType w:val="hybridMultilevel"/>
     <w:tmpl w:val="A0FC6F08"/>
@@ -4872,7 +5585,7 @@
       </w:rPr>
     </w:lvl>
   </w:abstractNum>
-  <w:abstractNum w:abstractNumId="13" w15:restartNumberingAfterBreak="0">
+  <w:abstractNum w:abstractNumId="14" w15:restartNumberingAfterBreak="0">
     <w:nsid w:val="62133058"/>
     <w:multiLevelType w:val="hybridMultilevel"/>
     <w:tmpl w:val="2F2E5A4C"/>
@@ -4984,7 +5697,156 @@
       </w:rPr>
     </w:lvl>
   </w:abstractNum>
-  <w:abstractNum w:abstractNumId="14" w15:restartNumberingAfterBreak="0">
+  <w:abstractNum w:abstractNumId="15" w15:restartNumberingAfterBreak="0">
+    <w:nsid w:val="63503B82"/>
+    <w:multiLevelType w:val="multilevel"/>
+    <w:tmpl w:val="45F67810"/>
+    <w:lvl w:ilvl="0">
+      <w:start w:val="1"/>
+      <w:numFmt w:val="bullet"/>
+      <w:lvlText w:val=""/>
+      <w:lvlJc w:val="left"/>
+      <w:pPr>
+        <w:tabs>
+          <w:tab w:val="num" w:pos="1080"/>
+        </w:tabs>
+        <w:ind w:left="1080" w:hanging="360"/>
+      </w:pPr>
+      <w:rPr>
+        <w:rFonts w:ascii="Symbol" w:hAnsi="Symbol" w:hint="default"/>
+        <w:sz w:val="20"/>
+      </w:rPr>
+    </w:lvl>
+    <w:lvl w:ilvl="1" w:tentative="1">
+      <w:start w:val="1"/>
+      <w:numFmt w:val="bullet"/>
+      <w:lvlText w:val="o"/>
+      <w:lvlJc w:val="left"/>
+      <w:pPr>
+        <w:tabs>
+          <w:tab w:val="num" w:pos="1800"/>
+        </w:tabs>
+        <w:ind w:left="1800" w:hanging="360"/>
+      </w:pPr>
+      <w:rPr>
+        <w:rFonts w:ascii="Courier New" w:hAnsi="Courier New" w:hint="default"/>
+        <w:sz w:val="20"/>
+      </w:rPr>
+    </w:lvl>
+    <w:lvl w:ilvl="2" w:tentative="1">
+      <w:start w:val="1"/>
+      <w:numFmt w:val="bullet"/>
+      <w:lvlText w:val=""/>
+      <w:lvlJc w:val="left"/>
+      <w:pPr>
+        <w:tabs>
+          <w:tab w:val="num" w:pos="2520"/>
+        </w:tabs>
+        <w:ind w:left="2520" w:hanging="360"/>
+      </w:pPr>
+      <w:rPr>
+        <w:rFonts w:ascii="Wingdings" w:hAnsi="Wingdings" w:hint="default"/>
+        <w:sz w:val="20"/>
+      </w:rPr>
+    </w:lvl>
+    <w:lvl w:ilvl="3" w:tentative="1">
+      <w:start w:val="1"/>
+      <w:numFmt w:val="bullet"/>
+      <w:lvlText w:val=""/>
+      <w:lvlJc w:val="left"/>
+      <w:pPr>
+        <w:tabs>
+          <w:tab w:val="num" w:pos="3240"/>
+        </w:tabs>
+        <w:ind w:left="3240" w:hanging="360"/>
+      </w:pPr>
+      <w:rPr>
+        <w:rFonts w:ascii="Wingdings" w:hAnsi="Wingdings" w:hint="default"/>
+        <w:sz w:val="20"/>
+      </w:rPr>
+    </w:lvl>
+    <w:lvl w:ilvl="4" w:tentative="1">
+      <w:start w:val="1"/>
+      <w:numFmt w:val="bullet"/>
+      <w:lvlText w:val=""/>
+      <w:lvlJc w:val="left"/>
+      <w:pPr>
+        <w:tabs>
+          <w:tab w:val="num" w:pos="3960"/>
+        </w:tabs>
+        <w:ind w:left="3960" w:hanging="360"/>
+      </w:pPr>
+      <w:rPr>
+        <w:rFonts w:ascii="Wingdings" w:hAnsi="Wingdings" w:hint="default"/>
+        <w:sz w:val="20"/>
+      </w:rPr>
+    </w:lvl>
+    <w:lvl w:ilvl="5" w:tentative="1">
+      <w:start w:val="1"/>
+      <w:numFmt w:val="bullet"/>
+      <w:lvlText w:val=""/>
+      <w:lvlJc w:val="left"/>
+      <w:pPr>
+        <w:tabs>
+          <w:tab w:val="num" w:pos="4680"/>
+        </w:tabs>
+        <w:ind w:left="4680" w:hanging="360"/>
+      </w:pPr>
+      <w:rPr>
+        <w:rFonts w:ascii="Wingdings" w:hAnsi="Wingdings" w:hint="default"/>
+        <w:sz w:val="20"/>
+      </w:rPr>
+    </w:lvl>
+    <w:lvl w:ilvl="6" w:tentative="1">
+      <w:start w:val="1"/>
+      <w:numFmt w:val="bullet"/>
+      <w:lvlText w:val=""/>
+      <w:lvlJc w:val="left"/>
+      <w:pPr>
+        <w:tabs>
+          <w:tab w:val="num" w:pos="5400"/>
+        </w:tabs>
+        <w:ind w:left="5400" w:hanging="360"/>
+      </w:pPr>
+      <w:rPr>
+        <w:rFonts w:ascii="Wingdings" w:hAnsi="Wingdings" w:hint="default"/>
+        <w:sz w:val="20"/>
+      </w:rPr>
+    </w:lvl>
+    <w:lvl w:ilvl="7" w:tentative="1">
+      <w:start w:val="1"/>
+      <w:numFmt w:val="bullet"/>
+      <w:lvlText w:val=""/>
+      <w:lvlJc w:val="left"/>
+      <w:pPr>
+        <w:tabs>
+          <w:tab w:val="num" w:pos="6120"/>
+        </w:tabs>
+        <w:ind w:left="6120" w:hanging="360"/>
+      </w:pPr>
+      <w:rPr>
+        <w:rFonts w:ascii="Wingdings" w:hAnsi="Wingdings" w:hint="default"/>
+        <w:sz w:val="20"/>
+      </w:rPr>
+    </w:lvl>
+    <w:lvl w:ilvl="8" w:tentative="1">
+      <w:start w:val="1"/>
+      <w:numFmt w:val="bullet"/>
+      <w:lvlText w:val=""/>
+      <w:lvlJc w:val="left"/>
+      <w:pPr>
+        <w:tabs>
+          <w:tab w:val="num" w:pos="6840"/>
+        </w:tabs>
+        <w:ind w:left="6840" w:hanging="360"/>
+      </w:pPr>
+      <w:rPr>
+        <w:rFonts w:ascii="Wingdings" w:hAnsi="Wingdings" w:hint="default"/>
+        <w:sz w:val="20"/>
+      </w:rPr>
+    </w:lvl>
+  </w:abstractNum>
+  <w:abstractNum w:abstractNumId="16" w15:restartNumberingAfterBreak="0">
     <w:nsid w:val="639F0E2E"/>
     <w:multiLevelType w:val="hybridMultilevel"/>
     <w:tmpl w:val="7A6C0626"/>
@@ -5097,7 +5959,7 @@
       </w:rPr>
     </w:lvl>
   </w:abstractNum>
-  <w:abstractNum w:abstractNumId="15" w15:restartNumberingAfterBreak="0">
+  <w:abstractNum w:abstractNumId="17" w15:restartNumberingAfterBreak="0">
     <w:nsid w:val="73C34B53"/>
     <w:multiLevelType w:val="multilevel"/>
     <w:tmpl w:val="FF503D22"/>
@@ -5210,7 +6072,7 @@
       </w:pPr>
     </w:lvl>
   </w:abstractNum>
-  <w:abstractNum w:abstractNumId="16" w15:restartNumberingAfterBreak="0">
+  <w:abstractNum w:abstractNumId="18" w15:restartNumberingAfterBreak="0">
     <w:nsid w:val="772C2C04"/>
     <w:multiLevelType w:val="multilevel"/>
     <w:tmpl w:val="8A52EA1A"/>
@@ -5359,7 +6221,7 @@
       </w:rPr>
     </w:lvl>
   </w:abstractNum>
-  <w:abstractNum w:abstractNumId="17" w15:restartNumberingAfterBreak="0">
+  <w:abstractNum w:abstractNumId="19" w15:restartNumberingAfterBreak="0">
     <w:nsid w:val="78455271"/>
     <w:multiLevelType w:val="hybridMultilevel"/>
     <w:tmpl w:val="4F0C0950"/>
@@ -5473,58 +6335,64 @@
     </w:lvl>
   </w:abstractNum>
   <w:num w:numId="1" w16cid:durableId="2043509588">
+    <w:abstractNumId w:val="2"/>
+  </w:num>
+  <w:num w:numId="2" w16cid:durableId="900867375">
+    <w:abstractNumId w:val="3"/>
+  </w:num>
+  <w:num w:numId="3" w16cid:durableId="2082025798">
+    <w:abstractNumId w:val="5"/>
+  </w:num>
+  <w:num w:numId="4" w16cid:durableId="445586626">
+    <w:abstractNumId w:val="4"/>
+  </w:num>
+  <w:num w:numId="5" w16cid:durableId="1366716102">
+    <w:abstractNumId w:val="6"/>
+  </w:num>
+  <w:num w:numId="6" w16cid:durableId="691613413">
+    <w:abstractNumId w:val="9"/>
+  </w:num>
+  <w:num w:numId="7" w16cid:durableId="292563837">
+    <w:abstractNumId w:val="10"/>
+  </w:num>
+  <w:num w:numId="8" w16cid:durableId="1807232773">
+    <w:abstractNumId w:val="12"/>
+  </w:num>
+  <w:num w:numId="9" w16cid:durableId="1553272060">
+    <w:abstractNumId w:val="13"/>
+  </w:num>
+  <w:num w:numId="10" w16cid:durableId="1867787483">
+    <w:abstractNumId w:val="8"/>
+  </w:num>
+  <w:num w:numId="11" w16cid:durableId="1164973927">
+    <w:abstractNumId w:val="18"/>
+  </w:num>
+  <w:num w:numId="12" w16cid:durableId="1662656925">
+    <w:abstractNumId w:val="17"/>
+  </w:num>
+  <w:num w:numId="13" w16cid:durableId="1919942954">
+    <w:abstractNumId w:val="7"/>
+  </w:num>
+  <w:num w:numId="14" w16cid:durableId="2120365768">
+    <w:abstractNumId w:val="16"/>
+  </w:num>
+  <w:num w:numId="15" w16cid:durableId="202137746">
+    <w:abstractNumId w:val="14"/>
+  </w:num>
+  <w:num w:numId="16" w16cid:durableId="2002926270">
+    <w:abstractNumId w:val="11"/>
+  </w:num>
+  <w:num w:numId="17" w16cid:durableId="1383477544">
     <w:abstractNumId w:val="1"/>
   </w:num>
-  <w:num w:numId="2" w16cid:durableId="900867375">
-    <w:abstractNumId w:val="2"/>
+  <w:num w:numId="18" w16cid:durableId="1997881771">
+    <w:abstractNumId w:val="19"/>
   </w:num>
-  <w:num w:numId="3" w16cid:durableId="2082025798">
-    <w:abstractNumId w:val="4"/>
-  </w:num>
-  <w:num w:numId="4" w16cid:durableId="445586626">
-    <w:abstractNumId w:val="3"/>
-  </w:num>
-  <w:num w:numId="5" w16cid:durableId="1366716102">
-    <w:abstractNumId w:val="5"/>
-  </w:num>
-  <w:num w:numId="6" w16cid:durableId="691613413">
-    <w:abstractNumId w:val="8"/>
-  </w:num>
-  <w:num w:numId="7" w16cid:durableId="292563837">
-    <w:abstractNumId w:val="9"/>
-  </w:num>
-  <w:num w:numId="8" w16cid:durableId="1807232773">
-    <w:abstractNumId w:val="11"/>
-  </w:num>
-  <w:num w:numId="9" w16cid:durableId="1553272060">
-    <w:abstractNumId w:val="12"/>
-  </w:num>
-  <w:num w:numId="10" w16cid:durableId="1867787483">
-    <w:abstractNumId w:val="7"/>
-  </w:num>
-  <w:num w:numId="11" w16cid:durableId="1164973927">
-    <w:abstractNumId w:val="16"/>
-  </w:num>
-  <w:num w:numId="12" w16cid:durableId="1662656925">
-    <w:abstractNumId w:val="15"/>
-  </w:num>
-  <w:num w:numId="13" w16cid:durableId="1919942954">
-    <w:abstractNumId w:val="6"/>
-  </w:num>
-  <w:num w:numId="14" w16cid:durableId="2120365768">
-    <w:abstractNumId w:val="14"/>
-  </w:num>
-  <w:num w:numId="15" w16cid:durableId="202137746">
-    <w:abstractNumId w:val="13"/>
-  </w:num>
-  <w:num w:numId="16" w16cid:durableId="2002926270">
-    <w:abstractNumId w:val="10"/>
-  </w:num>
-  <w:num w:numId="17" w16cid:durableId="1383477544">
+  <w:num w:numId="19" w16cid:durableId="957294850">
     <w:abstractNumId w:val="0"/>
   </w:num>
-  <w:num w:numId="18" w16cid:durableId="1997881771">
-    <w:abstractNumId w:val="17"/>
+  <w:num w:numId="20" w16cid:durableId="846674759">
+    <w:abstractNumId w:val="15"/>
   </w:num>
 </w:numbering>
 </file>
@@ -6529,6 +7397,17 @@
       <w:shd w:val="clear" w:color="auto" w:fill="E1DFDD"/>
     </w:rPr>
   </w:style>
+  <w:style w:type="paragraph" w:styleId="NormalWeb">
+    <w:name w:val="Normal (Web)"/>
+    <w:basedOn w:val="Normal"/>
+    <w:uiPriority w:val="99"/>
+    <w:semiHidden/>
+    <w:unhideWhenUsed/>
+    <w:rsid w:val="00657C3C"/>
+    <w:rPr>
+      <w:rFonts w:ascii="Times New Roman" w:hAnsi="Times New Roman" w:cs="Times New Roman"/>
+    </w:rPr>
+  </w:style>
 </w:styles>
 </file>
 

</xml_diff>

<commit_message>
Final commit - completed the multiplicities for the UML diagram and updated the design documentation to include it.
</commit_message>
<xml_diff>
--- a/Patient Vitals Management System.docx
+++ b/Patient Vitals Management System.docx
@@ -167,6 +167,81 @@
       <w:pPr>
         <w:ind w:left="360"/>
         <w:rPr>
+          <w:lang w:val="en-GB"/>
+        </w:rPr>
+      </w:pPr>
+      <w:r>
+        <w:rPr>
+          <w:lang w:val="en-GB"/>
+        </w:rPr>
+        <w:t>[Figure 1.2 – Final State]</w:t>
+      </w:r>
+    </w:p>
+    <w:p>
+      <w:pPr>
+        <w:ind w:left="360"/>
+        <w:rPr>
+          <w:lang w:val="en-GB"/>
+        </w:rPr>
+      </w:pPr>
+      <w:r>
+        <w:rPr>
+          <w:noProof/>
+        </w:rPr>
+        <w:drawing>
+          <wp:inline distT="0" distB="0" distL="0" distR="0" wp14:anchorId="7D9D51F1" wp14:editId="1C3981FF">
+            <wp:extent cx="5731510" cy="2451100"/>
+            <wp:effectExtent l="0" t="0" r="2540" b="6350"/>
+            <wp:docPr id="384494486" name="Picture 1"/>
+            <wp:cNvGraphicFramePr>
+              <a:graphicFrameLocks xmlns:a="http://schemas.openxmlformats.org/drawingml/2006/main" noChangeAspect="1"/>
+            </wp:cNvGraphicFramePr>
+            <a:graphic xmlns:a="http://schemas.openxmlformats.org/drawingml/2006/main">
+              <a:graphicData uri="http://schemas.openxmlformats.org/drawingml/2006/picture">
+                <pic:pic xmlns:pic="http://schemas.openxmlformats.org/drawingml/2006/picture">
+                  <pic:nvPicPr>
+                    <pic:cNvPr id="0" name="Picture 1"/>
+                    <pic:cNvPicPr>
+                      <a:picLocks noChangeAspect="1" noChangeArrowheads="1"/>
+                    </pic:cNvPicPr>
+                  </pic:nvPicPr>
+                  <pic:blipFill>
+                    <a:blip r:embed="rId9" cstate="print">
+                      <a:extLst>
+                        <a:ext uri="{28A0092B-C50C-407E-A947-70E740481C1C}">
+                          <a14:useLocalDpi xmlns:a14="http://schemas.microsoft.com/office/drawing/2010/main" val="0"/>
+                        </a:ext>
+                      </a:extLst>
+                    </a:blip>
+                    <a:srcRect/>
+                    <a:stretch>
+                      <a:fillRect/>
+                    </a:stretch>
+                  </pic:blipFill>
+                  <pic:spPr bwMode="auto">
+                    <a:xfrm>
+                      <a:off x="0" y="0"/>
+                      <a:ext cx="5731510" cy="2451100"/>
+                    </a:xfrm>
+                    <a:prstGeom prst="rect">
+                      <a:avLst/>
+                    </a:prstGeom>
+                    <a:noFill/>
+                    <a:ln>
+                      <a:noFill/>
+                    </a:ln>
+                  </pic:spPr>
+                </pic:pic>
+              </a:graphicData>
+            </a:graphic>
+          </wp:inline>
+        </w:drawing>
+      </w:r>
+    </w:p>
+    <w:p>
+      <w:pPr>
+        <w:ind w:left="360"/>
+        <w:rPr>
           <w:sz w:val="22"/>
           <w:szCs w:val="22"/>
           <w:lang w:val="en-GB"/>
@@ -179,6 +254,7 @@
           <w:highlight w:val="yellow"/>
           <w:lang w:val="en-GB"/>
         </w:rPr>
+        <w:lastRenderedPageBreak/>
         <w:t xml:space="preserve">[The table below only summarizes the </w:t>
       </w:r>
       <w:r>
@@ -322,23 +398,13 @@
                 <w:lang w:val="en-GB"/>
               </w:rPr>
             </w:pPr>
-            <w:proofErr w:type="spellStart"/>
             <w:r>
               <w:rPr>
                 <w:color w:val="BF4E14" w:themeColor="accent2" w:themeShade="BF"/>
                 <w:sz w:val="22"/>
                 <w:szCs w:val="22"/>
               </w:rPr>
-              <w:t>PatientManagementSystem</w:t>
-            </w:r>
-            <w:proofErr w:type="spellEnd"/>
-            <w:r>
-              <w:rPr>
-                <w:color w:val="BF4E14" w:themeColor="accent2" w:themeShade="BF"/>
-                <w:sz w:val="22"/>
-                <w:szCs w:val="22"/>
-              </w:rPr>
-              <w:t xml:space="preserve"> (A) </w:t>
+              <w:t xml:space="preserve">PatientManagementSystem (A) </w:t>
             </w:r>
             <w:r>
               <w:rPr>
@@ -397,23 +463,13 @@
               </w:rPr>
               <w:t xml:space="preserve">Patient data is loaded using an interface called </w:t>
             </w:r>
-            <w:proofErr w:type="spellStart"/>
             <w:r>
               <w:rPr>
                 <w:color w:val="BF4E14" w:themeColor="accent2" w:themeShade="BF"/>
                 <w:sz w:val="22"/>
                 <w:szCs w:val="22"/>
               </w:rPr>
-              <w:t>AbstractPatientDatabaseLoader</w:t>
-            </w:r>
-            <w:proofErr w:type="spellEnd"/>
-            <w:r>
-              <w:rPr>
-                <w:color w:val="BF4E14" w:themeColor="accent2" w:themeShade="BF"/>
-                <w:sz w:val="22"/>
-                <w:szCs w:val="22"/>
-              </w:rPr>
-              <w:t xml:space="preserve"> (B)</w:t>
+              <w:t>AbstractPatientDatabaseLoader (B)</w:t>
             </w:r>
             <w:r>
               <w:rPr>
@@ -441,7 +497,6 @@
               </w:rPr>
               <w:t xml:space="preserve">The concrete implementation </w:t>
             </w:r>
-            <w:proofErr w:type="spellStart"/>
             <w:r>
               <w:rPr>
                 <w:color w:val="BF4E14" w:themeColor="accent2" w:themeShade="BF"/>
@@ -450,7 +505,6 @@
               </w:rPr>
               <w:t>PatientDatabaseLoader</w:t>
             </w:r>
-            <w:proofErr w:type="spellEnd"/>
             <w:r>
               <w:rPr>
                 <w:sz w:val="22"/>
@@ -520,15 +574,7 @@
                 <w:sz w:val="22"/>
                 <w:szCs w:val="22"/>
               </w:rPr>
-              <w:t xml:space="preserve">inherits from the Person class, encapsulating personal </w:t>
-            </w:r>
-            <w:r>
-              <w:rPr>
-                <w:sz w:val="22"/>
-                <w:szCs w:val="22"/>
-              </w:rPr>
-              <w:lastRenderedPageBreak/>
-              <w:t xml:space="preserve">information such as first name, last name, and birthday. </w:t>
+              <w:t xml:space="preserve">inherits from the Person class, encapsulating personal information such as first name, last name, and birthday. </w:t>
             </w:r>
           </w:p>
           <w:p>
@@ -605,7 +651,6 @@
                 <w:sz w:val="22"/>
                 <w:szCs w:val="22"/>
               </w:rPr>
-              <w:lastRenderedPageBreak/>
               <w:t>Notification System</w:t>
             </w:r>
           </w:p>
@@ -633,7 +678,6 @@
               </w:rPr>
               <w:t xml:space="preserve">The system provides two facade interfaces, </w:t>
             </w:r>
-            <w:proofErr w:type="spellStart"/>
             <w:r>
               <w:rPr>
                 <w:color w:val="BF4E14" w:themeColor="accent2" w:themeShade="BF"/>
@@ -642,7 +686,6 @@
               </w:rPr>
               <w:t>HospitalNotificationSystemFacade</w:t>
             </w:r>
-            <w:proofErr w:type="spellEnd"/>
             <w:r>
               <w:rPr>
                 <w:sz w:val="22"/>
@@ -650,23 +693,13 @@
               </w:rPr>
               <w:t xml:space="preserve"> and </w:t>
             </w:r>
-            <w:proofErr w:type="spellStart"/>
             <w:r>
               <w:rPr>
                 <w:color w:val="BF4E14" w:themeColor="accent2" w:themeShade="BF"/>
                 <w:sz w:val="22"/>
                 <w:szCs w:val="22"/>
               </w:rPr>
-              <w:t>GPNotificationSystemFacade</w:t>
-            </w:r>
-            <w:proofErr w:type="spellEnd"/>
-            <w:r>
-              <w:rPr>
-                <w:color w:val="BF4E14" w:themeColor="accent2" w:themeShade="BF"/>
-                <w:sz w:val="22"/>
-                <w:szCs w:val="22"/>
-              </w:rPr>
-              <w:t xml:space="preserve"> (E).</w:t>
+              <w:t>GPNotificationSystemFacade (E).</w:t>
             </w:r>
           </w:p>
           <w:p>
@@ -995,6 +1028,7 @@
                 <w:szCs w:val="22"/>
                 <w:lang w:val="en-GB"/>
               </w:rPr>
+              <w:lastRenderedPageBreak/>
               <w:t>FR2</w:t>
             </w:r>
           </w:p>
@@ -1309,7 +1343,6 @@
           <w:bCs/>
           <w:lang w:val="en-GB"/>
         </w:rPr>
-        <w:lastRenderedPageBreak/>
         <w:t>Design and Implementation Details</w:t>
       </w:r>
     </w:p>
@@ -1367,7 +1400,7 @@
                     </pic:cNvPicPr>
                   </pic:nvPicPr>
                   <pic:blipFill>
-                    <a:blip r:embed="rId9" cstate="print">
+                    <a:blip r:embed="rId10" cstate="print">
                       <a:extLst>
                         <a:ext uri="{28A0092B-C50C-407E-A947-70E740481C1C}">
                           <a14:useLocalDpi xmlns:a14="http://schemas.microsoft.com/office/drawing/2010/main" val="0"/>
@@ -1440,55 +1473,7 @@
           <w:sz w:val="22"/>
           <w:szCs w:val="22"/>
         </w:rPr>
-        <w:t xml:space="preserve">The first functional requirement was to load patient data from a file. This was successfully implemented using the Adapter Pattern. The </w:t>
-      </w:r>
-      <w:proofErr w:type="spellStart"/>
-      <w:r>
-        <w:rPr>
-          <w:sz w:val="22"/>
-          <w:szCs w:val="22"/>
-        </w:rPr>
-        <w:t>PatientManagementSystem</w:t>
-      </w:r>
-      <w:proofErr w:type="spellEnd"/>
-      <w:r>
-        <w:rPr>
-          <w:sz w:val="22"/>
-          <w:szCs w:val="22"/>
-        </w:rPr>
-        <w:t xml:space="preserve"> is designed to depend on an abstract interface called </w:t>
-      </w:r>
-      <w:proofErr w:type="spellStart"/>
-      <w:r>
-        <w:rPr>
-          <w:sz w:val="22"/>
-          <w:szCs w:val="22"/>
-        </w:rPr>
-        <w:t>AbstractPatientDatabaseLoader</w:t>
-      </w:r>
-      <w:proofErr w:type="spellEnd"/>
-      <w:r>
-        <w:rPr>
-          <w:sz w:val="22"/>
-          <w:szCs w:val="22"/>
-        </w:rPr>
-        <w:t xml:space="preserve">, which allows flexibility in loading data from different sources. However, the file loader </w:t>
-      </w:r>
-      <w:proofErr w:type="spellStart"/>
-      <w:r>
-        <w:rPr>
-          <w:sz w:val="22"/>
-          <w:szCs w:val="22"/>
-        </w:rPr>
-        <w:t>PatientFileLoader</w:t>
-      </w:r>
-      <w:proofErr w:type="spellEnd"/>
-      <w:r>
-        <w:rPr>
-          <w:sz w:val="22"/>
-          <w:szCs w:val="22"/>
-        </w:rPr>
-        <w:t xml:space="preserve"> did not originally implement this abstract interface.</w:t>
+        <w:t>The first functional requirement was to load patient data from a file. This was successfully implemented using the Adapter Pattern. The PatientManagementSystem is designed to depend on an abstract interface called AbstractPatientDatabaseLoader, which allows flexibility in loading data from different sources. However, the file loader PatientFileLoader did not originally implement this abstract interface.</w:t>
       </w:r>
     </w:p>
     <w:p>
@@ -1505,71 +1490,15 @@
           <w:sz w:val="22"/>
           <w:szCs w:val="22"/>
         </w:rPr>
-        <w:t xml:space="preserve">To solve this, I created an adapter class called </w:t>
-      </w:r>
-      <w:proofErr w:type="spellStart"/>
-      <w:r>
-        <w:rPr>
-          <w:sz w:val="22"/>
-          <w:szCs w:val="22"/>
-        </w:rPr>
-        <w:t>PatientFileAdapter</w:t>
-      </w:r>
-      <w:proofErr w:type="spellEnd"/>
-      <w:r>
-        <w:rPr>
-          <w:sz w:val="22"/>
-          <w:szCs w:val="22"/>
-        </w:rPr>
-        <w:t xml:space="preserve"> that wraps the </w:t>
-      </w:r>
-      <w:proofErr w:type="spellStart"/>
-      <w:r>
-        <w:rPr>
-          <w:sz w:val="22"/>
-          <w:szCs w:val="22"/>
-        </w:rPr>
-        <w:t>PatientFileLoader</w:t>
-      </w:r>
-      <w:proofErr w:type="spellEnd"/>
-      <w:r>
-        <w:rPr>
-          <w:sz w:val="22"/>
-          <w:szCs w:val="22"/>
-        </w:rPr>
-        <w:t xml:space="preserve"> and makes it compatible with </w:t>
-      </w:r>
-      <w:proofErr w:type="spellStart"/>
-      <w:r>
-        <w:rPr>
-          <w:sz w:val="22"/>
-          <w:szCs w:val="22"/>
-        </w:rPr>
-        <w:t>AbstractPatientDatabaseLoader</w:t>
-      </w:r>
-      <w:proofErr w:type="spellEnd"/>
-      <w:r>
-        <w:rPr>
-          <w:sz w:val="22"/>
-          <w:szCs w:val="22"/>
-        </w:rPr>
-        <w:t xml:space="preserve">. By using this adapter, the </w:t>
-      </w:r>
-      <w:proofErr w:type="spellStart"/>
-      <w:r>
-        <w:rPr>
-          <w:sz w:val="22"/>
-          <w:szCs w:val="22"/>
-        </w:rPr>
-        <w:t>PatientManagementSystem</w:t>
-      </w:r>
-      <w:proofErr w:type="spellEnd"/>
-      <w:r>
-        <w:rPr>
-          <w:sz w:val="22"/>
-          <w:szCs w:val="22"/>
-        </w:rPr>
-        <w:t xml:space="preserve"> can now load patient data from a file without needing any changes to its own code. The Adapter Pattern helped connect otherwise incompatible components and ensures that future changes (like adding new data sources) can be supported more easily.</w:t>
+        <w:t xml:space="preserve">To solve this, I created an adapter class called PatientFileAdapter that wraps the PatientFileLoader and makes it compatible with AbstractPatientDatabaseLoader. By using this adapter, the PatientManagementSystem can now load patient data from a file without needing any changes to its own code. The Adapter Pattern helped connect </w:t>
+      </w:r>
+      <w:r>
+        <w:rPr>
+          <w:sz w:val="22"/>
+          <w:szCs w:val="22"/>
+        </w:rPr>
+        <w:lastRenderedPageBreak/>
+        <w:t>otherwise incompatible components and ensures that future changes (like adding new data sources) can be supported more easily.</w:t>
       </w:r>
     </w:p>
     <w:p>
@@ -1604,37 +1533,12 @@
           <w:szCs w:val="22"/>
         </w:rPr>
       </w:pPr>
-      <w:proofErr w:type="spellStart"/>
-      <w:r>
-        <w:rPr>
-          <w:sz w:val="22"/>
-          <w:szCs w:val="22"/>
-        </w:rPr>
-        <w:t>PatientManagementSystem</w:t>
-      </w:r>
-      <w:proofErr w:type="spellEnd"/>
-      <w:r>
-        <w:rPr>
-          <w:sz w:val="22"/>
-          <w:szCs w:val="22"/>
-        </w:rPr>
-        <w:t xml:space="preserve"> uses an </w:t>
-      </w:r>
-      <w:proofErr w:type="spellStart"/>
-      <w:r>
-        <w:rPr>
-          <w:sz w:val="22"/>
-          <w:szCs w:val="22"/>
-        </w:rPr>
-        <w:t>AbstractPatientDatabaseLoader</w:t>
-      </w:r>
-      <w:proofErr w:type="spellEnd"/>
-      <w:r>
-        <w:rPr>
-          <w:sz w:val="22"/>
-          <w:szCs w:val="22"/>
-        </w:rPr>
-        <w:t xml:space="preserve"> to load data.</w:t>
+      <w:r>
+        <w:rPr>
+          <w:sz w:val="22"/>
+          <w:szCs w:val="22"/>
+        </w:rPr>
+        <w:t>PatientManagementSystem uses an AbstractPatientDatabaseLoader to load data.</w:t>
       </w:r>
     </w:p>
     <w:p>
@@ -1651,37 +1555,12 @@
           <w:szCs w:val="22"/>
         </w:rPr>
       </w:pPr>
-      <w:proofErr w:type="spellStart"/>
-      <w:r>
-        <w:rPr>
-          <w:sz w:val="22"/>
-          <w:szCs w:val="22"/>
-        </w:rPr>
-        <w:t>PatientFileAdapter</w:t>
-      </w:r>
-      <w:proofErr w:type="spellEnd"/>
-      <w:r>
-        <w:rPr>
-          <w:sz w:val="22"/>
-          <w:szCs w:val="22"/>
-        </w:rPr>
-        <w:t xml:space="preserve"> wraps </w:t>
-      </w:r>
-      <w:proofErr w:type="spellStart"/>
-      <w:r>
-        <w:rPr>
-          <w:sz w:val="22"/>
-          <w:szCs w:val="22"/>
-        </w:rPr>
-        <w:t>PatientFileLoader</w:t>
-      </w:r>
-      <w:proofErr w:type="spellEnd"/>
-      <w:r>
-        <w:rPr>
-          <w:sz w:val="22"/>
-          <w:szCs w:val="22"/>
-        </w:rPr>
-        <w:t xml:space="preserve"> and implements the abstract interface.</w:t>
+      <w:r>
+        <w:rPr>
+          <w:sz w:val="22"/>
+          <w:szCs w:val="22"/>
+        </w:rPr>
+        <w:t>PatientFileAdapter wraps PatientFileLoader and implements the abstract interface.</w:t>
       </w:r>
     </w:p>
     <w:p>
@@ -1741,55 +1620,7 @@
           <w:sz w:val="22"/>
           <w:szCs w:val="22"/>
         </w:rPr>
-        <w:t xml:space="preserve">Introduced </w:t>
-      </w:r>
-      <w:proofErr w:type="spellStart"/>
-      <w:r>
-        <w:rPr>
-          <w:sz w:val="22"/>
-          <w:szCs w:val="22"/>
-        </w:rPr>
-        <w:t>PatientFileAdapter</w:t>
-      </w:r>
-      <w:proofErr w:type="spellEnd"/>
-      <w:r>
-        <w:rPr>
-          <w:sz w:val="22"/>
-          <w:szCs w:val="22"/>
-        </w:rPr>
-        <w:t xml:space="preserve"> to adapt </w:t>
-      </w:r>
-      <w:proofErr w:type="spellStart"/>
-      <w:r>
-        <w:rPr>
-          <w:sz w:val="22"/>
-          <w:szCs w:val="22"/>
-        </w:rPr>
-        <w:t>PatientFileLoader</w:t>
-      </w:r>
-      <w:proofErr w:type="spellEnd"/>
-      <w:r>
-        <w:rPr>
-          <w:sz w:val="22"/>
-          <w:szCs w:val="22"/>
-        </w:rPr>
-        <w:t xml:space="preserve"> to the </w:t>
-      </w:r>
-      <w:proofErr w:type="spellStart"/>
-      <w:r>
-        <w:rPr>
-          <w:sz w:val="22"/>
-          <w:szCs w:val="22"/>
-        </w:rPr>
-        <w:t>AbstractPatientDatabaseLoader</w:t>
-      </w:r>
-      <w:proofErr w:type="spellEnd"/>
-      <w:r>
-        <w:rPr>
-          <w:sz w:val="22"/>
-          <w:szCs w:val="22"/>
-        </w:rPr>
-        <w:t xml:space="preserve"> interface </w:t>
+        <w:t xml:space="preserve">Introduced PatientFileAdapter to adapt PatientFileLoader to the AbstractPatientDatabaseLoader interface </w:t>
       </w:r>
       <w:r>
         <w:rPr>
@@ -1823,23 +1654,7 @@
           <w:sz w:val="22"/>
           <w:szCs w:val="22"/>
         </w:rPr>
-        <w:t xml:space="preserve">Integrated the adapter with </w:t>
-      </w:r>
-      <w:proofErr w:type="spellStart"/>
-      <w:r>
-        <w:rPr>
-          <w:sz w:val="22"/>
-          <w:szCs w:val="22"/>
-        </w:rPr>
-        <w:t>PatientManagementSystem</w:t>
-      </w:r>
-      <w:proofErr w:type="spellEnd"/>
-      <w:r>
-        <w:rPr>
-          <w:sz w:val="22"/>
-          <w:szCs w:val="22"/>
-        </w:rPr>
-        <w:t xml:space="preserve"> to enable file-based patient data loading without modifying existing system logic </w:t>
+        <w:t xml:space="preserve">Integrated the adapter with PatientManagementSystem to enable file-based patient data loading without modifying existing system logic </w:t>
       </w:r>
       <w:r>
         <w:rPr>
@@ -2020,7 +1835,7 @@
                     <pic:cNvPicPr/>
                   </pic:nvPicPr>
                   <pic:blipFill>
-                    <a:blip r:embed="rId10"/>
+                    <a:blip r:embed="rId11"/>
                     <a:stretch>
                       <a:fillRect/>
                     </a:stretch>
@@ -2097,87 +1912,15 @@
           <w:sz w:val="22"/>
           <w:szCs w:val="22"/>
         </w:rPr>
-        <w:t xml:space="preserve">To do this, I created a class called </w:t>
-      </w:r>
-      <w:proofErr w:type="spellStart"/>
-      <w:r>
-        <w:rPr>
-          <w:sz w:val="22"/>
-          <w:szCs w:val="22"/>
-        </w:rPr>
-        <w:t>CompositePatientLoader</w:t>
-      </w:r>
-      <w:proofErr w:type="spellEnd"/>
-      <w:r>
-        <w:rPr>
-          <w:sz w:val="22"/>
-          <w:szCs w:val="22"/>
-        </w:rPr>
-        <w:t xml:space="preserve">. It implements the same </w:t>
-      </w:r>
-      <w:proofErr w:type="spellStart"/>
-      <w:r>
-        <w:rPr>
-          <w:sz w:val="22"/>
-          <w:szCs w:val="22"/>
-        </w:rPr>
-        <w:t>AbstractPatientDatabaseLoader</w:t>
-      </w:r>
-      <w:proofErr w:type="spellEnd"/>
-      <w:r>
-        <w:rPr>
-          <w:sz w:val="22"/>
-          <w:szCs w:val="22"/>
-        </w:rPr>
-        <w:t xml:space="preserve"> interface that the system already understands. This loader doesn’t </w:t>
-      </w:r>
-      <w:proofErr w:type="gramStart"/>
-      <w:r>
-        <w:rPr>
-          <w:sz w:val="22"/>
-          <w:szCs w:val="22"/>
-        </w:rPr>
-        <w:t>actually load</w:t>
-      </w:r>
-      <w:proofErr w:type="gramEnd"/>
-      <w:r>
-        <w:rPr>
-          <w:sz w:val="22"/>
-          <w:szCs w:val="22"/>
-        </w:rPr>
-        <w:t xml:space="preserve"> any data itself—it just holds a list of other loaders, like </w:t>
-      </w:r>
-      <w:proofErr w:type="spellStart"/>
-      <w:r>
-        <w:rPr>
-          <w:sz w:val="22"/>
-          <w:szCs w:val="22"/>
-        </w:rPr>
-        <w:t>PatientDatabaseLoader</w:t>
-      </w:r>
-      <w:proofErr w:type="spellEnd"/>
-      <w:r>
-        <w:rPr>
-          <w:sz w:val="22"/>
-          <w:szCs w:val="22"/>
-        </w:rPr>
-        <w:t xml:space="preserve"> and </w:t>
-      </w:r>
-      <w:proofErr w:type="spellStart"/>
-      <w:r>
-        <w:rPr>
-          <w:sz w:val="22"/>
-          <w:szCs w:val="22"/>
-        </w:rPr>
-        <w:t>PatientFileAdapter</w:t>
-      </w:r>
-      <w:proofErr w:type="spellEnd"/>
-      <w:r>
-        <w:rPr>
-          <w:sz w:val="22"/>
-          <w:szCs w:val="22"/>
-        </w:rPr>
-        <w:t>, and asks each one to do its job when needed.</w:t>
+        <w:t xml:space="preserve">To do this, I created a class called CompositePatientLoader. It implements the same AbstractPatientDatabaseLoader interface that the system already understands. This </w:t>
+      </w:r>
+      <w:r>
+        <w:rPr>
+          <w:sz w:val="22"/>
+          <w:szCs w:val="22"/>
+        </w:rPr>
+        <w:lastRenderedPageBreak/>
+        <w:t>loader doesn’t actually load any data itself—it just holds a list of other loaders, like PatientDatabaseLoader and PatientFileAdapter, and asks each one to do its job when needed.</w:t>
       </w:r>
     </w:p>
     <w:p>
@@ -2194,23 +1937,7 @@
           <w:sz w:val="22"/>
           <w:szCs w:val="22"/>
         </w:rPr>
-        <w:t xml:space="preserve">This way, </w:t>
-      </w:r>
-      <w:proofErr w:type="spellStart"/>
-      <w:r>
-        <w:rPr>
-          <w:sz w:val="22"/>
-          <w:szCs w:val="22"/>
-        </w:rPr>
-        <w:t>PatientManagementSystem</w:t>
-      </w:r>
-      <w:proofErr w:type="spellEnd"/>
-      <w:r>
-        <w:rPr>
-          <w:sz w:val="22"/>
-          <w:szCs w:val="22"/>
-        </w:rPr>
-        <w:t xml:space="preserve"> doesn't need to care whether data is coming from a file, a database, or somewhere else. Everything gets bundled into one process, and the result is a complete list of patients.</w:t>
+        <w:t>This way, PatientManagementSystem doesn't need to care whether data is coming from a file, a database, or somewhere else. Everything gets bundled into one process, and the result is a complete list of patients.</w:t>
       </w:r>
     </w:p>
     <w:p>
@@ -2247,21 +1974,12 @@
           <w:szCs w:val="22"/>
         </w:rPr>
       </w:pPr>
-      <w:proofErr w:type="spellStart"/>
-      <w:r>
-        <w:rPr>
-          <w:sz w:val="22"/>
-          <w:szCs w:val="22"/>
-        </w:rPr>
-        <w:t>CompositePatientLoader</w:t>
-      </w:r>
-      <w:proofErr w:type="spellEnd"/>
-      <w:r>
-        <w:rPr>
-          <w:sz w:val="22"/>
-          <w:szCs w:val="22"/>
-        </w:rPr>
-        <w:t xml:space="preserve"> stores a list of loaders (file and database).</w:t>
+      <w:r>
+        <w:rPr>
+          <w:sz w:val="22"/>
+          <w:szCs w:val="22"/>
+        </w:rPr>
+        <w:t>CompositePatientLoader stores a list of loaders (file and database).</w:t>
       </w:r>
     </w:p>
     <w:p>
@@ -2283,32 +2001,7 @@
           <w:sz w:val="22"/>
           <w:szCs w:val="22"/>
         </w:rPr>
-        <w:t xml:space="preserve">When </w:t>
-      </w:r>
-      <w:proofErr w:type="spellStart"/>
-      <w:proofErr w:type="gramStart"/>
-      <w:r>
-        <w:rPr>
-          <w:sz w:val="22"/>
-          <w:szCs w:val="22"/>
-        </w:rPr>
-        <w:t>loadPatients</w:t>
-      </w:r>
-      <w:proofErr w:type="spellEnd"/>
-      <w:r>
-        <w:rPr>
-          <w:sz w:val="22"/>
-          <w:szCs w:val="22"/>
-        </w:rPr>
-        <w:t>(</w:t>
-      </w:r>
-      <w:proofErr w:type="gramEnd"/>
-      <w:r>
-        <w:rPr>
-          <w:sz w:val="22"/>
-          <w:szCs w:val="22"/>
-        </w:rPr>
-        <w:t>) is called, it delegates the call to each contained loader.</w:t>
+        <w:t>When loadPatients() is called, it delegates the call to each contained loader.</w:t>
       </w:r>
     </w:p>
     <w:p>
@@ -2380,23 +2073,7 @@
           <w:sz w:val="22"/>
           <w:szCs w:val="22"/>
         </w:rPr>
-        <w:t xml:space="preserve">Added </w:t>
-      </w:r>
-      <w:proofErr w:type="spellStart"/>
-      <w:r>
-        <w:rPr>
-          <w:sz w:val="22"/>
-          <w:szCs w:val="22"/>
-        </w:rPr>
-        <w:t>CompositePatientLoader</w:t>
-      </w:r>
-      <w:proofErr w:type="spellEnd"/>
-      <w:r>
-        <w:rPr>
-          <w:sz w:val="22"/>
-          <w:szCs w:val="22"/>
-        </w:rPr>
-        <w:t xml:space="preserve"> and updated design doc in commit 1098b2b.</w:t>
+        <w:t>Added CompositePatientLoader and updated design doc in commit 1098b2b.</w:t>
       </w:r>
       <w:r>
         <w:rPr>
@@ -2424,23 +2101,7 @@
           <w:sz w:val="22"/>
           <w:szCs w:val="22"/>
         </w:rPr>
-        <w:t xml:space="preserve"> with </w:t>
-      </w:r>
-      <w:proofErr w:type="spellStart"/>
-      <w:r>
-        <w:rPr>
-          <w:sz w:val="22"/>
-          <w:szCs w:val="22"/>
-        </w:rPr>
-        <w:t>PatientManagementSystem</w:t>
-      </w:r>
-      <w:proofErr w:type="spellEnd"/>
-      <w:r>
-        <w:rPr>
-          <w:sz w:val="22"/>
-          <w:szCs w:val="22"/>
-        </w:rPr>
-        <w:t xml:space="preserve"> in commit 2fe1724.</w:t>
+        <w:t xml:space="preserve"> with PatientManagementSystem in commit 2fe1724.</w:t>
       </w:r>
     </w:p>
     <w:p>
@@ -2532,6 +2193,7 @@
           <w:noProof/>
           <w:lang w:val="en-GB"/>
         </w:rPr>
+        <w:lastRenderedPageBreak/>
         <w:drawing>
           <wp:inline distT="0" distB="0" distL="0" distR="0" wp14:anchorId="46DCDE10" wp14:editId="67D9EAF2">
             <wp:extent cx="5242848" cy="4843462"/>
@@ -2548,7 +2210,7 @@
                     <pic:cNvPicPr/>
                   </pic:nvPicPr>
                   <pic:blipFill>
-                    <a:blip r:embed="rId11"/>
+                    <a:blip r:embed="rId12"/>
                     <a:stretch>
                       <a:fillRect/>
                     </a:stretch>
@@ -2641,25 +2303,7 @@
           <w:szCs w:val="22"/>
           <w:lang w:val="en-GB"/>
         </w:rPr>
-        <w:t xml:space="preserve"> like </w:t>
-      </w:r>
-      <w:proofErr w:type="spellStart"/>
-      <w:r>
-        <w:rPr>
-          <w:sz w:val="22"/>
-          <w:szCs w:val="22"/>
-          <w:lang w:val="en-GB"/>
-        </w:rPr>
-        <w:t>Kepral’s</w:t>
-      </w:r>
-      <w:proofErr w:type="spellEnd"/>
-      <w:r>
-        <w:rPr>
-          <w:sz w:val="22"/>
-          <w:szCs w:val="22"/>
-          <w:lang w:val="en-GB"/>
-        </w:rPr>
-        <w:t xml:space="preserve"> Syndrome, Cordyceps Brain Infection</w:t>
+        <w:t xml:space="preserve"> like Kepral’s Syndrome, Cordyceps Brain Infection</w:t>
       </w:r>
       <w:r>
         <w:rPr>
@@ -2715,25 +2359,7 @@
           <w:szCs w:val="22"/>
           <w:lang w:val="en-GB"/>
         </w:rPr>
-        <w:t xml:space="preserve"> or disease. These classes all follow a common interface </w:t>
-      </w:r>
-      <w:proofErr w:type="spellStart"/>
-      <w:r>
-        <w:rPr>
-          <w:sz w:val="22"/>
-          <w:szCs w:val="22"/>
-          <w:lang w:val="en-GB"/>
-        </w:rPr>
-        <w:t>IAlertLevelStrategy</w:t>
-      </w:r>
-      <w:proofErr w:type="spellEnd"/>
-      <w:r>
-        <w:rPr>
-          <w:sz w:val="22"/>
-          <w:szCs w:val="22"/>
-          <w:lang w:val="en-GB"/>
-        </w:rPr>
-        <w:t>, which defines how to calculate an alert level. Inside the Patient class, there’s a pointer to one of these strategy objects. When a patient is first diagnosed, the system assigns the right strategy based on their condition. Then, whenever new vital signs are added, the patient uses the strategy to figure out whether their alert level has changed. If the alert level is anything other than Green, a warning message is printed to let the user know. This design makes it easy to add new diagnoses later, just create a new strategy class, and the system will work without needing to touch any existing code.</w:t>
+        <w:t xml:space="preserve"> or disease. These classes all follow a common interface IAlertLevelStrategy, which defines how to calculate an alert level. Inside the Patient class, there’s a pointer to one of these strategy objects. When a patient is first diagnosed, the system assigns the right strategy based on their condition. Then, whenever new vital signs are added, the patient uses the strategy to figure out whether their alert level has changed. If the alert level is anything other than Green, a warning message is printed to let the user know. This design makes it easy to add new diagnoses later, just create a new strategy class, and the system will work without needing to touch any existing code.</w:t>
       </w:r>
     </w:p>
     <w:p>
@@ -2786,23 +2412,7 @@
           <w:sz w:val="22"/>
           <w:szCs w:val="22"/>
         </w:rPr>
-        <w:t xml:space="preserve">Each diagnosis has its own strategy class implementing </w:t>
-      </w:r>
-      <w:proofErr w:type="spellStart"/>
-      <w:r>
-        <w:rPr>
-          <w:sz w:val="22"/>
-          <w:szCs w:val="22"/>
-        </w:rPr>
-        <w:t>IAlertLevelStrategy</w:t>
-      </w:r>
-      <w:proofErr w:type="spellEnd"/>
-      <w:r>
-        <w:rPr>
-          <w:sz w:val="22"/>
-          <w:szCs w:val="22"/>
-        </w:rPr>
-        <w:t>.</w:t>
+        <w:t>Each diagnosis has its own strategy class implementing IAlertLevelStrategy.</w:t>
       </w:r>
     </w:p>
     <w:p>
@@ -2825,6 +2435,7 @@
           <w:sz w:val="22"/>
           <w:szCs w:val="22"/>
         </w:rPr>
+        <w:lastRenderedPageBreak/>
         <w:t>The Patient class uses a strategy to calculate the alert level after receiving new vitals.</w:t>
       </w:r>
     </w:p>
@@ -2890,23 +2501,7 @@
           <w:sz w:val="22"/>
           <w:szCs w:val="22"/>
         </w:rPr>
-        <w:t xml:space="preserve">Added </w:t>
-      </w:r>
-      <w:proofErr w:type="spellStart"/>
-      <w:r>
-        <w:rPr>
-          <w:sz w:val="22"/>
-          <w:szCs w:val="22"/>
-        </w:rPr>
-        <w:t>IAlertLevelStrategy</w:t>
-      </w:r>
-      <w:proofErr w:type="spellEnd"/>
-      <w:r>
-        <w:rPr>
-          <w:sz w:val="22"/>
-          <w:szCs w:val="22"/>
-        </w:rPr>
-        <w:t xml:space="preserve"> and diagnosis-specific strategies in commit e28a14d.</w:t>
+        <w:t>Added IAlertLevelStrategy and diagnosis-specific strategies in commit e28a14d.</w:t>
       </w:r>
     </w:p>
     <w:p>
@@ -2952,23 +2547,7 @@
           <w:sz w:val="22"/>
           <w:szCs w:val="22"/>
         </w:rPr>
-        <w:t xml:space="preserve">Discovered the issue with undiagnosed test patients and confirmed correct strategy </w:t>
-      </w:r>
-      <w:proofErr w:type="spellStart"/>
-      <w:r>
-        <w:rPr>
-          <w:sz w:val="22"/>
-          <w:szCs w:val="22"/>
-        </w:rPr>
-        <w:t>behavior</w:t>
-      </w:r>
-      <w:proofErr w:type="spellEnd"/>
-      <w:r>
-        <w:rPr>
-          <w:sz w:val="22"/>
-          <w:szCs w:val="22"/>
-        </w:rPr>
-        <w:t xml:space="preserve"> with proper data in commit e14f4b5.</w:t>
+        <w:t>Discovered the issue with undiagnosed test patients and confirmed correct strategy behavior with proper data in commit e14f4b5.</w:t>
       </w:r>
     </w:p>
     <w:p>
@@ -3087,7 +2666,7 @@
                     <pic:cNvPicPr/>
                   </pic:nvPicPr>
                   <pic:blipFill>
-                    <a:blip r:embed="rId12"/>
+                    <a:blip r:embed="rId13"/>
                     <a:stretch>
                       <a:fillRect/>
                     </a:stretch>
@@ -3131,7 +2710,6 @@
           <w:sz w:val="22"/>
           <w:szCs w:val="22"/>
         </w:rPr>
-        <w:lastRenderedPageBreak/>
         <w:t xml:space="preserve">Design Pattern: </w:t>
       </w:r>
       <w:r>
@@ -3172,109 +2750,23 @@
           <w:szCs w:val="22"/>
           <w:lang w:val="en-GB"/>
         </w:rPr>
-        <w:t xml:space="preserve">fourth functional requirement was to alert hospitals and GPs when a patient’s alert level becomes Red. To make this possible, I used the Observer Pattern. The idea is to let the Patient object notify interested parties like the observers whenever its alert level changes. I introduced an interface called </w:t>
-      </w:r>
-      <w:proofErr w:type="spellStart"/>
-      <w:r>
-        <w:rPr>
-          <w:sz w:val="22"/>
-          <w:szCs w:val="22"/>
-          <w:lang w:val="en-GB"/>
-        </w:rPr>
-        <w:t>IAlertObserver</w:t>
-      </w:r>
-      <w:proofErr w:type="spellEnd"/>
-      <w:r>
-        <w:rPr>
-          <w:sz w:val="22"/>
-          <w:szCs w:val="22"/>
-          <w:lang w:val="en-GB"/>
-        </w:rPr>
-        <w:t xml:space="preserve">, which is implemented by </w:t>
-      </w:r>
-      <w:proofErr w:type="spellStart"/>
-      <w:r>
-        <w:rPr>
-          <w:sz w:val="22"/>
-          <w:szCs w:val="22"/>
-          <w:lang w:val="en-GB"/>
-        </w:rPr>
-        <w:t>GPAlertObserver</w:t>
-      </w:r>
-      <w:proofErr w:type="spellEnd"/>
-      <w:r>
-        <w:rPr>
-          <w:sz w:val="22"/>
-          <w:szCs w:val="22"/>
-          <w:lang w:val="en-GB"/>
-        </w:rPr>
-        <w:t xml:space="preserve"> and </w:t>
-      </w:r>
-      <w:proofErr w:type="spellStart"/>
-      <w:r>
-        <w:rPr>
-          <w:sz w:val="22"/>
-          <w:szCs w:val="22"/>
-          <w:lang w:val="en-GB"/>
-        </w:rPr>
-        <w:t>HospitalAlertObserver</w:t>
-      </w:r>
-      <w:proofErr w:type="spellEnd"/>
-      <w:r>
-        <w:rPr>
-          <w:sz w:val="22"/>
-          <w:szCs w:val="22"/>
-          <w:lang w:val="en-GB"/>
-        </w:rPr>
-        <w:t>. These observers use façade classes (</w:t>
-      </w:r>
-      <w:proofErr w:type="spellStart"/>
-      <w:r>
-        <w:rPr>
-          <w:sz w:val="22"/>
-          <w:szCs w:val="22"/>
-        </w:rPr>
-        <w:t>GPNotificationSystemFacade</w:t>
-      </w:r>
-      <w:proofErr w:type="spellEnd"/>
-      <w:r>
-        <w:rPr>
-          <w:sz w:val="22"/>
-          <w:szCs w:val="22"/>
-        </w:rPr>
-        <w:t xml:space="preserve"> and </w:t>
-      </w:r>
-      <w:proofErr w:type="spellStart"/>
-      <w:r>
-        <w:rPr>
-          <w:sz w:val="22"/>
-          <w:szCs w:val="22"/>
-        </w:rPr>
-        <w:t>HospitalAlertSystemFacade</w:t>
-      </w:r>
-      <w:proofErr w:type="spellEnd"/>
-      <w:r>
-        <w:rPr>
-          <w:sz w:val="22"/>
-          <w:szCs w:val="22"/>
-        </w:rPr>
-        <w:t xml:space="preserve">) to send actual notifications. They're added to each patient using </w:t>
-      </w:r>
-      <w:proofErr w:type="spellStart"/>
-      <w:r>
-        <w:rPr>
-          <w:sz w:val="22"/>
-          <w:szCs w:val="22"/>
-        </w:rPr>
-        <w:t>shared_ptr</w:t>
-      </w:r>
-      <w:proofErr w:type="spellEnd"/>
-      <w:r>
-        <w:rPr>
-          <w:sz w:val="22"/>
-          <w:szCs w:val="22"/>
-        </w:rPr>
-        <w:t xml:space="preserve"> so they can be reused across patients without duplication.</w:t>
+        <w:t xml:space="preserve">fourth functional requirement was to alert hospitals and GPs when a patient’s alert level becomes Red. To make this possible, I used the Observer Pattern. The idea is to let the Patient object notify interested parties like the observers whenever its alert level </w:t>
+      </w:r>
+      <w:r>
+        <w:rPr>
+          <w:sz w:val="22"/>
+          <w:szCs w:val="22"/>
+          <w:lang w:val="en-GB"/>
+        </w:rPr>
+        <w:lastRenderedPageBreak/>
+        <w:t>changes. I introduced an interface called IAlertObserver, which is implemented by GPAlertObserver and HospitalAlertObserver. These observers use façade classes (</w:t>
+      </w:r>
+      <w:r>
+        <w:rPr>
+          <w:sz w:val="22"/>
+          <w:szCs w:val="22"/>
+        </w:rPr>
+        <w:t>GPNotificationSystemFacade and HospitalAlertSystemFacade) to send actual notifications. They're added to each patient using shared_ptr so they can be reused across patients without duplication.</w:t>
       </w:r>
       <w:r>
         <w:rPr>
@@ -3288,32 +2780,7 @@
           <w:sz w:val="22"/>
           <w:szCs w:val="22"/>
         </w:rPr>
-        <w:t xml:space="preserve">When a patient's alert level is set, if it turns Red, the Patient object calls </w:t>
-      </w:r>
-      <w:proofErr w:type="spellStart"/>
-      <w:proofErr w:type="gramStart"/>
-      <w:r>
-        <w:rPr>
-          <w:sz w:val="22"/>
-          <w:szCs w:val="22"/>
-        </w:rPr>
-        <w:t>notifyObservers</w:t>
-      </w:r>
-      <w:proofErr w:type="spellEnd"/>
-      <w:r>
-        <w:rPr>
-          <w:sz w:val="22"/>
-          <w:szCs w:val="22"/>
-        </w:rPr>
-        <w:t>(</w:t>
-      </w:r>
-      <w:proofErr w:type="gramEnd"/>
-      <w:r>
-        <w:rPr>
-          <w:sz w:val="22"/>
-          <w:szCs w:val="22"/>
-        </w:rPr>
-        <w:t>). Each observer checks the alert level and responds accordingly, sending out the right alerts.</w:t>
+        <w:t>When a patient's alert level is set, if it turns Red, the Patient object calls notifyObservers(). Each observer checks the alert level and responds accordingly, sending out the right alerts.</w:t>
       </w:r>
       <w:r>
         <w:rPr>
@@ -3327,39 +2794,7 @@
           <w:sz w:val="22"/>
           <w:szCs w:val="22"/>
         </w:rPr>
-        <w:t xml:space="preserve">This keeps the alert logic out of the core patient logic and makes it easier to add or change alert </w:t>
-      </w:r>
-      <w:proofErr w:type="spellStart"/>
-      <w:r>
-        <w:rPr>
-          <w:sz w:val="22"/>
-          <w:szCs w:val="22"/>
-        </w:rPr>
-        <w:t>behavior</w:t>
-      </w:r>
-      <w:proofErr w:type="spellEnd"/>
-      <w:r>
-        <w:rPr>
-          <w:sz w:val="22"/>
-          <w:szCs w:val="22"/>
-        </w:rPr>
-        <w:t xml:space="preserve"> </w:t>
-      </w:r>
-      <w:proofErr w:type="gramStart"/>
-      <w:r>
-        <w:rPr>
-          <w:sz w:val="22"/>
-          <w:szCs w:val="22"/>
-        </w:rPr>
-        <w:t>later on</w:t>
-      </w:r>
-      <w:proofErr w:type="gramEnd"/>
-      <w:r>
-        <w:rPr>
-          <w:sz w:val="22"/>
-          <w:szCs w:val="22"/>
-        </w:rPr>
-        <w:t>.</w:t>
+        <w:t>This keeps the alert logic out of the core patient logic and makes it easier to add or change alert behavior later on.</w:t>
       </w:r>
       <w:r>
         <w:rPr>
@@ -3436,39 +2871,7 @@
           <w:sz w:val="22"/>
           <w:szCs w:val="22"/>
         </w:rPr>
-        <w:t xml:space="preserve">The Patient class holds a list of </w:t>
-      </w:r>
-      <w:proofErr w:type="spellStart"/>
-      <w:r>
-        <w:rPr>
-          <w:sz w:val="22"/>
-          <w:szCs w:val="22"/>
-        </w:rPr>
-        <w:t>shared_ptr</w:t>
-      </w:r>
-      <w:proofErr w:type="spellEnd"/>
-      <w:r>
-        <w:rPr>
-          <w:sz w:val="22"/>
-          <w:szCs w:val="22"/>
-        </w:rPr>
-        <w:t>&lt;</w:t>
-      </w:r>
-      <w:proofErr w:type="spellStart"/>
-      <w:r>
-        <w:rPr>
-          <w:sz w:val="22"/>
-          <w:szCs w:val="22"/>
-        </w:rPr>
-        <w:t>IAlertObserver</w:t>
-      </w:r>
-      <w:proofErr w:type="spellEnd"/>
-      <w:r>
-        <w:rPr>
-          <w:sz w:val="22"/>
-          <w:szCs w:val="22"/>
-        </w:rPr>
-        <w:t>&gt;.</w:t>
+        <w:t>The Patient class holds a list of shared_ptr&lt;IAlertObserver&gt;.</w:t>
       </w:r>
     </w:p>
     <w:p>
@@ -3486,37 +2889,12 @@
           <w:szCs w:val="22"/>
         </w:rPr>
       </w:pPr>
-      <w:proofErr w:type="spellStart"/>
-      <w:r>
-        <w:rPr>
-          <w:sz w:val="22"/>
-          <w:szCs w:val="22"/>
-        </w:rPr>
-        <w:t>GPAlertObserver</w:t>
-      </w:r>
-      <w:proofErr w:type="spellEnd"/>
-      <w:r>
-        <w:rPr>
-          <w:sz w:val="22"/>
-          <w:szCs w:val="22"/>
-        </w:rPr>
-        <w:t xml:space="preserve"> and </w:t>
-      </w:r>
-      <w:proofErr w:type="spellStart"/>
-      <w:r>
-        <w:rPr>
-          <w:sz w:val="22"/>
-          <w:szCs w:val="22"/>
-        </w:rPr>
-        <w:t>HospitalAlertObserver</w:t>
-      </w:r>
-      <w:proofErr w:type="spellEnd"/>
-      <w:r>
-        <w:rPr>
-          <w:sz w:val="22"/>
-          <w:szCs w:val="22"/>
-        </w:rPr>
-        <w:t xml:space="preserve"> are registered when the system initializes.</w:t>
+      <w:r>
+        <w:rPr>
+          <w:sz w:val="22"/>
+          <w:szCs w:val="22"/>
+        </w:rPr>
+        <w:t>GPAlertObserver and HospitalAlertObserver are registered when the system initializes.</w:t>
       </w:r>
     </w:p>
     <w:p>
@@ -3539,57 +2917,7 @@
           <w:sz w:val="22"/>
           <w:szCs w:val="22"/>
         </w:rPr>
-        <w:t xml:space="preserve">When </w:t>
-      </w:r>
-      <w:proofErr w:type="spellStart"/>
-      <w:proofErr w:type="gramStart"/>
-      <w:r>
-        <w:rPr>
-          <w:sz w:val="22"/>
-          <w:szCs w:val="22"/>
-        </w:rPr>
-        <w:t>setAlertLevel</w:t>
-      </w:r>
-      <w:proofErr w:type="spellEnd"/>
-      <w:r>
-        <w:rPr>
-          <w:sz w:val="22"/>
-          <w:szCs w:val="22"/>
-        </w:rPr>
-        <w:t>(</w:t>
-      </w:r>
-      <w:proofErr w:type="gramEnd"/>
-      <w:r>
-        <w:rPr>
-          <w:sz w:val="22"/>
-          <w:szCs w:val="22"/>
-        </w:rPr>
-        <w:t xml:space="preserve">) is called, if it's Red, </w:t>
-      </w:r>
-      <w:proofErr w:type="spellStart"/>
-      <w:proofErr w:type="gramStart"/>
-      <w:r>
-        <w:rPr>
-          <w:sz w:val="22"/>
-          <w:szCs w:val="22"/>
-        </w:rPr>
-        <w:t>notifyObservers</w:t>
-      </w:r>
-      <w:proofErr w:type="spellEnd"/>
-      <w:r>
-        <w:rPr>
-          <w:sz w:val="22"/>
-          <w:szCs w:val="22"/>
-        </w:rPr>
-        <w:t>(</w:t>
-      </w:r>
-      <w:proofErr w:type="gramEnd"/>
-      <w:r>
-        <w:rPr>
-          <w:sz w:val="22"/>
-          <w:szCs w:val="22"/>
-        </w:rPr>
-        <w:t>) is triggered.</w:t>
+        <w:t>When setAlertLevel() is called, if it's Red, notifyObservers() is triggered.</w:t>
       </w:r>
     </w:p>
     <w:p>
@@ -3744,7 +3072,7 @@
         </w:rPr>
         <w:t xml:space="preserve">Refactoring Guru - </w:t>
       </w:r>
-      <w:hyperlink r:id="rId13" w:history="1">
+      <w:hyperlink r:id="rId14" w:history="1">
         <w:r>
           <w:rPr>
             <w:rStyle w:val="Hyperlink"/>
@@ -3854,8 +3182,8 @@
       </w:pPr>
     </w:p>
     <w:sectPr>
-      <w:headerReference w:type="default" r:id="rId14"/>
-      <w:footerReference w:type="default" r:id="rId15"/>
+      <w:headerReference w:type="default" r:id="rId15"/>
+      <w:footerReference w:type="default" r:id="rId16"/>
       <w:pgSz w:w="11906" w:h="16838"/>
       <w:pgMar w:top="1440" w:right="1440" w:bottom="1440" w:left="1440" w:header="708" w:footer="708" w:gutter="0"/>
       <w:cols w:space="708"/>

</xml_diff>